<commit_message>
Revised Ps 61. Have not published to PDF
</commit_message>
<xml_diff>
--- a/Psalms/061.docx
+++ b/Psalms/061.docx
@@ -1,6 +1,6 @@
 
 <file path=word/document.xml><?xml version="1.0" encoding="utf-8"?>
-<w:document xmlns:wpc="http://schemas.microsoft.com/office/word/2010/wordprocessingCanvas" xmlns:mc="http://schemas.openxmlformats.org/markup-compatibility/2006" xmlns:o="urn:schemas-microsoft-com:office:office" xmlns:r="http://schemas.openxmlformats.org/officeDocument/2006/relationships" xmlns:m="http://schemas.openxmlformats.org/officeDocument/2006/math" xmlns:v="urn:schemas-microsoft-com:vml" xmlns:wp14="http://schemas.microsoft.com/office/word/2010/wordprocessingDrawing" xmlns:wp="http://schemas.openxmlformats.org/drawingml/2006/wordprocessingDrawing" xmlns:w10="urn:schemas-microsoft-com:office:word" xmlns:w="http://schemas.openxmlformats.org/wordprocessingml/2006/main" xmlns:w14="http://schemas.microsoft.com/office/word/2010/wordml" xmlns:wpg="http://schemas.microsoft.com/office/word/2010/wordprocessingGroup" xmlns:wpi="http://schemas.microsoft.com/office/word/2010/wordprocessingInk" xmlns:wne="http://schemas.microsoft.com/office/word/2006/wordml" xmlns:wps="http://schemas.microsoft.com/office/word/2010/wordprocessingShape" mc:Ignorable="w14 wp14">
+<w:document xmlns:wpc="http://schemas.microsoft.com/office/word/2010/wordprocessingCanvas" xmlns:mo="http://schemas.microsoft.com/office/mac/office/2008/main" xmlns:mc="http://schemas.openxmlformats.org/markup-compatibility/2006" xmlns:mv="urn:schemas-microsoft-com:mac:vml" xmlns:o="urn:schemas-microsoft-com:office:office" xmlns:r="http://schemas.openxmlformats.org/officeDocument/2006/relationships" xmlns:m="http://schemas.openxmlformats.org/officeDocument/2006/math" xmlns:v="urn:schemas-microsoft-com:vml" xmlns:wp14="http://schemas.microsoft.com/office/word/2010/wordprocessingDrawing" xmlns:wp="http://schemas.openxmlformats.org/drawingml/2006/wordprocessingDrawing" xmlns:w10="urn:schemas-microsoft-com:office:word" xmlns:w="http://schemas.openxmlformats.org/wordprocessingml/2006/main" xmlns:w14="http://schemas.microsoft.com/office/word/2010/wordml" xmlns:w15="http://schemas.microsoft.com/office/word/2012/wordml" xmlns:wpg="http://schemas.microsoft.com/office/word/2010/wordprocessingGroup" xmlns:wpi="http://schemas.microsoft.com/office/word/2010/wordprocessingInk" xmlns:wne="http://schemas.microsoft.com/office/word/2006/wordml" xmlns:wps="http://schemas.microsoft.com/office/word/2010/wordprocessingShape" mc:Ignorable="w14 w15 wp14">
   <w:body>
     <w:p>
       <w:pPr>
@@ -137,15 +137,7 @@
               <w:pStyle w:val="Rubric"/>
             </w:pPr>
             <w:r>
-              <w:t xml:space="preserve">1 (For </w:t>
-            </w:r>
-            <w:proofErr w:type="spellStart"/>
-            <w:r>
-              <w:t>Jeduthun</w:t>
-            </w:r>
-            <w:proofErr w:type="spellEnd"/>
-            <w:r>
-              <w:t>. A Psalm by David)</w:t>
+              <w:t>1 (For Jeduthun. A Psalm by David)</w:t>
             </w:r>
           </w:p>
           <w:p>
@@ -160,6 +152,20 @@
           </w:tcPr>
           <w:p>
             <w:pPr>
+              <w:pStyle w:val="Rubric"/>
+            </w:pPr>
+            <w:r>
+              <w:t>1 (</w:t>
+            </w:r>
+            <w:r>
+              <w:t>For the end; f</w:t>
+            </w:r>
+            <w:r>
+              <w:t>or Jeduthun. A Psalm by David)</w:t>
+            </w:r>
+          </w:p>
+          <w:p>
+            <w:pPr>
               <w:pStyle w:val="EngIndEnd"/>
             </w:pPr>
           </w:p>
@@ -168,54 +174,30 @@
           <w:tcPr>
             <w:tcW w:w="626" w:type="pct"/>
           </w:tcPr>
-          <w:p/>
+          <w:p>
+            <w:r>
+              <w:t>N/A</w:t>
+            </w:r>
+          </w:p>
         </w:tc>
         <w:tc>
           <w:tcPr>
             <w:tcW w:w="615" w:type="pct"/>
           </w:tcPr>
           <w:p>
-            <w:pPr>
-              <w:pStyle w:val="Rubric"/>
-            </w:pPr>
-            <w:r>
-              <w:t>1 (</w:t>
-            </w:r>
-            <w:r>
-              <w:t>For the end; f</w:t>
-            </w:r>
-            <w:r>
-              <w:t xml:space="preserve">or </w:t>
-            </w:r>
-            <w:proofErr w:type="spellStart"/>
-            <w:r>
-              <w:t>Jeduthun</w:t>
-            </w:r>
-            <w:proofErr w:type="spellEnd"/>
-            <w:r>
-              <w:t>. A Psalm by David)</w:t>
-            </w:r>
-          </w:p>
-          <w:p/>
+            <w:r>
+              <w:t>Skipping for now</w:t>
+            </w:r>
+          </w:p>
         </w:tc>
         <w:tc>
           <w:tcPr>
             <w:tcW w:w="621" w:type="pct"/>
           </w:tcPr>
           <w:p>
-            <w:proofErr w:type="gramStart"/>
-            <w:r>
-              <w:t xml:space="preserve">Unto the end, for </w:t>
-            </w:r>
-            <w:proofErr w:type="spellStart"/>
-            <w:r>
-              <w:t>Jeduthun</w:t>
-            </w:r>
-            <w:proofErr w:type="spellEnd"/>
-            <w:r>
-              <w:t>, a Psalm of David.</w:t>
-            </w:r>
-            <w:proofErr w:type="gramEnd"/>
+            <w:r>
+              <w:t>Unto the end, for Jeduthun, a Psalm of David.</w:t>
+            </w:r>
           </w:p>
         </w:tc>
         <w:tc>
@@ -226,51 +208,9 @@
             <w:pPr>
               <w:pStyle w:val="EngIndEnd"/>
             </w:pPr>
-            <w:proofErr w:type="gramStart"/>
-            <w:r>
-              <w:t>Regarding completion.</w:t>
-            </w:r>
-            <w:proofErr w:type="gramEnd"/>
-            <w:r>
-              <w:t xml:space="preserve"> </w:t>
-            </w:r>
-            <w:proofErr w:type="gramStart"/>
-            <w:r>
-              <w:t xml:space="preserve">Over </w:t>
-            </w:r>
-            <w:proofErr w:type="spellStart"/>
-            <w:r>
-              <w:t>Idithoun</w:t>
-            </w:r>
-            <w:proofErr w:type="spellEnd"/>
-            <w:r>
-              <w:t>.</w:t>
-            </w:r>
-            <w:proofErr w:type="gramEnd"/>
-            <w:r>
-              <w:t xml:space="preserve"> </w:t>
-            </w:r>
-            <w:proofErr w:type="gramStart"/>
-            <w:r>
-              <w:t>A Psalm.</w:t>
-            </w:r>
-            <w:proofErr w:type="gramEnd"/>
-            <w:r>
-              <w:t xml:space="preserve"> </w:t>
-            </w:r>
-            <w:proofErr w:type="gramStart"/>
-            <w:r>
-              <w:t xml:space="preserve">Pertaining to </w:t>
-            </w:r>
-            <w:proofErr w:type="spellStart"/>
-            <w:r>
-              <w:t>Dauid</w:t>
-            </w:r>
-            <w:proofErr w:type="spellEnd"/>
-            <w:r>
-              <w:t>.</w:t>
-            </w:r>
-            <w:proofErr w:type="gramEnd"/>
+            <w:r>
+              <w:t>Regarding completion. Over Idithoun. A Psalm. Pertaining to Dauid.</w:t>
+            </w:r>
           </w:p>
         </w:tc>
         <w:tc>
@@ -281,19 +221,9 @@
             <w:pPr>
               <w:pStyle w:val="EngIndEnd"/>
             </w:pPr>
-            <w:proofErr w:type="gramStart"/>
-            <w:r>
-              <w:t xml:space="preserve">For the end, a Psalm of David for </w:t>
-            </w:r>
-            <w:proofErr w:type="spellStart"/>
-            <w:r>
-              <w:t>Idithun</w:t>
-            </w:r>
-            <w:proofErr w:type="spellEnd"/>
-            <w:r>
-              <w:t>.</w:t>
-            </w:r>
-            <w:proofErr w:type="gramEnd"/>
+            <w:r>
+              <w:t>For the end, a Psalm of David for Idithun.</w:t>
+            </w:r>
           </w:p>
         </w:tc>
         <w:tc>
@@ -312,40 +242,16 @@
                 <w:shd w:val="clear" w:color="auto" w:fill="FFFFFF"/>
               </w:rPr>
             </w:pPr>
-            <w:proofErr w:type="gramStart"/>
-            <w:r>
-              <w:rPr>
-                <w:rFonts w:ascii="Tahoma" w:eastAsia="Times New Roman" w:hAnsi="Tahoma" w:cs="Tahoma"/>
-                <w:color w:val="2E1308"/>
-                <w:sz w:val="24"/>
-                <w:szCs w:val="24"/>
-                <w:shd w:val="clear" w:color="auto" w:fill="FFFFFF"/>
-              </w:rPr>
-              <w:t xml:space="preserve">For the End, for </w:t>
-            </w:r>
-            <w:proofErr w:type="spellStart"/>
-            <w:r>
-              <w:rPr>
-                <w:rFonts w:ascii="Tahoma" w:eastAsia="Times New Roman" w:hAnsi="Tahoma" w:cs="Tahoma"/>
-                <w:color w:val="2E1308"/>
-                <w:sz w:val="24"/>
-                <w:szCs w:val="24"/>
-                <w:shd w:val="clear" w:color="auto" w:fill="FFFFFF"/>
-              </w:rPr>
-              <w:t>Jeduthun</w:t>
-            </w:r>
-            <w:proofErr w:type="spellEnd"/>
-            <w:r>
-              <w:rPr>
-                <w:rFonts w:ascii="Tahoma" w:eastAsia="Times New Roman" w:hAnsi="Tahoma" w:cs="Tahoma"/>
-                <w:color w:val="2E1308"/>
-                <w:sz w:val="24"/>
-                <w:szCs w:val="24"/>
-                <w:shd w:val="clear" w:color="auto" w:fill="FFFFFF"/>
-              </w:rPr>
-              <w:t>; a psalm by David.</w:t>
-            </w:r>
-            <w:proofErr w:type="gramEnd"/>
+            <w:r>
+              <w:rPr>
+                <w:rFonts w:ascii="Tahoma" w:eastAsia="Times New Roman" w:hAnsi="Tahoma" w:cs="Tahoma"/>
+                <w:color w:val="2E1308"/>
+                <w:sz w:val="24"/>
+                <w:szCs w:val="24"/>
+                <w:shd w:val="clear" w:color="auto" w:fill="FFFFFF"/>
+              </w:rPr>
+              <w:t>For the End, for Jeduthun; a psalm by David.</w:t>
+            </w:r>
           </w:p>
         </w:tc>
       </w:tr>
@@ -383,6 +289,38 @@
           </w:tcPr>
           <w:p>
             <w:pPr>
+              <w:pStyle w:val="EnglishHangNoCoptic"/>
+            </w:pPr>
+            <w:r>
+              <w:t xml:space="preserve">2 Shall not my soul </w:t>
+            </w:r>
+            <w:r>
+              <w:t>be subject</w:t>
+            </w:r>
+            <w:r>
+              <w:t xml:space="preserve"> to God?</w:t>
+            </w:r>
+          </w:p>
+          <w:p>
+            <w:pPr>
+              <w:pStyle w:val="EnglishHangEndNoCoptic"/>
+            </w:pPr>
+            <w:r>
+              <w:tab/>
+              <w:t>For</w:t>
+            </w:r>
+            <w:r>
+              <w:t xml:space="preserve"> my salvation</w:t>
+            </w:r>
+            <w:r>
+              <w:t xml:space="preserve"> is from Him</w:t>
+            </w:r>
+            <w:r>
+              <w:t>.</w:t>
+            </w:r>
+          </w:p>
+          <w:p>
+            <w:pPr>
               <w:pStyle w:val="EngIndEnd"/>
             </w:pPr>
           </w:p>
@@ -397,38 +335,6 @@
           <w:tcPr>
             <w:tcW w:w="615" w:type="pct"/>
           </w:tcPr>
-          <w:p>
-            <w:pPr>
-              <w:pStyle w:val="EnglishHangNoCoptic"/>
-            </w:pPr>
-            <w:r>
-              <w:t xml:space="preserve">2 Shall not my soul </w:t>
-            </w:r>
-            <w:r>
-              <w:t>be subject</w:t>
-            </w:r>
-            <w:r>
-              <w:t xml:space="preserve"> to God?</w:t>
-            </w:r>
-          </w:p>
-          <w:p>
-            <w:pPr>
-              <w:pStyle w:val="EnglishHangEndNoCoptic"/>
-            </w:pPr>
-            <w:r>
-              <w:tab/>
-              <w:t>For</w:t>
-            </w:r>
-            <w:r>
-              <w:t xml:space="preserve"> my salvation</w:t>
-            </w:r>
-            <w:r>
-              <w:t xml:space="preserve"> is from Him</w:t>
-            </w:r>
-            <w:r>
-              <w:t>.</w:t>
-            </w:r>
-          </w:p>
           <w:p/>
         </w:tc>
         <w:tc>
@@ -437,13 +343,8 @@
           </w:tcPr>
           <w:p>
             <w:r>
-              <w:t xml:space="preserve">DOTH not my soul wait still upon God? </w:t>
-            </w:r>
-            <w:proofErr w:type="gramStart"/>
-            <w:r>
-              <w:t>For of Him cometh my salvation.</w:t>
-            </w:r>
-            <w:proofErr w:type="gramEnd"/>
+              <w:t>DOTH not my soul wait still upon God? For of Him cometh my salvation.</w:t>
+            </w:r>
           </w:p>
           <w:p>
             <w:pPr>
@@ -485,21 +386,8 @@
             <w:pPr>
               <w:pStyle w:val="EngIndEnd"/>
             </w:pPr>
-            <w:proofErr w:type="gramStart"/>
-            <w:r>
-              <w:t>Shall not my soul be subjected</w:t>
-            </w:r>
-            <w:proofErr w:type="gramEnd"/>
-            <w:r>
-              <w:t xml:space="preserve"> to God? </w:t>
-            </w:r>
-            <w:proofErr w:type="gramStart"/>
-            <w:r>
-              <w:t>for</w:t>
-            </w:r>
-            <w:proofErr w:type="gramEnd"/>
-            <w:r>
-              <w:t xml:space="preserve"> of him is my salvation.</w:t>
+            <w:r>
+              <w:t>Shall not my soul be subjected to God? for of him is my salvation.</w:t>
             </w:r>
           </w:p>
         </w:tc>
@@ -583,29 +471,59 @@
             </w:pPr>
             <w:r>
               <w:tab/>
-              <w:t xml:space="preserve">I </w:t>
-            </w:r>
-            <w:proofErr w:type="gramStart"/>
-            <w:r>
-              <w:t>shall not be greatly shaken</w:t>
-            </w:r>
-            <w:proofErr w:type="gramEnd"/>
+              <w:t>I shall not be greatly shaken.</w:t>
+            </w:r>
+          </w:p>
+          <w:p>
+            <w:pPr>
+              <w:pStyle w:val="CoptIndEnd"/>
+            </w:pPr>
+          </w:p>
+        </w:tc>
+        <w:tc>
+          <w:tcPr>
+            <w:tcW w:w="613" w:type="pct"/>
+          </w:tcPr>
+          <w:p>
+            <w:pPr>
+              <w:pStyle w:val="EnglishHangNoCoptic"/>
+            </w:pPr>
+            <w:r>
+              <w:t xml:space="preserve">3 </w:t>
+            </w:r>
+            <w:r>
+              <w:t>For He is my God and my Saviour,</w:t>
+            </w:r>
+          </w:p>
+          <w:p>
+            <w:pPr>
+              <w:pStyle w:val="EnglishHangNoCoptic"/>
+            </w:pPr>
+            <w:r>
+              <w:tab/>
+              <w:t>my Protector</w:t>
+            </w:r>
+            <w:r>
+              <w:t>;</w:t>
+            </w:r>
+          </w:p>
+          <w:p>
+            <w:pPr>
+              <w:pStyle w:val="EnglishHangEndNoCoptic"/>
+            </w:pPr>
+            <w:r>
+              <w:tab/>
+              <w:t>I shall not be shaken</w:t>
+            </w:r>
+            <w:r>
+              <w:t xml:space="preserve"> any more</w:t>
+            </w:r>
             <w:r>
               <w:t>.</w:t>
             </w:r>
           </w:p>
           <w:p>
             <w:pPr>
-              <w:pStyle w:val="CoptIndEnd"/>
-            </w:pPr>
-          </w:p>
-        </w:tc>
-        <w:tc>
-          <w:tcPr>
-            <w:tcW w:w="613" w:type="pct"/>
-          </w:tcPr>
-          <w:p>
-            <w:pPr>
               <w:pStyle w:val="EngIndEnd"/>
             </w:pPr>
           </w:p>
@@ -620,49 +538,6 @@
           <w:tcPr>
             <w:tcW w:w="615" w:type="pct"/>
           </w:tcPr>
-          <w:p>
-            <w:pPr>
-              <w:pStyle w:val="EnglishHangNoCoptic"/>
-            </w:pPr>
-            <w:r>
-              <w:t xml:space="preserve">3 </w:t>
-            </w:r>
-            <w:r>
-              <w:t>For He is my God and my Saviour,</w:t>
-            </w:r>
-          </w:p>
-          <w:p>
-            <w:pPr>
-              <w:pStyle w:val="EnglishHangNoCoptic"/>
-            </w:pPr>
-            <w:r>
-              <w:tab/>
-              <w:t>my Protector</w:t>
-            </w:r>
-            <w:r>
-              <w:t>;</w:t>
-            </w:r>
-          </w:p>
-          <w:p>
-            <w:pPr>
-              <w:pStyle w:val="EnglishHangEndNoCoptic"/>
-            </w:pPr>
-            <w:r>
-              <w:tab/>
-              <w:t xml:space="preserve">I </w:t>
-            </w:r>
-            <w:proofErr w:type="gramStart"/>
-            <w:r>
-              <w:t>shall not be shaken</w:t>
-            </w:r>
-            <w:proofErr w:type="gramEnd"/>
-            <w:r>
-              <w:t xml:space="preserve"> any more</w:t>
-            </w:r>
-            <w:r>
-              <w:t>.</w:t>
-            </w:r>
-          </w:p>
           <w:p/>
         </w:tc>
         <w:tc>
@@ -694,13 +569,8 @@
             <w:pPr>
               <w:pStyle w:val="EngIndEnd"/>
             </w:pPr>
-            <w:proofErr w:type="gramStart"/>
-            <w:r>
-              <w:t>my</w:t>
-            </w:r>
-            <w:proofErr w:type="gramEnd"/>
-            <w:r>
-              <w:t xml:space="preserve"> supporter; I shall be shaken no more.</w:t>
+            <w:r>
+              <w:t>my supporter; I shall be shaken no more.</w:t>
             </w:r>
           </w:p>
         </w:tc>
@@ -713,20 +583,7 @@
               <w:pStyle w:val="EngIndEnd"/>
             </w:pPr>
             <w:r>
-              <w:t xml:space="preserve">For he is my God, and my </w:t>
-            </w:r>
-            <w:proofErr w:type="spellStart"/>
-            <w:r>
-              <w:t>saviour</w:t>
-            </w:r>
-            <w:proofErr w:type="spellEnd"/>
-            <w:proofErr w:type="gramStart"/>
-            <w:r>
-              <w:t>;</w:t>
-            </w:r>
-            <w:proofErr w:type="gramEnd"/>
-            <w:r>
-              <w:t xml:space="preserve"> my helper, I shall not be moved very much.</w:t>
+              <w:t>For he is my God, and my saviour; my helper, I shall not be moved very much.</w:t>
             </w:r>
           </w:p>
         </w:tc>
@@ -810,14 +667,7 @@
             </w:pPr>
             <w:r>
               <w:tab/>
-            </w:r>
-            <w:proofErr w:type="gramStart"/>
-            <w:r>
-              <w:t>like</w:t>
-            </w:r>
-            <w:proofErr w:type="gramEnd"/>
-            <w:r>
-              <w:t xml:space="preserve"> a leaning wall or a toppling fence?</w:t>
+              <w:t>like a leaning wall or a toppling fence?</w:t>
             </w:r>
           </w:p>
           <w:p>
@@ -832,6 +682,39 @@
           </w:tcPr>
           <w:p>
             <w:pPr>
+              <w:pStyle w:val="EnglishHangNoCoptic"/>
+            </w:pPr>
+            <w:r>
+              <w:t>4 How long will you all attack a man</w:t>
+            </w:r>
+            <w:r>
+              <w:t>?</w:t>
+            </w:r>
+          </w:p>
+          <w:p>
+            <w:pPr>
+              <w:pStyle w:val="EnglishHangNoCoptic"/>
+            </w:pPr>
+            <w:r>
+              <w:tab/>
+            </w:r>
+            <w:r>
+              <w:t>All of you murder him,</w:t>
+            </w:r>
+          </w:p>
+          <w:p>
+            <w:pPr>
+              <w:pStyle w:val="EnglishHangEndNoCoptic"/>
+            </w:pPr>
+            <w:r>
+              <w:tab/>
+            </w:r>
+            <w:r>
+              <w:t>By means of a leaning wall and a slanted fence.</w:t>
+            </w:r>
+          </w:p>
+          <w:p>
+            <w:pPr>
               <w:pStyle w:val="EngIndEnd"/>
             </w:pPr>
           </w:p>
@@ -854,15 +737,7 @@
           </w:tcPr>
           <w:p>
             <w:r>
-              <w:t>How long will ye threaten a man? Ye kill, all of you</w:t>
-            </w:r>
-            <w:proofErr w:type="gramStart"/>
-            <w:r>
-              <w:t>;</w:t>
-            </w:r>
-            <w:proofErr w:type="gramEnd"/>
-            <w:r>
-              <w:t xml:space="preserve"> yea, as ye might push over a leaning wall, or a broken rampart.</w:t>
+              <w:t>How long will ye threaten a man? Ye kill, all of you; yea, as ye might push over a leaning wall, or a broken rampart.</w:t>
             </w:r>
           </w:p>
         </w:tc>
@@ -890,13 +765,8 @@
             <w:pPr>
               <w:pStyle w:val="EngIndEnd"/>
             </w:pPr>
-            <w:proofErr w:type="gramStart"/>
-            <w:r>
-              <w:t>as</w:t>
-            </w:r>
-            <w:proofErr w:type="gramEnd"/>
-            <w:r>
-              <w:t xml:space="preserve"> by means of a wall that leans and a fence that slants.</w:t>
+            <w:r>
+              <w:t>as by means of a wall that leans and a fence that slants.</w:t>
             </w:r>
           </w:p>
         </w:tc>
@@ -909,15 +779,7 @@
               <w:pStyle w:val="EngIndEnd"/>
             </w:pPr>
             <w:r>
-              <w:t xml:space="preserve">How long will ye assault a man? </w:t>
-            </w:r>
-            <w:proofErr w:type="gramStart"/>
-            <w:r>
-              <w:t>ye</w:t>
-            </w:r>
-            <w:proofErr w:type="gramEnd"/>
-            <w:r>
-              <w:t xml:space="preserve"> are all slaughtering as with a bowed wall and a broken hedge.</w:t>
+              <w:t>How long will ye assault a man? ye are all slaughtering as with a bowed wall and a broken hedge.</w:t>
             </w:r>
           </w:p>
         </w:tc>
@@ -1015,14 +877,7 @@
             </w:pPr>
             <w:r>
               <w:tab/>
-            </w:r>
-            <w:proofErr w:type="gramStart"/>
-            <w:r>
-              <w:t>they</w:t>
-            </w:r>
-            <w:proofErr w:type="gramEnd"/>
-            <w:r>
-              <w:t xml:space="preserve"> run in thirst.</w:t>
+              <w:t>they run in thirst.</w:t>
             </w:r>
           </w:p>
           <w:p>
@@ -1041,14 +896,7 @@
             </w:pPr>
             <w:r>
               <w:tab/>
-            </w:r>
-            <w:proofErr w:type="gramStart"/>
-            <w:r>
-              <w:t>but</w:t>
-            </w:r>
-            <w:proofErr w:type="gramEnd"/>
-            <w:r>
-              <w:t xml:space="preserve"> curse with their heart. </w:t>
+              <w:t xml:space="preserve">but curse with their heart. </w:t>
             </w:r>
             <w:r>
               <w:rPr>
@@ -1070,6 +918,75 @@
           </w:tcPr>
           <w:p>
             <w:pPr>
+              <w:pStyle w:val="EnglishHangNoCoptic"/>
+            </w:pPr>
+            <w:r>
+              <w:lastRenderedPageBreak/>
+              <w:t xml:space="preserve">5 They </w:t>
+            </w:r>
+            <w:r>
+              <w:t>also</w:t>
+            </w:r>
+            <w:r>
+              <w:t xml:space="preserve"> plan</w:t>
+            </w:r>
+            <w:r>
+              <w:t>ned</w:t>
+            </w:r>
+            <w:r>
+              <w:t xml:space="preserve"> to impugn my honour;</w:t>
+            </w:r>
+          </w:p>
+          <w:p>
+            <w:pPr>
+              <w:pStyle w:val="EnglishHangNoCoptic"/>
+            </w:pPr>
+            <w:r>
+              <w:tab/>
+              <w:t xml:space="preserve">they </w:t>
+            </w:r>
+            <w:r>
+              <w:t>ran</w:t>
+            </w:r>
+            <w:r>
+              <w:t xml:space="preserve"> </w:t>
+            </w:r>
+            <w:r>
+              <w:t>with a lie;</w:t>
+            </w:r>
+          </w:p>
+          <w:p>
+            <w:pPr>
+              <w:pStyle w:val="EnglishHangNoCoptic"/>
+            </w:pPr>
+            <w:r>
+              <w:lastRenderedPageBreak/>
+              <w:tab/>
+              <w:t>They bless with their mouth,</w:t>
+            </w:r>
+          </w:p>
+          <w:p>
+            <w:pPr>
+              <w:pStyle w:val="EnglishHangEndNoCoptic"/>
+            </w:pPr>
+            <w:r>
+              <w:tab/>
+            </w:r>
+            <w:r>
+              <w:t>and</w:t>
+            </w:r>
+            <w:r>
+              <w:t xml:space="preserve"> curse with their heart. </w:t>
+            </w:r>
+            <w:r>
+              <w:rPr>
+                <w:i/>
+              </w:rPr>
+              <w:t>(Pause)</w:t>
+            </w:r>
+          </w:p>
+          <w:p>
+            <w:pPr>
               <w:pStyle w:val="EngIndEnd"/>
             </w:pPr>
           </w:p>
@@ -1096,15 +1013,7 @@
             </w:r>
             <w:r>
               <w:lastRenderedPageBreak/>
-              <w:t xml:space="preserve">they </w:t>
-            </w:r>
-            <w:proofErr w:type="spellStart"/>
-            <w:r>
-              <w:t>spake</w:t>
-            </w:r>
-            <w:proofErr w:type="spellEnd"/>
-            <w:r>
-              <w:t xml:space="preserve"> good words with their mouth, but cursed with their heart.</w:t>
+              <w:t>they spake good words with their mouth, but cursed with their heart.</w:t>
             </w:r>
           </w:p>
         </w:tc>
@@ -1116,14 +1025,9 @@
             <w:pPr>
               <w:pStyle w:val="EngIndEnd"/>
             </w:pPr>
-            <w:proofErr w:type="gramStart"/>
             <w:r>
               <w:lastRenderedPageBreak/>
-              <w:t>But</w:t>
-            </w:r>
-            <w:proofErr w:type="gramEnd"/>
-            <w:r>
-              <w:t xml:space="preserve"> they planned to impugn my </w:t>
+              <w:t xml:space="preserve">But they planned to impugn my </w:t>
             </w:r>
             <w:r>
               <w:lastRenderedPageBreak/>
@@ -1150,13 +1054,8 @@
             <w:pPr>
               <w:pStyle w:val="EngIndEnd"/>
             </w:pPr>
-            <w:proofErr w:type="gramStart"/>
-            <w:r>
-              <w:t>and</w:t>
-            </w:r>
-            <w:proofErr w:type="gramEnd"/>
-            <w:r>
-              <w:t xml:space="preserve"> curse with their hearts. </w:t>
+            <w:r>
+              <w:t xml:space="preserve">and curse with their hearts. </w:t>
             </w:r>
             <w:r>
               <w:rPr>
@@ -1173,27 +1072,11 @@
           <w:p>
             <w:r>
               <w:lastRenderedPageBreak/>
-              <w:t xml:space="preserve">They only took counsel to set at </w:t>
-            </w:r>
-            <w:proofErr w:type="spellStart"/>
-            <w:r>
-              <w:t>nought</w:t>
-            </w:r>
-            <w:proofErr w:type="spellEnd"/>
-            <w:r>
-              <w:t xml:space="preserve"> mine honour: I ran in thirst: </w:t>
+              <w:t xml:space="preserve">They only took counsel to set at nought mine honour: I ran in thirst: </w:t>
             </w:r>
             <w:r>
               <w:lastRenderedPageBreak/>
-              <w:t xml:space="preserve">with their </w:t>
-            </w:r>
-            <w:proofErr w:type="gramStart"/>
-            <w:r>
-              <w:t>mouth</w:t>
-            </w:r>
-            <w:proofErr w:type="gramEnd"/>
-            <w:r>
-              <w:t xml:space="preserve"> they blessed, but with their heart they cursed. Pause.</w:t>
+              <w:t>with their mouth they blessed, but with their heart they cursed. Pause.</w:t>
             </w:r>
           </w:p>
         </w:tc>
@@ -1317,98 +1200,112 @@
             </w:pPr>
             <w:r>
               <w:tab/>
-            </w:r>
+              <w:t>for from Him is my patience.</w:t>
+            </w:r>
+          </w:p>
+          <w:p>
+            <w:pPr>
+              <w:pStyle w:val="CoptIndEnd"/>
+            </w:pPr>
+          </w:p>
+        </w:tc>
+        <w:tc>
+          <w:tcPr>
+            <w:tcW w:w="613" w:type="pct"/>
+          </w:tcPr>
+          <w:p>
+            <w:pPr>
+              <w:pStyle w:val="EnglishHangNoCoptic"/>
+            </w:pPr>
+            <w:r>
+              <w:t xml:space="preserve">6 But submit to God, </w:t>
+            </w:r>
+            <w:r>
+              <w:t xml:space="preserve">O </w:t>
+            </w:r>
+            <w:r>
+              <w:t>my soul,</w:t>
+            </w:r>
+          </w:p>
+          <w:p>
+            <w:pPr>
+              <w:pStyle w:val="EnglishHangEndNoCoptic"/>
+            </w:pPr>
+            <w:r>
+              <w:tab/>
+              <w:t xml:space="preserve">for </w:t>
+            </w:r>
+            <w:r>
+              <w:t xml:space="preserve">my endurance is </w:t>
+            </w:r>
+            <w:r>
+              <w:t>from Him.</w:t>
+            </w:r>
+          </w:p>
+          <w:p>
+            <w:pPr>
+              <w:pStyle w:val="EngIndEnd"/>
+            </w:pPr>
+          </w:p>
+        </w:tc>
+        <w:tc>
+          <w:tcPr>
+            <w:tcW w:w="626" w:type="pct"/>
+          </w:tcPr>
+          <w:p/>
+        </w:tc>
+        <w:tc>
+          <w:tcPr>
+            <w:tcW w:w="615" w:type="pct"/>
+          </w:tcPr>
+          <w:p/>
+        </w:tc>
+        <w:tc>
+          <w:tcPr>
+            <w:tcW w:w="621" w:type="pct"/>
+          </w:tcPr>
+          <w:p>
+            <w:r>
+              <w:t>O my soul, wait thou still upon God, for from Him is my patient endurance.</w:t>
+            </w:r>
+          </w:p>
+        </w:tc>
+        <w:tc>
+          <w:tcPr>
+            <w:tcW w:w="632" w:type="pct"/>
+          </w:tcPr>
+          <w:p>
+            <w:pPr>
+              <w:pStyle w:val="EngIndEnd"/>
+            </w:pPr>
+            <w:r>
+              <w:t>But to God be subject, O my soul,</w:t>
+            </w:r>
+          </w:p>
+          <w:p>
+            <w:pPr>
+              <w:pStyle w:val="EngIndEnd"/>
+            </w:pPr>
+            <w:r>
+              <w:t>because from him is my endurance.</w:t>
+            </w:r>
+          </w:p>
+        </w:tc>
+        <w:tc>
+          <w:tcPr>
+            <w:tcW w:w="632" w:type="pct"/>
+          </w:tcPr>
+          <w:p>
+            <w:pPr>
+              <w:pStyle w:val="EngIndEnd"/>
+            </w:pPr>
             <w:proofErr w:type="gramStart"/>
             <w:r>
-              <w:t>for</w:t>
+              <w:t>Nevertheless</w:t>
             </w:r>
             <w:proofErr w:type="gramEnd"/>
             <w:r>
-              <w:t xml:space="preserve"> from Him is my patience.</w:t>
-            </w:r>
-          </w:p>
-          <w:p>
-            <w:pPr>
-              <w:pStyle w:val="CoptIndEnd"/>
-            </w:pPr>
-          </w:p>
-        </w:tc>
-        <w:tc>
-          <w:tcPr>
-            <w:tcW w:w="613" w:type="pct"/>
-          </w:tcPr>
-          <w:p>
-            <w:pPr>
-              <w:pStyle w:val="EngIndEnd"/>
-            </w:pPr>
-          </w:p>
-        </w:tc>
-        <w:tc>
-          <w:tcPr>
-            <w:tcW w:w="626" w:type="pct"/>
-          </w:tcPr>
-          <w:p/>
-        </w:tc>
-        <w:tc>
-          <w:tcPr>
-            <w:tcW w:w="615" w:type="pct"/>
-          </w:tcPr>
-          <w:p/>
-        </w:tc>
-        <w:tc>
-          <w:tcPr>
-            <w:tcW w:w="621" w:type="pct"/>
-          </w:tcPr>
-          <w:p>
-            <w:r>
-              <w:t>O my soul, wait thou still upon God, for from Him is my patient endurance.</w:t>
-            </w:r>
-          </w:p>
-        </w:tc>
-        <w:tc>
-          <w:tcPr>
-            <w:tcW w:w="632" w:type="pct"/>
-          </w:tcPr>
-          <w:p>
-            <w:pPr>
-              <w:pStyle w:val="EngIndEnd"/>
-            </w:pPr>
-            <w:r>
-              <w:t>But to God be subject, O my soul,</w:t>
-            </w:r>
-          </w:p>
-          <w:p>
-            <w:pPr>
-              <w:pStyle w:val="EngIndEnd"/>
-            </w:pPr>
-            <w:proofErr w:type="gramStart"/>
-            <w:r>
-              <w:t>because</w:t>
-            </w:r>
-            <w:proofErr w:type="gramEnd"/>
-            <w:r>
-              <w:t xml:space="preserve"> from him is my endurance.</w:t>
-            </w:r>
-          </w:p>
-        </w:tc>
-        <w:tc>
-          <w:tcPr>
-            <w:tcW w:w="632" w:type="pct"/>
-          </w:tcPr>
-          <w:p>
-            <w:pPr>
-              <w:pStyle w:val="EngIndEnd"/>
-            </w:pPr>
-            <w:r>
-              <w:t xml:space="preserve">Nevertheless do thou, my soul, </w:t>
-            </w:r>
-            <w:proofErr w:type="gramStart"/>
-            <w:r>
-              <w:t>be subjected</w:t>
-            </w:r>
-            <w:proofErr w:type="gramEnd"/>
-            <w:r>
-              <w:t xml:space="preserve"> to God; for of him is my patient hope.</w:t>
+              <w:t xml:space="preserve"> do thou, my soul, be subjected to God; for of him is my patient hope.</w:t>
             </w:r>
           </w:p>
           <w:p>
@@ -1488,36 +1385,60 @@
             </w:pPr>
             <w:r>
               <w:tab/>
+              <w:t xml:space="preserve">He is my </w:t>
             </w:r>
             <w:proofErr w:type="gramStart"/>
             <w:r>
-              <w:t>He is my Protector</w:t>
+              <w:t>Protector,</w:t>
             </w:r>
             <w:proofErr w:type="gramEnd"/>
             <w:r>
-              <w:t xml:space="preserve">, </w:t>
-            </w:r>
-            <w:proofErr w:type="gramStart"/>
-            <w:r>
-              <w:t>I will not yield</w:t>
-            </w:r>
-            <w:proofErr w:type="gramEnd"/>
+              <w:t xml:space="preserve"> I will not yield.</w:t>
+            </w:r>
+          </w:p>
+          <w:p>
+            <w:pPr>
+              <w:pStyle w:val="EnglishHangNoCoptic"/>
+            </w:pPr>
+          </w:p>
+        </w:tc>
+        <w:tc>
+          <w:tcPr>
+            <w:tcW w:w="613" w:type="pct"/>
+          </w:tcPr>
+          <w:p>
+            <w:pPr>
+              <w:pStyle w:val="EnglishHangNoCoptic"/>
+            </w:pPr>
+            <w:r>
+              <w:t xml:space="preserve">7 </w:t>
+            </w:r>
+            <w:r>
+              <w:t>For He is my God and my Saviour,</w:t>
+            </w:r>
+          </w:p>
+          <w:p>
+            <w:pPr>
+              <w:pStyle w:val="EnglishHangEndNoCoptic"/>
+            </w:pPr>
+            <w:r>
+              <w:tab/>
+            </w:r>
+            <w:r>
+              <w:t>my Protector;</w:t>
+            </w:r>
+            <w:r>
+              <w:t xml:space="preserve"> I will </w:t>
+            </w:r>
+            <w:r>
+              <w:t>never be moved</w:t>
+            </w:r>
             <w:r>
               <w:t>.</w:t>
             </w:r>
           </w:p>
           <w:p>
             <w:pPr>
-              <w:pStyle w:val="EnglishHangNoCoptic"/>
-            </w:pPr>
-          </w:p>
-        </w:tc>
-        <w:tc>
-          <w:tcPr>
-            <w:tcW w:w="613" w:type="pct"/>
-          </w:tcPr>
-          <w:p>
-            <w:pPr>
               <w:pStyle w:val="EngIndEnd"/>
             </w:pPr>
           </w:p>
@@ -1560,13 +1481,8 @@
             <w:pPr>
               <w:pStyle w:val="EngIndEnd"/>
             </w:pPr>
-            <w:proofErr w:type="gramStart"/>
-            <w:r>
-              <w:t>my</w:t>
-            </w:r>
-            <w:proofErr w:type="gramEnd"/>
-            <w:r>
-              <w:t xml:space="preserve"> supporter, I shall never be a fugitive.</w:t>
+            <w:r>
+              <w:t>my supporter, I shall never be a fugitive.</w:t>
             </w:r>
           </w:p>
         </w:tc>
@@ -1579,15 +1495,7 @@
               <w:pStyle w:val="EngIndEnd"/>
             </w:pPr>
             <w:r>
-              <w:t>For he is my God and my Saviour</w:t>
-            </w:r>
-            <w:proofErr w:type="gramStart"/>
-            <w:r>
-              <w:t>;</w:t>
-            </w:r>
-            <w:proofErr w:type="gramEnd"/>
-            <w:r>
-              <w:t xml:space="preserve"> my helper, I shall not be moved.</w:t>
+              <w:t>For he is my God and my Saviour; my helper, I shall not be moved.</w:t>
             </w:r>
           </w:p>
         </w:tc>
@@ -1671,14 +1579,7 @@
             </w:pPr>
             <w:r>
               <w:tab/>
-            </w:r>
-            <w:proofErr w:type="gramStart"/>
-            <w:r>
-              <w:t>and</w:t>
-            </w:r>
-            <w:proofErr w:type="gramEnd"/>
-            <w:r>
-              <w:t xml:space="preserve"> my hope is in God.</w:t>
+              <w:t>and my hope is in God.</w:t>
             </w:r>
           </w:p>
           <w:p>
@@ -1702,6 +1603,38 @@
           </w:tcPr>
           <w:p>
             <w:pPr>
+              <w:pStyle w:val="EnglishHangNoCoptic"/>
+            </w:pPr>
+            <w:r>
+              <w:t xml:space="preserve">8 My salvation and my glory </w:t>
+            </w:r>
+            <w:r>
+              <w:t>are in</w:t>
+            </w:r>
+            <w:r>
+              <w:t xml:space="preserve"> God;</w:t>
+            </w:r>
+          </w:p>
+          <w:p>
+            <w:pPr>
+              <w:pStyle w:val="EnglishHangNoCoptic"/>
+            </w:pPr>
+            <w:r>
+              <w:tab/>
+              <w:t>He is the God of my help,</w:t>
+            </w:r>
+          </w:p>
+          <w:p>
+            <w:pPr>
+              <w:pStyle w:val="EnglishHangEndNoCoptic"/>
+            </w:pPr>
+            <w:r>
+              <w:tab/>
+              <w:t>and my hope is in God.</w:t>
+            </w:r>
+          </w:p>
+          <w:p>
+            <w:pPr>
               <w:pStyle w:val="EngIndEnd"/>
             </w:pPr>
           </w:p>
@@ -1758,15 +1691,7 @@
               <w:pStyle w:val="EngIndEnd"/>
             </w:pPr>
             <w:r>
-              <w:t xml:space="preserve">In God </w:t>
-            </w:r>
-            <w:proofErr w:type="gramStart"/>
-            <w:r>
-              <w:t>is</w:t>
-            </w:r>
-            <w:proofErr w:type="gramEnd"/>
-            <w:r>
-              <w:t xml:space="preserve"> my salvation and my glory: he is the God of my help, and my hope is in God.</w:t>
+              <w:t>In God is my salvation and my glory: he is the God of my help, and my hope is in God.</w:t>
             </w:r>
           </w:p>
         </w:tc>
@@ -1854,14 +1779,7 @@
             </w:pPr>
             <w:r>
               <w:tab/>
-            </w:r>
-            <w:proofErr w:type="gramStart"/>
-            <w:r>
-              <w:t>for</w:t>
-            </w:r>
-            <w:proofErr w:type="gramEnd"/>
-            <w:r>
-              <w:t xml:space="preserve"> God is our helper. </w:t>
+              <w:t xml:space="preserve">for God is our helper. </w:t>
             </w:r>
             <w:r>
               <w:rPr>
@@ -1880,6 +1798,53 @@
           <w:tcPr>
             <w:tcW w:w="613" w:type="pct"/>
           </w:tcPr>
+          <w:p>
+            <w:pPr>
+              <w:pStyle w:val="EnglishHangNoCoptic"/>
+            </w:pPr>
+            <w:r>
+              <w:lastRenderedPageBreak/>
+              <w:t xml:space="preserve">9 </w:t>
+            </w:r>
+            <w:r>
+              <w:t>Hope</w:t>
+            </w:r>
+            <w:r>
+              <w:t xml:space="preserve"> in Him, all you assemblies of people;</w:t>
+            </w:r>
+          </w:p>
+          <w:p>
+            <w:pPr>
+              <w:pStyle w:val="EnglishHangNoCoptic"/>
+            </w:pPr>
+            <w:r>
+              <w:tab/>
+            </w:r>
+            <w:r>
+              <w:t xml:space="preserve">pour out your hearts before </w:t>
+            </w:r>
+            <w:r>
+              <w:lastRenderedPageBreak/>
+              <w:t>Him;</w:t>
+            </w:r>
+          </w:p>
+          <w:p>
+            <w:pPr>
+              <w:pStyle w:val="EnglishHangEndNoCoptic"/>
+            </w:pPr>
+            <w:r>
+              <w:tab/>
+            </w:r>
+            <w:r>
+              <w:t xml:space="preserve">God is our helper. </w:t>
+            </w:r>
+            <w:r>
+              <w:rPr>
+                <w:i/>
+              </w:rPr>
+              <w:t>(Pause)</w:t>
+            </w:r>
+          </w:p>
           <w:p>
             <w:pPr>
               <w:pStyle w:val="EngIndEnd"/>
@@ -2142,14 +2107,7 @@
             </w:pPr>
             <w:r>
               <w:tab/>
-            </w:r>
-            <w:proofErr w:type="gramStart"/>
-            <w:r>
-              <w:t>are</w:t>
-            </w:r>
-            <w:proofErr w:type="gramEnd"/>
-            <w:r>
-              <w:t xml:space="preserve"> sons of vanity.</w:t>
+              <w:t>are sons of vanity.</w:t>
             </w:r>
           </w:p>
           <w:p>
@@ -2164,6 +2122,84 @@
           </w:tcPr>
           <w:p>
             <w:pPr>
+              <w:pStyle w:val="EnglishHangNoCoptic"/>
+            </w:pPr>
+            <w:r>
+              <w:t>10 But the sons of men</w:t>
+            </w:r>
+            <w:r>
+              <w:t xml:space="preserve"> are useless</w:t>
+            </w:r>
+            <w:r>
+              <w:t>;</w:t>
+            </w:r>
+          </w:p>
+          <w:p>
+            <w:pPr>
+              <w:pStyle w:val="EnglishHangNoCoptic"/>
+            </w:pPr>
+            <w:r>
+              <w:tab/>
+              <w:t>the sons of men are liars</w:t>
+            </w:r>
+          </w:p>
+          <w:p>
+            <w:pPr>
+              <w:pStyle w:val="EnglishHangNoCoptic"/>
+            </w:pPr>
+            <w:r>
+              <w:tab/>
+            </w:r>
+            <w:r>
+              <w:t>who do wrong</w:t>
+            </w:r>
+            <w:r>
+              <w:t xml:space="preserve"> with their scales;</w:t>
+            </w:r>
+            <w:r>
+              <w:rPr>
+                <w:rStyle w:val="FootnoteReference"/>
+              </w:rPr>
+              <w:footnoteReference w:id="3"/>
+            </w:r>
+          </w:p>
+          <w:p>
+            <w:pPr>
+              <w:pStyle w:val="EnglishHangNoCoptic"/>
+            </w:pPr>
+            <w:r>
+              <w:tab/>
+              <w:t>they themselves, the whole brood,</w:t>
+            </w:r>
+            <w:r>
+              <w:rPr>
+                <w:rStyle w:val="FootnoteReference"/>
+              </w:rPr>
+              <w:footnoteReference w:id="4"/>
+            </w:r>
+          </w:p>
+          <w:p>
+            <w:pPr>
+              <w:pStyle w:val="EnglishHangEndNoCoptic"/>
+            </w:pPr>
+            <w:r>
+              <w:tab/>
+            </w:r>
+            <w:r>
+              <w:t>derive from</w:t>
+            </w:r>
+            <w:r>
+              <w:t xml:space="preserve"> vanity.</w:t>
+            </w:r>
+            <w:r>
+              <w:rPr>
+                <w:rStyle w:val="FootnoteReference"/>
+              </w:rPr>
+              <w:footnoteReference w:id="5"/>
+            </w:r>
+          </w:p>
+          <w:p>
+            <w:pPr>
               <w:pStyle w:val="EngIndEnd"/>
             </w:pPr>
           </w:p>
@@ -2185,13 +2221,8 @@
             <w:tcW w:w="621" w:type="pct"/>
           </w:tcPr>
           <w:p>
-            <w:proofErr w:type="gramStart"/>
-            <w:r>
-              <w:t>But</w:t>
-            </w:r>
-            <w:proofErr w:type="gramEnd"/>
-            <w:r>
-              <w:t xml:space="preserve"> the children of men are vain; the children of men are deceitful upon the weights, that they may deal crookedly; they are altogether vanity.</w:t>
+            <w:r>
+              <w:t>But the children of men are vain; the children of men are deceitful upon the weights, that they may deal crookedly; they are altogether vanity.</w:t>
             </w:r>
           </w:p>
         </w:tc>
@@ -2219,13 +2250,8 @@
             <w:pPr>
               <w:pStyle w:val="EngIndEnd"/>
             </w:pPr>
-            <w:proofErr w:type="gramStart"/>
-            <w:r>
-              <w:t>they</w:t>
-            </w:r>
-            <w:proofErr w:type="gramEnd"/>
-            <w:r>
-              <w:t xml:space="preserve"> together are [derive] from vanity.</w:t>
+            <w:r>
+              <w:t>they together are [derive] from vanity.</w:t>
             </w:r>
           </w:p>
         </w:tc>
@@ -2239,13 +2265,8 @@
                 <w:tab w:val="left" w:pos="1176"/>
               </w:tabs>
             </w:pPr>
-            <w:proofErr w:type="gramStart"/>
-            <w:r>
-              <w:t>But</w:t>
-            </w:r>
-            <w:proofErr w:type="gramEnd"/>
-            <w:r>
-              <w:t xml:space="preserve"> the sons of men are vain; the sons of men are false, so as to be deceitful in the balances; they are all alike formed out of vanity.</w:t>
+            <w:r>
+              <w:t>But the sons of men are vain; the sons of men are false, so as to be deceitful in the balances; they are all alike formed out of vanity.</w:t>
             </w:r>
           </w:p>
         </w:tc>
@@ -2361,14 +2382,7 @@
             </w:pPr>
             <w:r>
               <w:tab/>
-            </w:r>
-            <w:proofErr w:type="gramStart"/>
-            <w:r>
-              <w:t>set</w:t>
-            </w:r>
-            <w:proofErr w:type="gramEnd"/>
-            <w:r>
-              <w:t xml:space="preserve"> not your heart on them.</w:t>
+              <w:t>set not your heart on them.</w:t>
             </w:r>
           </w:p>
           <w:p>
@@ -2381,6 +2395,61 @@
           <w:tcPr>
             <w:tcW w:w="613" w:type="pct"/>
           </w:tcPr>
+          <w:p>
+            <w:pPr>
+              <w:pStyle w:val="EnglishHangNoCoptic"/>
+            </w:pPr>
+            <w:r>
+              <w:t xml:space="preserve">11 Put no hope in </w:t>
+            </w:r>
+            <w:r>
+              <w:t>wrongdoing,</w:t>
+            </w:r>
+          </w:p>
+          <w:p>
+            <w:pPr>
+              <w:pStyle w:val="EnglishHangNoCoptic"/>
+            </w:pPr>
+            <w:r>
+              <w:tab/>
+              <w:t xml:space="preserve">and </w:t>
+            </w:r>
+            <w:r>
+              <w:t>do n</w:t>
+            </w:r>
+            <w:r>
+              <w:t>o</w:t>
+            </w:r>
+            <w:r>
+              <w:t>t long</w:t>
+            </w:r>
+            <w:r>
+              <w:t xml:space="preserve"> for plunder;</w:t>
+            </w:r>
+          </w:p>
+          <w:p>
+            <w:pPr>
+              <w:pStyle w:val="EnglishHangNoCoptic"/>
+            </w:pPr>
+            <w:r>
+              <w:tab/>
+              <w:t>if riches flow in,</w:t>
+            </w:r>
+          </w:p>
+          <w:p>
+            <w:pPr>
+              <w:pStyle w:val="EnglishHangEndNoCoptic"/>
+            </w:pPr>
+            <w:r>
+              <w:tab/>
+            </w:r>
+            <w:r>
+              <w:t>do not set</w:t>
+            </w:r>
+            <w:r>
+              <w:t xml:space="preserve"> your heart on them.</w:t>
+            </w:r>
+          </w:p>
           <w:p>
             <w:pPr>
               <w:pStyle w:val="EngIndEnd"/>
@@ -2441,13 +2510,8 @@
             <w:pPr>
               <w:pStyle w:val="EngIndEnd"/>
             </w:pPr>
-            <w:proofErr w:type="gramStart"/>
-            <w:r>
-              <w:t>wealth</w:t>
-            </w:r>
-            <w:proofErr w:type="gramEnd"/>
-            <w:r>
-              <w:t>, if it flows, do not add heart [set your heart on it].</w:t>
+            <w:r>
+              <w:t>wealth, if it flows, do not add heart [set your heart on it].</w:t>
             </w:r>
           </w:p>
         </w:tc>
@@ -2588,7 +2652,7 @@
               <w:rPr>
                 <w:rStyle w:val="FootnoteReference"/>
               </w:rPr>
-              <w:footnoteReference w:id="3"/>
+              <w:footnoteReference w:id="6"/>
             </w:r>
           </w:p>
           <w:p>
@@ -2634,23 +2698,7 @@
           </w:tcPr>
           <w:p>
             <w:r>
-              <w:t xml:space="preserve">God </w:t>
-            </w:r>
-            <w:proofErr w:type="spellStart"/>
-            <w:r>
-              <w:t>spake</w:t>
-            </w:r>
-            <w:proofErr w:type="spellEnd"/>
-            <w:r>
-              <w:t xml:space="preserve"> once, and twice I have heard the same, that power </w:t>
-            </w:r>
-            <w:proofErr w:type="spellStart"/>
-            <w:r>
-              <w:t>belongeth</w:t>
-            </w:r>
-            <w:proofErr w:type="spellEnd"/>
-            <w:r>
-              <w:t xml:space="preserve"> unto God,</w:t>
+              <w:t>God spake once, and twice I have heard the same, that power belongeth unto God,</w:t>
             </w:r>
           </w:p>
         </w:tc>
@@ -2671,6 +2719,7 @@
               <w:pStyle w:val="EngIndEnd"/>
             </w:pPr>
             <w:r>
+              <w:lastRenderedPageBreak/>
               <w:t>These two things I heard:</w:t>
             </w:r>
           </w:p>
@@ -2684,7 +2733,12 @@
               <w:pStyle w:val="EngIndEnd"/>
             </w:pPr>
             <w:r>
-              <w:t>God has spoken once, and I have heard these two things, that power is of God;</w:t>
+              <w:lastRenderedPageBreak/>
+              <w:t xml:space="preserve">God has spoken once, and I have heard these two things, that power is </w:t>
+            </w:r>
+            <w:r>
+              <w:lastRenderedPageBreak/>
+              <w:t>of God;</w:t>
             </w:r>
           </w:p>
         </w:tc>
@@ -2712,6 +2766,7 @@
                 <w:szCs w:val="24"/>
                 <w:shd w:val="clear" w:color="auto" w:fill="FFFFFF"/>
               </w:rPr>
+              <w:lastRenderedPageBreak/>
               <w:t>God spoke once;</w:t>
             </w:r>
           </w:p>
@@ -2749,14 +2804,9 @@
             <w:pPr>
               <w:pStyle w:val="EnglishHangNoCoptic"/>
             </w:pPr>
-            <w:proofErr w:type="gramStart"/>
             <w:r>
               <w:lastRenderedPageBreak/>
-              <w:t>13 And</w:t>
-            </w:r>
-            <w:proofErr w:type="gramEnd"/>
-            <w:r>
-              <w:t xml:space="preserve"> to </w:t>
+              <w:t xml:space="preserve">13 And to </w:t>
             </w:r>
             <w:r>
               <w:t>You</w:t>
@@ -2792,14 +2842,7 @@
             </w:pPr>
             <w:r>
               <w:tab/>
-            </w:r>
-            <w:proofErr w:type="gramStart"/>
-            <w:r>
-              <w:t>according</w:t>
-            </w:r>
-            <w:proofErr w:type="gramEnd"/>
-            <w:r>
-              <w:t xml:space="preserve"> to his works.</w:t>
+              <w:t>according to his works.</w:t>
             </w:r>
           </w:p>
           <w:p>
@@ -2814,8 +2857,64 @@
           </w:tcPr>
           <w:p>
             <w:pPr>
-              <w:pStyle w:val="EngIndEnd"/>
-            </w:pPr>
+              <w:pStyle w:val="EnglishHangNoCoptic"/>
+            </w:pPr>
+            <w:r>
+              <w:t xml:space="preserve">13 </w:t>
+            </w:r>
+            <w:r>
+              <w:t xml:space="preserve">That power is God’s, </w:t>
+            </w:r>
+          </w:p>
+          <w:p>
+            <w:pPr>
+              <w:pStyle w:val="EnglishHangNoCoptic"/>
+            </w:pPr>
+            <w:r>
+              <w:tab/>
+            </w:r>
+            <w:r>
+              <w:t>a</w:t>
+            </w:r>
+            <w:r>
+              <w:t xml:space="preserve">nd to </w:t>
+            </w:r>
+            <w:r>
+              <w:t xml:space="preserve">You, O Lord, belongs mercy, </w:t>
+            </w:r>
+          </w:p>
+          <w:p>
+            <w:pPr>
+              <w:pStyle w:val="EnglishHangEndNoCoptic"/>
+            </w:pPr>
+            <w:r>
+              <w:tab/>
+            </w:r>
+            <w:r>
+              <w:t>f</w:t>
+            </w:r>
+            <w:r>
+              <w:t xml:space="preserve">or </w:t>
+            </w:r>
+            <w:r>
+              <w:t>You</w:t>
+            </w:r>
+            <w:r>
+              <w:t xml:space="preserve"> </w:t>
+            </w:r>
+            <w:r>
+              <w:t>will</w:t>
+            </w:r>
+            <w:r>
+              <w:t xml:space="preserve"> repay everyone according to his works.</w:t>
+            </w:r>
+          </w:p>
+          <w:p>
+            <w:pPr>
+              <w:pStyle w:val="EngIndEnd"/>
+            </w:pPr>
+            <w:bookmarkStart w:id="0" w:name="_GoBack"/>
+            <w:bookmarkEnd w:id="0"/>
           </w:p>
         </w:tc>
         <w:tc>
@@ -2835,21 +2934,8 @@
             <w:tcW w:w="621" w:type="pct"/>
           </w:tcPr>
           <w:p>
-            <w:proofErr w:type="gramStart"/>
-            <w:r>
-              <w:t>And</w:t>
-            </w:r>
-            <w:proofErr w:type="gramEnd"/>
-            <w:r>
-              <w:t xml:space="preserve"> Thine, O Lord, is the mercy; for Thou </w:t>
-            </w:r>
-            <w:proofErr w:type="spellStart"/>
-            <w:r>
-              <w:t>rewardest</w:t>
-            </w:r>
-            <w:proofErr w:type="spellEnd"/>
-            <w:r>
-              <w:t xml:space="preserve"> every man according to his work.</w:t>
+            <w:r>
+              <w:t>And Thine, O Lord, is the mercy; for Thou rewardest every man according to his work.</w:t>
             </w:r>
           </w:p>
         </w:tc>
@@ -2878,15 +2964,7 @@
               <w:pStyle w:val="EngIndEnd"/>
             </w:pPr>
             <w:r>
-              <w:t>[</w:t>
-            </w:r>
-            <w:proofErr w:type="gramStart"/>
-            <w:r>
-              <w:t>because</w:t>
-            </w:r>
-            <w:proofErr w:type="gramEnd"/>
-            <w:r>
-              <w:t>] you will repay to each according to his works.</w:t>
+              <w:t>[because] you will repay to each according to his works.</w:t>
             </w:r>
           </w:p>
         </w:tc>
@@ -2898,13 +2976,8 @@
             <w:pPr>
               <w:pStyle w:val="EngIndEnd"/>
             </w:pPr>
-            <w:proofErr w:type="gramStart"/>
-            <w:r>
-              <w:t>and</w:t>
-            </w:r>
-            <w:proofErr w:type="gramEnd"/>
-            <w:r>
-              <w:t xml:space="preserve"> mercy is thine, O Lord; for thou wilt recompense every one according to his works.</w:t>
+            <w:r>
+              <w:t>and mercy is thine, O Lord; for thou wilt recompense every one according to his works.</w:t>
             </w:r>
           </w:p>
         </w:tc>
@@ -2978,7 +3051,7 @@
 </file>
 
 <file path=word/endnotes.xml><?xml version="1.0" encoding="utf-8"?>
-<w:endnotes xmlns:wpc="http://schemas.microsoft.com/office/word/2010/wordprocessingCanvas" xmlns:mc="http://schemas.openxmlformats.org/markup-compatibility/2006" xmlns:o="urn:schemas-microsoft-com:office:office" xmlns:r="http://schemas.openxmlformats.org/officeDocument/2006/relationships" xmlns:m="http://schemas.openxmlformats.org/officeDocument/2006/math" xmlns:v="urn:schemas-microsoft-com:vml" xmlns:wp14="http://schemas.microsoft.com/office/word/2010/wordprocessingDrawing" xmlns:wp="http://schemas.openxmlformats.org/drawingml/2006/wordprocessingDrawing" xmlns:w10="urn:schemas-microsoft-com:office:word" xmlns:w="http://schemas.openxmlformats.org/wordprocessingml/2006/main" xmlns:w14="http://schemas.microsoft.com/office/word/2010/wordml" xmlns:wpg="http://schemas.microsoft.com/office/word/2010/wordprocessingGroup" xmlns:wpi="http://schemas.microsoft.com/office/word/2010/wordprocessingInk" xmlns:wne="http://schemas.microsoft.com/office/word/2006/wordml" xmlns:wps="http://schemas.microsoft.com/office/word/2010/wordprocessingShape" mc:Ignorable="w14 wp14">
+<w:endnotes xmlns:wpc="http://schemas.microsoft.com/office/word/2010/wordprocessingCanvas" xmlns:mo="http://schemas.microsoft.com/office/mac/office/2008/main" xmlns:mc="http://schemas.openxmlformats.org/markup-compatibility/2006" xmlns:mv="urn:schemas-microsoft-com:mac:vml" xmlns:o="urn:schemas-microsoft-com:office:office" xmlns:r="http://schemas.openxmlformats.org/officeDocument/2006/relationships" xmlns:m="http://schemas.openxmlformats.org/officeDocument/2006/math" xmlns:v="urn:schemas-microsoft-com:vml" xmlns:wp14="http://schemas.microsoft.com/office/word/2010/wordprocessingDrawing" xmlns:wp="http://schemas.openxmlformats.org/drawingml/2006/wordprocessingDrawing" xmlns:w10="urn:schemas-microsoft-com:office:word" xmlns:w="http://schemas.openxmlformats.org/wordprocessingml/2006/main" xmlns:w14="http://schemas.microsoft.com/office/word/2010/wordml" xmlns:w15="http://schemas.microsoft.com/office/word/2012/wordml" xmlns:wpg="http://schemas.microsoft.com/office/word/2010/wordprocessingGroup" xmlns:wpi="http://schemas.microsoft.com/office/word/2010/wordprocessingInk" xmlns:wne="http://schemas.microsoft.com/office/word/2006/wordml" xmlns:wps="http://schemas.microsoft.com/office/word/2010/wordprocessingShape" mc:Ignorable="w14 w15 wp14">
   <w:endnote w:type="separator" w:id="-1">
     <w:p>
       <w:pPr>
@@ -3003,7 +3076,7 @@
 </file>
 
 <file path=word/footnotes.xml><?xml version="1.0" encoding="utf-8"?>
-<w:footnotes xmlns:wpc="http://schemas.microsoft.com/office/word/2010/wordprocessingCanvas" xmlns:mc="http://schemas.openxmlformats.org/markup-compatibility/2006" xmlns:o="urn:schemas-microsoft-com:office:office" xmlns:r="http://schemas.openxmlformats.org/officeDocument/2006/relationships" xmlns:m="http://schemas.openxmlformats.org/officeDocument/2006/math" xmlns:v="urn:schemas-microsoft-com:vml" xmlns:wp14="http://schemas.microsoft.com/office/word/2010/wordprocessingDrawing" xmlns:wp="http://schemas.openxmlformats.org/drawingml/2006/wordprocessingDrawing" xmlns:w10="urn:schemas-microsoft-com:office:word" xmlns:w="http://schemas.openxmlformats.org/wordprocessingml/2006/main" xmlns:w14="http://schemas.microsoft.com/office/word/2010/wordml" xmlns:wpg="http://schemas.microsoft.com/office/word/2010/wordprocessingGroup" xmlns:wpi="http://schemas.microsoft.com/office/word/2010/wordprocessingInk" xmlns:wne="http://schemas.microsoft.com/office/word/2006/wordml" xmlns:wps="http://schemas.microsoft.com/office/word/2010/wordprocessingShape" mc:Ignorable="w14 wp14">
+<w:footnotes xmlns:wpc="http://schemas.microsoft.com/office/word/2010/wordprocessingCanvas" xmlns:mo="http://schemas.microsoft.com/office/mac/office/2008/main" xmlns:mc="http://schemas.openxmlformats.org/markup-compatibility/2006" xmlns:mv="urn:schemas-microsoft-com:mac:vml" xmlns:o="urn:schemas-microsoft-com:office:office" xmlns:r="http://schemas.openxmlformats.org/officeDocument/2006/relationships" xmlns:m="http://schemas.openxmlformats.org/officeDocument/2006/math" xmlns:v="urn:schemas-microsoft-com:vml" xmlns:wp14="http://schemas.microsoft.com/office/word/2010/wordprocessingDrawing" xmlns:wp="http://schemas.openxmlformats.org/drawingml/2006/wordprocessingDrawing" xmlns:w10="urn:schemas-microsoft-com:office:word" xmlns:w="http://schemas.openxmlformats.org/wordprocessingml/2006/main" xmlns:w14="http://schemas.microsoft.com/office/word/2010/wordml" xmlns:w15="http://schemas.microsoft.com/office/word/2012/wordml" xmlns:wpg="http://schemas.microsoft.com/office/word/2010/wordprocessingGroup" xmlns:wpi="http://schemas.microsoft.com/office/word/2010/wordprocessingInk" xmlns:wne="http://schemas.microsoft.com/office/word/2006/wordml" xmlns:wps="http://schemas.microsoft.com/office/word/2010/wordprocessingShape" mc:Ignorable="w14 w15 wp14">
   <w:footnote w:type="separator" w:id="-1">
     <w:p>
       <w:pPr>
@@ -3036,15 +3109,7 @@
         <w:footnoteRef/>
       </w:r>
       <w:r>
-        <w:t xml:space="preserve"> Cp. Lev. 19:35-37; Deut. 25:13-16; Ezek.45:10; Mic. 6:10</w:t>
-      </w:r>
-      <w:proofErr w:type="gramStart"/>
-      <w:r>
-        <w:t>,11</w:t>
-      </w:r>
-      <w:proofErr w:type="gramEnd"/>
-      <w:r>
-        <w:t>; Prov. 11:1.</w:t>
+        <w:t xml:space="preserve"> Cp. Lev. 19:35-37; Deut. 25:13-16; Ezek.45:10; Mic. 6:10,11; Prov. 11:1.</w:t>
       </w:r>
     </w:p>
   </w:footnote>
@@ -3076,15 +3141,58 @@
         <w:footnoteRef/>
       </w:r>
       <w:r>
-        <w:t xml:space="preserve"> </w:t>
+        <w:t xml:space="preserve"> Cp. Lev. 19:35-37; Deut. 25:13-16; Ezek.45:10; Mic. 6:10,11; Prov. 11:1.</w:t>
       </w:r>
-      <w:proofErr w:type="gramStart"/>
+    </w:p>
+  </w:footnote>
+  <w:footnote w:id="4">
+    <w:p>
+      <w:pPr>
+        <w:pStyle w:val="footnote"/>
+      </w:pPr>
       <w:r>
-        <w:t>Job.</w:t>
+        <w:rPr>
+          <w:rStyle w:val="FootnoteReference"/>
+        </w:rPr>
+        <w:footnoteRef/>
       </w:r>
-      <w:proofErr w:type="gramEnd"/>
       <w:r>
-        <w:t xml:space="preserve"> 33:14.</w:t>
+        <w:t xml:space="preserve"> Cp. ‘brood of vipers’ (Matt. 12:34; 23:33).</w:t>
+      </w:r>
+      <w:r>
+        <w:t xml:space="preserve"> [JS] other translations omit “the whole brood”</w:t>
+      </w:r>
+    </w:p>
+  </w:footnote>
+  <w:footnote w:id="5">
+    <w:p>
+      <w:pPr>
+        <w:pStyle w:val="footnote"/>
+      </w:pPr>
+      <w:r>
+        <w:rPr>
+          <w:rStyle w:val="FootnoteReference"/>
+        </w:rPr>
+        <w:footnoteRef/>
+      </w:r>
+      <w:r>
+        <w:t xml:space="preserve"> [JS] OSB has, “they are altogether useless.” NETS has “they together derive from vanity.</w:t>
+      </w:r>
+    </w:p>
+  </w:footnote>
+  <w:footnote w:id="6">
+    <w:p>
+      <w:pPr>
+        <w:pStyle w:val="footnote"/>
+      </w:pPr>
+      <w:r>
+        <w:rPr>
+          <w:rStyle w:val="FootnoteReference"/>
+        </w:rPr>
+        <w:footnoteRef/>
+      </w:r>
+      <w:r>
+        <w:t xml:space="preserve"> Job. 33:14.</w:t>
       </w:r>
     </w:p>
   </w:footnote>
@@ -3092,7 +3200,7 @@
 </file>
 
 <file path=word/styles.xml><?xml version="1.0" encoding="utf-8"?>
-<w:styles xmlns:mc="http://schemas.openxmlformats.org/markup-compatibility/2006" xmlns:r="http://schemas.openxmlformats.org/officeDocument/2006/relationships" xmlns:w="http://schemas.openxmlformats.org/wordprocessingml/2006/main" xmlns:w14="http://schemas.microsoft.com/office/word/2010/wordml" mc:Ignorable="w14">
+<w:styles xmlns:mc="http://schemas.openxmlformats.org/markup-compatibility/2006" xmlns:r="http://schemas.openxmlformats.org/officeDocument/2006/relationships" xmlns:w="http://schemas.openxmlformats.org/wordprocessingml/2006/main" xmlns:w14="http://schemas.microsoft.com/office/word/2010/wordml" xmlns:w15="http://schemas.microsoft.com/office/word/2012/wordml" mc:Ignorable="w14 w15">
   <w:docDefaults>
     <w:rPrDefault>
       <w:rPr>
@@ -3108,146 +3216,387 @@
       </w:pPr>
     </w:pPrDefault>
   </w:docDefaults>
-  <w:latentStyles w:defLockedState="0" w:defUIPriority="99" w:defSemiHidden="1" w:defUnhideWhenUsed="1" w:defQFormat="0" w:count="267">
-    <w:lsdException w:name="Normal" w:semiHidden="0" w:uiPriority="0" w:unhideWhenUsed="0" w:qFormat="1"/>
-    <w:lsdException w:name="heading 1" w:semiHidden="0" w:uiPriority="9" w:unhideWhenUsed="0" w:qFormat="1"/>
-    <w:lsdException w:name="heading 2" w:uiPriority="9" w:qFormat="1"/>
-    <w:lsdException w:name="heading 3" w:uiPriority="9" w:qFormat="1"/>
-    <w:lsdException w:name="heading 4" w:uiPriority="9" w:qFormat="1"/>
-    <w:lsdException w:name="heading 5" w:uiPriority="9" w:qFormat="1"/>
-    <w:lsdException w:name="heading 6" w:uiPriority="9" w:qFormat="1"/>
-    <w:lsdException w:name="heading 7" w:uiPriority="9" w:qFormat="1"/>
-    <w:lsdException w:name="heading 8" w:uiPriority="9" w:qFormat="1"/>
-    <w:lsdException w:name="heading 9" w:uiPriority="9" w:qFormat="1"/>
-    <w:lsdException w:name="toc 1" w:uiPriority="39"/>
-    <w:lsdException w:name="toc 2" w:uiPriority="39"/>
-    <w:lsdException w:name="toc 3" w:uiPriority="39"/>
-    <w:lsdException w:name="toc 4" w:uiPriority="39"/>
-    <w:lsdException w:name="toc 5" w:uiPriority="39"/>
-    <w:lsdException w:name="toc 6" w:uiPriority="39"/>
-    <w:lsdException w:name="toc 7" w:uiPriority="39"/>
-    <w:lsdException w:name="toc 8" w:uiPriority="39"/>
-    <w:lsdException w:name="toc 9" w:uiPriority="39"/>
-    <w:lsdException w:name="annotation text" w:uiPriority="0"/>
-    <w:lsdException w:name="caption" w:uiPriority="35" w:qFormat="1"/>
-    <w:lsdException w:name="annotation reference" w:uiPriority="0"/>
-    <w:lsdException w:name="Title" w:semiHidden="0" w:uiPriority="10" w:unhideWhenUsed="0" w:qFormat="1"/>
-    <w:lsdException w:name="Default Paragraph Font" w:uiPriority="1"/>
-    <w:lsdException w:name="Subtitle" w:semiHidden="0" w:uiPriority="11" w:unhideWhenUsed="0" w:qFormat="1"/>
-    <w:lsdException w:name="Strong" w:semiHidden="0" w:uiPriority="22" w:unhideWhenUsed="0" w:qFormat="1"/>
-    <w:lsdException w:name="Emphasis" w:semiHidden="0" w:uiPriority="20" w:unhideWhenUsed="0" w:qFormat="1"/>
-    <w:lsdException w:name="Table Grid" w:semiHidden="0" w:uiPriority="59" w:unhideWhenUsed="0"/>
-    <w:lsdException w:name="Placeholder Text" w:unhideWhenUsed="0"/>
-    <w:lsdException w:name="No Spacing" w:semiHidden="0" w:uiPriority="1" w:unhideWhenUsed="0" w:qFormat="1"/>
-    <w:lsdException w:name="Light Shading" w:semiHidden="0" w:uiPriority="60" w:unhideWhenUsed="0"/>
-    <w:lsdException w:name="Light List" w:semiHidden="0" w:uiPriority="61" w:unhideWhenUsed="0"/>
-    <w:lsdException w:name="Light Grid" w:semiHidden="0" w:uiPriority="62" w:unhideWhenUsed="0"/>
-    <w:lsdException w:name="Medium Shading 1" w:semiHidden="0" w:uiPriority="63" w:unhideWhenUsed="0"/>
-    <w:lsdException w:name="Medium Shading 2" w:semiHidden="0" w:uiPriority="64" w:unhideWhenUsed="0"/>
-    <w:lsdException w:name="Medium List 1" w:semiHidden="0" w:uiPriority="65" w:unhideWhenUsed="0"/>
-    <w:lsdException w:name="Medium List 2" w:semiHidden="0" w:uiPriority="66" w:unhideWhenUsed="0"/>
-    <w:lsdException w:name="Medium Grid 1" w:semiHidden="0" w:uiPriority="67" w:unhideWhenUsed="0"/>
-    <w:lsdException w:name="Medium Grid 2" w:semiHidden="0" w:uiPriority="68" w:unhideWhenUsed="0"/>
-    <w:lsdException w:name="Medium Grid 3" w:semiHidden="0" w:uiPriority="69" w:unhideWhenUsed="0"/>
-    <w:lsdException w:name="Dark List" w:semiHidden="0" w:uiPriority="70" w:unhideWhenUsed="0"/>
-    <w:lsdException w:name="Colorful Shading" w:semiHidden="0" w:uiPriority="71" w:unhideWhenUsed="0"/>
-    <w:lsdException w:name="Colorful List" w:semiHidden="0" w:uiPriority="72" w:unhideWhenUsed="0"/>
-    <w:lsdException w:name="Colorful Grid" w:semiHidden="0" w:uiPriority="73" w:unhideWhenUsed="0"/>
-    <w:lsdException w:name="Light Shading Accent 1" w:semiHidden="0" w:uiPriority="60" w:unhideWhenUsed="0"/>
-    <w:lsdException w:name="Light List Accent 1" w:semiHidden="0" w:uiPriority="61" w:unhideWhenUsed="0"/>
-    <w:lsdException w:name="Light Grid Accent 1" w:semiHidden="0" w:uiPriority="62" w:unhideWhenUsed="0"/>
-    <w:lsdException w:name="Medium Shading 1 Accent 1" w:semiHidden="0" w:uiPriority="63" w:unhideWhenUsed="0"/>
-    <w:lsdException w:name="Medium Shading 2 Accent 1" w:semiHidden="0" w:uiPriority="64" w:unhideWhenUsed="0"/>
-    <w:lsdException w:name="Medium List 1 Accent 1" w:semiHidden="0" w:uiPriority="65" w:unhideWhenUsed="0"/>
-    <w:lsdException w:name="Revision" w:unhideWhenUsed="0"/>
-    <w:lsdException w:name="List Paragraph" w:semiHidden="0" w:uiPriority="34" w:unhideWhenUsed="0" w:qFormat="1"/>
-    <w:lsdException w:name="Quote" w:semiHidden="0" w:uiPriority="29" w:unhideWhenUsed="0" w:qFormat="1"/>
-    <w:lsdException w:name="Intense Quote" w:semiHidden="0" w:uiPriority="30" w:unhideWhenUsed="0" w:qFormat="1"/>
-    <w:lsdException w:name="Medium List 2 Accent 1" w:semiHidden="0" w:uiPriority="66" w:unhideWhenUsed="0"/>
-    <w:lsdException w:name="Medium Grid 1 Accent 1" w:semiHidden="0" w:uiPriority="67" w:unhideWhenUsed="0"/>
-    <w:lsdException w:name="Medium Grid 2 Accent 1" w:semiHidden="0" w:uiPriority="68" w:unhideWhenUsed="0"/>
-    <w:lsdException w:name="Medium Grid 3 Accent 1" w:semiHidden="0" w:uiPriority="69" w:unhideWhenUsed="0"/>
-    <w:lsdException w:name="Dark List Accent 1" w:semiHidden="0" w:uiPriority="70" w:unhideWhenUsed="0"/>
-    <w:lsdException w:name="Colorful Shading Accent 1" w:semiHidden="0" w:uiPriority="71" w:unhideWhenUsed="0"/>
-    <w:lsdException w:name="Colorful List Accent 1" w:semiHidden="0" w:uiPriority="72" w:unhideWhenUsed="0"/>
-    <w:lsdException w:name="Colorful Grid Accent 1" w:semiHidden="0" w:uiPriority="73" w:unhideWhenUsed="0"/>
-    <w:lsdException w:name="Light Shading Accent 2" w:semiHidden="0" w:uiPriority="60" w:unhideWhenUsed="0"/>
-    <w:lsdException w:name="Light List Accent 2" w:semiHidden="0" w:uiPriority="61" w:unhideWhenUsed="0"/>
-    <w:lsdException w:name="Light Grid Accent 2" w:semiHidden="0" w:uiPriority="62" w:unhideWhenUsed="0"/>
-    <w:lsdException w:name="Medium Shading 1 Accent 2" w:semiHidden="0" w:uiPriority="63" w:unhideWhenUsed="0"/>
-    <w:lsdException w:name="Medium Shading 2 Accent 2" w:semiHidden="0" w:uiPriority="64" w:unhideWhenUsed="0"/>
-    <w:lsdException w:name="Medium List 1 Accent 2" w:semiHidden="0" w:uiPriority="65" w:unhideWhenUsed="0"/>
-    <w:lsdException w:name="Medium List 2 Accent 2" w:semiHidden="0" w:uiPriority="66" w:unhideWhenUsed="0"/>
-    <w:lsdException w:name="Medium Grid 1 Accent 2" w:semiHidden="0" w:uiPriority="67" w:unhideWhenUsed="0"/>
-    <w:lsdException w:name="Medium Grid 2 Accent 2" w:semiHidden="0" w:uiPriority="68" w:unhideWhenUsed="0"/>
-    <w:lsdException w:name="Medium Grid 3 Accent 2" w:semiHidden="0" w:uiPriority="69" w:unhideWhenUsed="0"/>
-    <w:lsdException w:name="Dark List Accent 2" w:semiHidden="0" w:uiPriority="70" w:unhideWhenUsed="0"/>
-    <w:lsdException w:name="Colorful Shading Accent 2" w:semiHidden="0" w:uiPriority="71" w:unhideWhenUsed="0"/>
-    <w:lsdException w:name="Colorful List Accent 2" w:semiHidden="0" w:uiPriority="72" w:unhideWhenUsed="0"/>
-    <w:lsdException w:name="Colorful Grid Accent 2" w:semiHidden="0" w:uiPriority="73" w:unhideWhenUsed="0"/>
-    <w:lsdException w:name="Light Shading Accent 3" w:semiHidden="0" w:uiPriority="60" w:unhideWhenUsed="0"/>
-    <w:lsdException w:name="Light List Accent 3" w:semiHidden="0" w:uiPriority="61" w:unhideWhenUsed="0"/>
-    <w:lsdException w:name="Light Grid Accent 3" w:semiHidden="0" w:uiPriority="62" w:unhideWhenUsed="0"/>
-    <w:lsdException w:name="Medium Shading 1 Accent 3" w:semiHidden="0" w:uiPriority="63" w:unhideWhenUsed="0"/>
-    <w:lsdException w:name="Medium Shading 2 Accent 3" w:semiHidden="0" w:uiPriority="64" w:unhideWhenUsed="0"/>
-    <w:lsdException w:name="Medium List 1 Accent 3" w:semiHidden="0" w:uiPriority="65" w:unhideWhenUsed="0"/>
-    <w:lsdException w:name="Medium List 2 Accent 3" w:semiHidden="0" w:uiPriority="66" w:unhideWhenUsed="0"/>
-    <w:lsdException w:name="Medium Grid 1 Accent 3" w:semiHidden="0" w:uiPriority="67" w:unhideWhenUsed="0"/>
-    <w:lsdException w:name="Medium Grid 2 Accent 3" w:semiHidden="0" w:uiPriority="68" w:unhideWhenUsed="0"/>
-    <w:lsdException w:name="Medium Grid 3 Accent 3" w:semiHidden="0" w:uiPriority="69" w:unhideWhenUsed="0"/>
-    <w:lsdException w:name="Dark List Accent 3" w:semiHidden="0" w:uiPriority="70" w:unhideWhenUsed="0"/>
-    <w:lsdException w:name="Colorful Shading Accent 3" w:semiHidden="0" w:uiPriority="71" w:unhideWhenUsed="0"/>
-    <w:lsdException w:name="Colorful List Accent 3" w:semiHidden="0" w:uiPriority="72" w:unhideWhenUsed="0"/>
-    <w:lsdException w:name="Colorful Grid Accent 3" w:semiHidden="0" w:uiPriority="73" w:unhideWhenUsed="0"/>
-    <w:lsdException w:name="Light Shading Accent 4" w:semiHidden="0" w:uiPriority="60" w:unhideWhenUsed="0"/>
-    <w:lsdException w:name="Light List Accent 4" w:semiHidden="0" w:uiPriority="61" w:unhideWhenUsed="0"/>
-    <w:lsdException w:name="Light Grid Accent 4" w:semiHidden="0" w:uiPriority="62" w:unhideWhenUsed="0"/>
-    <w:lsdException w:name="Medium Shading 1 Accent 4" w:semiHidden="0" w:uiPriority="63" w:unhideWhenUsed="0"/>
-    <w:lsdException w:name="Medium Shading 2 Accent 4" w:semiHidden="0" w:uiPriority="64" w:unhideWhenUsed="0"/>
-    <w:lsdException w:name="Medium List 1 Accent 4" w:semiHidden="0" w:uiPriority="65" w:unhideWhenUsed="0"/>
-    <w:lsdException w:name="Medium List 2 Accent 4" w:semiHidden="0" w:uiPriority="66" w:unhideWhenUsed="0"/>
-    <w:lsdException w:name="Medium Grid 1 Accent 4" w:semiHidden="0" w:uiPriority="67" w:unhideWhenUsed="0"/>
-    <w:lsdException w:name="Medium Grid 2 Accent 4" w:semiHidden="0" w:uiPriority="68" w:unhideWhenUsed="0"/>
-    <w:lsdException w:name="Medium Grid 3 Accent 4" w:semiHidden="0" w:uiPriority="69" w:unhideWhenUsed="0"/>
-    <w:lsdException w:name="Dark List Accent 4" w:semiHidden="0" w:uiPriority="70" w:unhideWhenUsed="0"/>
-    <w:lsdException w:name="Colorful Shading Accent 4" w:semiHidden="0" w:uiPriority="71" w:unhideWhenUsed="0"/>
-    <w:lsdException w:name="Colorful List Accent 4" w:semiHidden="0" w:uiPriority="72" w:unhideWhenUsed="0"/>
-    <w:lsdException w:name="Colorful Grid Accent 4" w:semiHidden="0" w:uiPriority="73" w:unhideWhenUsed="0"/>
-    <w:lsdException w:name="Light Shading Accent 5" w:semiHidden="0" w:uiPriority="60" w:unhideWhenUsed="0"/>
-    <w:lsdException w:name="Light List Accent 5" w:semiHidden="0" w:uiPriority="61" w:unhideWhenUsed="0"/>
-    <w:lsdException w:name="Light Grid Accent 5" w:semiHidden="0" w:uiPriority="62" w:unhideWhenUsed="0"/>
-    <w:lsdException w:name="Medium Shading 1 Accent 5" w:semiHidden="0" w:uiPriority="63" w:unhideWhenUsed="0"/>
-    <w:lsdException w:name="Medium Shading 2 Accent 5" w:semiHidden="0" w:uiPriority="64" w:unhideWhenUsed="0"/>
-    <w:lsdException w:name="Medium List 1 Accent 5" w:semiHidden="0" w:uiPriority="65" w:unhideWhenUsed="0"/>
-    <w:lsdException w:name="Medium List 2 Accent 5" w:semiHidden="0" w:uiPriority="66" w:unhideWhenUsed="0"/>
-    <w:lsdException w:name="Medium Grid 1 Accent 5" w:semiHidden="0" w:uiPriority="67" w:unhideWhenUsed="0"/>
-    <w:lsdException w:name="Medium Grid 2 Accent 5" w:semiHidden="0" w:uiPriority="68" w:unhideWhenUsed="0"/>
-    <w:lsdException w:name="Medium Grid 3 Accent 5" w:semiHidden="0" w:uiPriority="69" w:unhideWhenUsed="0"/>
-    <w:lsdException w:name="Dark List Accent 5" w:semiHidden="0" w:uiPriority="70" w:unhideWhenUsed="0"/>
-    <w:lsdException w:name="Colorful Shading Accent 5" w:semiHidden="0" w:uiPriority="71" w:unhideWhenUsed="0"/>
-    <w:lsdException w:name="Colorful List Accent 5" w:semiHidden="0" w:uiPriority="72" w:unhideWhenUsed="0"/>
-    <w:lsdException w:name="Colorful Grid Accent 5" w:semiHidden="0" w:uiPriority="73" w:unhideWhenUsed="0"/>
-    <w:lsdException w:name="Light Shading Accent 6" w:semiHidden="0" w:uiPriority="60" w:unhideWhenUsed="0"/>
-    <w:lsdException w:name="Light List Accent 6" w:semiHidden="0" w:uiPriority="61" w:unhideWhenUsed="0"/>
-    <w:lsdException w:name="Light Grid Accent 6" w:semiHidden="0" w:uiPriority="62" w:unhideWhenUsed="0"/>
-    <w:lsdException w:name="Medium Shading 1 Accent 6" w:semiHidden="0" w:uiPriority="63" w:unhideWhenUsed="0"/>
-    <w:lsdException w:name="Medium Shading 2 Accent 6" w:semiHidden="0" w:uiPriority="64" w:unhideWhenUsed="0"/>
-    <w:lsdException w:name="Medium List 1 Accent 6" w:semiHidden="0" w:uiPriority="65" w:unhideWhenUsed="0"/>
-    <w:lsdException w:name="Medium List 2 Accent 6" w:semiHidden="0" w:uiPriority="66" w:unhideWhenUsed="0"/>
-    <w:lsdException w:name="Medium Grid 1 Accent 6" w:semiHidden="0" w:uiPriority="67" w:unhideWhenUsed="0"/>
-    <w:lsdException w:name="Medium Grid 2 Accent 6" w:semiHidden="0" w:uiPriority="68" w:unhideWhenUsed="0"/>
-    <w:lsdException w:name="Medium Grid 3 Accent 6" w:semiHidden="0" w:uiPriority="69" w:unhideWhenUsed="0"/>
-    <w:lsdException w:name="Dark List Accent 6" w:semiHidden="0" w:uiPriority="70" w:unhideWhenUsed="0"/>
-    <w:lsdException w:name="Colorful Shading Accent 6" w:semiHidden="0" w:uiPriority="71" w:unhideWhenUsed="0"/>
-    <w:lsdException w:name="Colorful List Accent 6" w:semiHidden="0" w:uiPriority="72" w:unhideWhenUsed="0"/>
-    <w:lsdException w:name="Colorful Grid Accent 6" w:semiHidden="0" w:uiPriority="73" w:unhideWhenUsed="0"/>
-    <w:lsdException w:name="Subtle Emphasis" w:semiHidden="0" w:uiPriority="19" w:unhideWhenUsed="0" w:qFormat="1"/>
-    <w:lsdException w:name="Intense Emphasis" w:semiHidden="0" w:uiPriority="21" w:unhideWhenUsed="0" w:qFormat="1"/>
-    <w:lsdException w:name="Subtle Reference" w:semiHidden="0" w:uiPriority="31" w:unhideWhenUsed="0" w:qFormat="1"/>
-    <w:lsdException w:name="Intense Reference" w:semiHidden="0" w:uiPriority="32" w:unhideWhenUsed="0" w:qFormat="1"/>
-    <w:lsdException w:name="Book Title" w:semiHidden="0" w:uiPriority="33" w:unhideWhenUsed="0" w:qFormat="1"/>
-    <w:lsdException w:name="Bibliography" w:uiPriority="37"/>
-    <w:lsdException w:name="TOC Heading" w:uiPriority="39" w:qFormat="1"/>
+  <w:latentStyles w:defLockedState="0" w:defUIPriority="99" w:defSemiHidden="0" w:defUnhideWhenUsed="0" w:defQFormat="0" w:count="380">
+    <w:lsdException w:name="Normal" w:uiPriority="0" w:qFormat="1"/>
+    <w:lsdException w:name="heading 1" w:uiPriority="9" w:qFormat="1"/>
+    <w:lsdException w:name="heading 2" w:semiHidden="1" w:uiPriority="9" w:unhideWhenUsed="1" w:qFormat="1"/>
+    <w:lsdException w:name="heading 3" w:semiHidden="1" w:uiPriority="9" w:unhideWhenUsed="1" w:qFormat="1"/>
+    <w:lsdException w:name="heading 4" w:semiHidden="1" w:uiPriority="9" w:unhideWhenUsed="1" w:qFormat="1"/>
+    <w:lsdException w:name="heading 5" w:semiHidden="1" w:uiPriority="9" w:unhideWhenUsed="1" w:qFormat="1"/>
+    <w:lsdException w:name="heading 6" w:semiHidden="1" w:uiPriority="9" w:unhideWhenUsed="1" w:qFormat="1"/>
+    <w:lsdException w:name="heading 7" w:semiHidden="1" w:uiPriority="9" w:unhideWhenUsed="1" w:qFormat="1"/>
+    <w:lsdException w:name="heading 8" w:semiHidden="1" w:uiPriority="9" w:unhideWhenUsed="1" w:qFormat="1"/>
+    <w:lsdException w:name="heading 9" w:semiHidden="1" w:uiPriority="9" w:unhideWhenUsed="1" w:qFormat="1"/>
+    <w:lsdException w:name="index 1" w:semiHidden="1" w:unhideWhenUsed="1"/>
+    <w:lsdException w:name="index 2" w:semiHidden="1" w:unhideWhenUsed="1"/>
+    <w:lsdException w:name="index 3" w:semiHidden="1" w:unhideWhenUsed="1"/>
+    <w:lsdException w:name="index 4" w:semiHidden="1" w:unhideWhenUsed="1"/>
+    <w:lsdException w:name="index 5" w:semiHidden="1" w:unhideWhenUsed="1"/>
+    <w:lsdException w:name="index 6" w:semiHidden="1" w:unhideWhenUsed="1"/>
+    <w:lsdException w:name="index 7" w:semiHidden="1" w:unhideWhenUsed="1"/>
+    <w:lsdException w:name="index 8" w:semiHidden="1" w:unhideWhenUsed="1"/>
+    <w:lsdException w:name="index 9" w:semiHidden="1" w:unhideWhenUsed="1"/>
+    <w:lsdException w:name="toc 1" w:semiHidden="1" w:uiPriority="39" w:unhideWhenUsed="1"/>
+    <w:lsdException w:name="toc 2" w:semiHidden="1" w:uiPriority="39" w:unhideWhenUsed="1"/>
+    <w:lsdException w:name="toc 3" w:semiHidden="1" w:uiPriority="39" w:unhideWhenUsed="1"/>
+    <w:lsdException w:name="toc 4" w:semiHidden="1" w:uiPriority="39" w:unhideWhenUsed="1"/>
+    <w:lsdException w:name="toc 5" w:semiHidden="1" w:uiPriority="39" w:unhideWhenUsed="1"/>
+    <w:lsdException w:name="toc 6" w:semiHidden="1" w:uiPriority="39" w:unhideWhenUsed="1"/>
+    <w:lsdException w:name="toc 7" w:semiHidden="1" w:uiPriority="39" w:unhideWhenUsed="1"/>
+    <w:lsdException w:name="toc 8" w:semiHidden="1" w:uiPriority="39" w:unhideWhenUsed="1"/>
+    <w:lsdException w:name="toc 9" w:semiHidden="1" w:uiPriority="39" w:unhideWhenUsed="1"/>
+    <w:lsdException w:name="Normal Indent" w:semiHidden="1" w:unhideWhenUsed="1"/>
+    <w:lsdException w:name="footnote text" w:semiHidden="1" w:unhideWhenUsed="1"/>
+    <w:lsdException w:name="annotation text" w:semiHidden="1" w:uiPriority="0" w:unhideWhenUsed="1"/>
+    <w:lsdException w:name="header" w:semiHidden="1" w:unhideWhenUsed="1"/>
+    <w:lsdException w:name="footer" w:semiHidden="1" w:unhideWhenUsed="1"/>
+    <w:lsdException w:name="index heading" w:semiHidden="1" w:unhideWhenUsed="1"/>
+    <w:lsdException w:name="caption" w:semiHidden="1" w:uiPriority="35" w:unhideWhenUsed="1" w:qFormat="1"/>
+    <w:lsdException w:name="table of figures" w:semiHidden="1" w:unhideWhenUsed="1"/>
+    <w:lsdException w:name="envelope address" w:semiHidden="1" w:unhideWhenUsed="1"/>
+    <w:lsdException w:name="envelope return" w:semiHidden="1" w:unhideWhenUsed="1"/>
+    <w:lsdException w:name="footnote reference" w:semiHidden="1" w:unhideWhenUsed="1"/>
+    <w:lsdException w:name="annotation reference" w:semiHidden="1" w:uiPriority="0" w:unhideWhenUsed="1"/>
+    <w:lsdException w:name="line number" w:semiHidden="1" w:unhideWhenUsed="1"/>
+    <w:lsdException w:name="page number" w:semiHidden="1" w:unhideWhenUsed="1"/>
+    <w:lsdException w:name="endnote reference" w:semiHidden="1" w:unhideWhenUsed="1"/>
+    <w:lsdException w:name="endnote text" w:semiHidden="1" w:unhideWhenUsed="1"/>
+    <w:lsdException w:name="table of authorities" w:semiHidden="1" w:unhideWhenUsed="1"/>
+    <w:lsdException w:name="macro" w:semiHidden="1" w:unhideWhenUsed="1"/>
+    <w:lsdException w:name="toa heading" w:semiHidden="1" w:unhideWhenUsed="1"/>
+    <w:lsdException w:name="List" w:semiHidden="1" w:unhideWhenUsed="1"/>
+    <w:lsdException w:name="List Bullet" w:semiHidden="1" w:unhideWhenUsed="1"/>
+    <w:lsdException w:name="List Number" w:semiHidden="1" w:unhideWhenUsed="1"/>
+    <w:lsdException w:name="List 2" w:semiHidden="1" w:unhideWhenUsed="1"/>
+    <w:lsdException w:name="List 3" w:semiHidden="1" w:unhideWhenUsed="1"/>
+    <w:lsdException w:name="List 4" w:semiHidden="1" w:unhideWhenUsed="1"/>
+    <w:lsdException w:name="List 5" w:semiHidden="1" w:unhideWhenUsed="1"/>
+    <w:lsdException w:name="List Bullet 2" w:semiHidden="1" w:unhideWhenUsed="1"/>
+    <w:lsdException w:name="List Bullet 3" w:semiHidden="1" w:unhideWhenUsed="1"/>
+    <w:lsdException w:name="List Bullet 4" w:semiHidden="1" w:unhideWhenUsed="1"/>
+    <w:lsdException w:name="List Bullet 5" w:semiHidden="1" w:unhideWhenUsed="1"/>
+    <w:lsdException w:name="List Number 2" w:semiHidden="1" w:unhideWhenUsed="1"/>
+    <w:lsdException w:name="List Number 3" w:semiHidden="1" w:unhideWhenUsed="1"/>
+    <w:lsdException w:name="List Number 4" w:semiHidden="1" w:unhideWhenUsed="1"/>
+    <w:lsdException w:name="List Number 5" w:semiHidden="1" w:unhideWhenUsed="1"/>
+    <w:lsdException w:name="Title" w:uiPriority="10" w:qFormat="1"/>
+    <w:lsdException w:name="Closing" w:semiHidden="1" w:unhideWhenUsed="1"/>
+    <w:lsdException w:name="Signature" w:semiHidden="1" w:unhideWhenUsed="1"/>
+    <w:lsdException w:name="Default Paragraph Font" w:semiHidden="1" w:uiPriority="1" w:unhideWhenUsed="1"/>
+    <w:lsdException w:name="Body Text" w:semiHidden="1" w:unhideWhenUsed="1"/>
+    <w:lsdException w:name="Body Text Indent" w:semiHidden="1" w:unhideWhenUsed="1"/>
+    <w:lsdException w:name="List Continue" w:semiHidden="1" w:unhideWhenUsed="1"/>
+    <w:lsdException w:name="List Continue 2" w:semiHidden="1" w:unhideWhenUsed="1"/>
+    <w:lsdException w:name="List Continue 3" w:semiHidden="1" w:unhideWhenUsed="1"/>
+    <w:lsdException w:name="List Continue 4" w:semiHidden="1" w:unhideWhenUsed="1"/>
+    <w:lsdException w:name="List Continue 5" w:semiHidden="1" w:unhideWhenUsed="1"/>
+    <w:lsdException w:name="Message Header" w:semiHidden="1" w:unhideWhenUsed="1"/>
+    <w:lsdException w:name="Subtitle" w:uiPriority="11" w:qFormat="1"/>
+    <w:lsdException w:name="Salutation" w:semiHidden="1" w:unhideWhenUsed="1"/>
+    <w:lsdException w:name="Date" w:semiHidden="1" w:unhideWhenUsed="1"/>
+    <w:lsdException w:name="Body Text First Indent" w:semiHidden="1" w:unhideWhenUsed="1"/>
+    <w:lsdException w:name="Body Text First Indent 2" w:semiHidden="1" w:unhideWhenUsed="1"/>
+    <w:lsdException w:name="Note Heading" w:semiHidden="1" w:unhideWhenUsed="1"/>
+    <w:lsdException w:name="Body Text 2" w:semiHidden="1" w:unhideWhenUsed="1"/>
+    <w:lsdException w:name="Body Text 3" w:semiHidden="1" w:unhideWhenUsed="1"/>
+    <w:lsdException w:name="Body Text Indent 2" w:semiHidden="1" w:unhideWhenUsed="1"/>
+    <w:lsdException w:name="Body Text Indent 3" w:semiHidden="1" w:unhideWhenUsed="1"/>
+    <w:lsdException w:name="Block Text" w:semiHidden="1" w:unhideWhenUsed="1"/>
+    <w:lsdException w:name="Hyperlink" w:semiHidden="1" w:unhideWhenUsed="1"/>
+    <w:lsdException w:name="FollowedHyperlink" w:semiHidden="1" w:unhideWhenUsed="1"/>
+    <w:lsdException w:name="Strong" w:uiPriority="22" w:qFormat="1"/>
+    <w:lsdException w:name="Emphasis" w:uiPriority="20" w:qFormat="1"/>
+    <w:lsdException w:name="Document Map" w:semiHidden="1" w:unhideWhenUsed="1"/>
+    <w:lsdException w:name="Plain Text" w:semiHidden="1" w:unhideWhenUsed="1"/>
+    <w:lsdException w:name="E-mail Signature" w:semiHidden="1" w:unhideWhenUsed="1"/>
+    <w:lsdException w:name="HTML Top of Form" w:semiHidden="1" w:unhideWhenUsed="1"/>
+    <w:lsdException w:name="HTML Bottom of Form" w:semiHidden="1" w:unhideWhenUsed="1"/>
+    <w:lsdException w:name="Normal (Web)" w:semiHidden="1" w:unhideWhenUsed="1"/>
+    <w:lsdException w:name="HTML Acronym" w:semiHidden="1" w:unhideWhenUsed="1"/>
+    <w:lsdException w:name="HTML Address" w:semiHidden="1" w:unhideWhenUsed="1"/>
+    <w:lsdException w:name="HTML Cite" w:semiHidden="1" w:unhideWhenUsed="1"/>
+    <w:lsdException w:name="HTML Code" w:semiHidden="1" w:unhideWhenUsed="1"/>
+    <w:lsdException w:name="HTML Definition" w:semiHidden="1" w:unhideWhenUsed="1"/>
+    <w:lsdException w:name="HTML Keyboard" w:semiHidden="1" w:unhideWhenUsed="1"/>
+    <w:lsdException w:name="HTML Preformatted" w:semiHidden="1" w:unhideWhenUsed="1"/>
+    <w:lsdException w:name="HTML Sample" w:semiHidden="1" w:unhideWhenUsed="1"/>
+    <w:lsdException w:name="HTML Typewriter" w:semiHidden="1" w:unhideWhenUsed="1"/>
+    <w:lsdException w:name="HTML Variable" w:semiHidden="1" w:unhideWhenUsed="1"/>
+    <w:lsdException w:name="Normal Table" w:semiHidden="1" w:unhideWhenUsed="1"/>
+    <w:lsdException w:name="annotation subject" w:semiHidden="1" w:unhideWhenUsed="1"/>
+    <w:lsdException w:name="No List" w:semiHidden="1" w:unhideWhenUsed="1"/>
+    <w:lsdException w:name="Outline List 1" w:semiHidden="1" w:unhideWhenUsed="1"/>
+    <w:lsdException w:name="Outline List 2" w:semiHidden="1" w:unhideWhenUsed="1"/>
+    <w:lsdException w:name="Outline List 3" w:semiHidden="1" w:unhideWhenUsed="1"/>
+    <w:lsdException w:name="Table Simple 1" w:semiHidden="1" w:unhideWhenUsed="1"/>
+    <w:lsdException w:name="Table Simple 2" w:semiHidden="1" w:unhideWhenUsed="1"/>
+    <w:lsdException w:name="Table Simple 3" w:semiHidden="1" w:unhideWhenUsed="1"/>
+    <w:lsdException w:name="Table Classic 1" w:semiHidden="1" w:unhideWhenUsed="1"/>
+    <w:lsdException w:name="Table Classic 2" w:semiHidden="1" w:unhideWhenUsed="1"/>
+    <w:lsdException w:name="Table Classic 3" w:semiHidden="1" w:unhideWhenUsed="1"/>
+    <w:lsdException w:name="Table Classic 4" w:semiHidden="1" w:unhideWhenUsed="1"/>
+    <w:lsdException w:name="Table Colorful 1" w:semiHidden="1" w:unhideWhenUsed="1"/>
+    <w:lsdException w:name="Table Colorful 2" w:semiHidden="1" w:unhideWhenUsed="1"/>
+    <w:lsdException w:name="Table Colorful 3" w:semiHidden="1" w:unhideWhenUsed="1"/>
+    <w:lsdException w:name="Table Columns 1" w:semiHidden="1" w:unhideWhenUsed="1"/>
+    <w:lsdException w:name="Table Columns 2" w:semiHidden="1" w:unhideWhenUsed="1"/>
+    <w:lsdException w:name="Table Columns 3" w:semiHidden="1" w:unhideWhenUsed="1"/>
+    <w:lsdException w:name="Table Columns 4" w:semiHidden="1" w:unhideWhenUsed="1"/>
+    <w:lsdException w:name="Table Columns 5" w:semiHidden="1" w:unhideWhenUsed="1"/>
+    <w:lsdException w:name="Table Grid 1" w:semiHidden="1" w:unhideWhenUsed="1"/>
+    <w:lsdException w:name="Table Grid 2" w:semiHidden="1" w:unhideWhenUsed="1"/>
+    <w:lsdException w:name="Table Grid 3" w:semiHidden="1" w:unhideWhenUsed="1"/>
+    <w:lsdException w:name="Table Grid 4" w:semiHidden="1" w:unhideWhenUsed="1"/>
+    <w:lsdException w:name="Table Grid 5" w:semiHidden="1" w:unhideWhenUsed="1"/>
+    <w:lsdException w:name="Table Grid 6" w:semiHidden="1" w:unhideWhenUsed="1"/>
+    <w:lsdException w:name="Table Grid 7" w:semiHidden="1" w:unhideWhenUsed="1"/>
+    <w:lsdException w:name="Table Grid 8" w:semiHidden="1" w:unhideWhenUsed="1"/>
+    <w:lsdException w:name="Table List 1" w:semiHidden="1" w:unhideWhenUsed="1"/>
+    <w:lsdException w:name="Table List 2" w:semiHidden="1" w:unhideWhenUsed="1"/>
+    <w:lsdException w:name="Table List 3" w:semiHidden="1" w:unhideWhenUsed="1"/>
+    <w:lsdException w:name="Table List 4" w:semiHidden="1" w:unhideWhenUsed="1"/>
+    <w:lsdException w:name="Table List 5" w:semiHidden="1" w:unhideWhenUsed="1"/>
+    <w:lsdException w:name="Table List 6" w:semiHidden="1" w:unhideWhenUsed="1"/>
+    <w:lsdException w:name="Table List 7" w:semiHidden="1" w:unhideWhenUsed="1"/>
+    <w:lsdException w:name="Table List 8" w:semiHidden="1" w:unhideWhenUsed="1"/>
+    <w:lsdException w:name="Table 3D effects 1" w:semiHidden="1" w:unhideWhenUsed="1"/>
+    <w:lsdException w:name="Table 3D effects 2" w:semiHidden="1" w:unhideWhenUsed="1"/>
+    <w:lsdException w:name="Table 3D effects 3" w:semiHidden="1" w:unhideWhenUsed="1"/>
+    <w:lsdException w:name="Table Contemporary" w:semiHidden="1" w:unhideWhenUsed="1"/>
+    <w:lsdException w:name="Table Elegant" w:semiHidden="1" w:unhideWhenUsed="1"/>
+    <w:lsdException w:name="Table Professional" w:semiHidden="1" w:unhideWhenUsed="1"/>
+    <w:lsdException w:name="Table Subtle 1" w:semiHidden="1" w:unhideWhenUsed="1"/>
+    <w:lsdException w:name="Table Subtle 2" w:semiHidden="1" w:unhideWhenUsed="1"/>
+    <w:lsdException w:name="Table Web 1" w:semiHidden="1" w:unhideWhenUsed="1"/>
+    <w:lsdException w:name="Table Web 2" w:semiHidden="1" w:unhideWhenUsed="1"/>
+    <w:lsdException w:name="Table Web 3" w:semiHidden="1" w:unhideWhenUsed="1"/>
+    <w:lsdException w:name="Balloon Text" w:semiHidden="1" w:unhideWhenUsed="1"/>
+    <w:lsdException w:name="Table Grid" w:uiPriority="59"/>
+    <w:lsdException w:name="Table Theme" w:semiHidden="1" w:unhideWhenUsed="1"/>
+    <w:lsdException w:name="Note Level 1" w:semiHidden="1" w:unhideWhenUsed="1"/>
+    <w:lsdException w:name="Note Level 2" w:semiHidden="1" w:unhideWhenUsed="1"/>
+    <w:lsdException w:name="Note Level 3" w:semiHidden="1" w:unhideWhenUsed="1"/>
+    <w:lsdException w:name="Note Level 4" w:semiHidden="1" w:unhideWhenUsed="1"/>
+    <w:lsdException w:name="Note Level 5" w:semiHidden="1" w:unhideWhenUsed="1"/>
+    <w:lsdException w:name="Note Level 6" w:semiHidden="1" w:unhideWhenUsed="1"/>
+    <w:lsdException w:name="Note Level 7" w:semiHidden="1" w:unhideWhenUsed="1"/>
+    <w:lsdException w:name="Note Level 8" w:semiHidden="1" w:unhideWhenUsed="1"/>
+    <w:lsdException w:name="Note Level 9" w:semiHidden="1" w:unhideWhenUsed="1"/>
+    <w:lsdException w:name="Placeholder Text" w:semiHidden="1"/>
+    <w:lsdException w:name="No Spacing" w:uiPriority="1" w:qFormat="1"/>
+    <w:lsdException w:name="Light Shading" w:uiPriority="60"/>
+    <w:lsdException w:name="Light List" w:uiPriority="61"/>
+    <w:lsdException w:name="Light Grid" w:uiPriority="62"/>
+    <w:lsdException w:name="Medium Shading 1" w:uiPriority="63"/>
+    <w:lsdException w:name="Medium Shading 2" w:uiPriority="64"/>
+    <w:lsdException w:name="Medium List 1" w:uiPriority="65"/>
+    <w:lsdException w:name="Medium List 2" w:uiPriority="66"/>
+    <w:lsdException w:name="Medium Grid 1" w:uiPriority="67"/>
+    <w:lsdException w:name="Medium Grid 2" w:uiPriority="68"/>
+    <w:lsdException w:name="Medium Grid 3" w:uiPriority="69"/>
+    <w:lsdException w:name="Dark List" w:uiPriority="70"/>
+    <w:lsdException w:name="Colorful Shading" w:uiPriority="71"/>
+    <w:lsdException w:name="Colorful List" w:uiPriority="72"/>
+    <w:lsdException w:name="Colorful Grid" w:uiPriority="73"/>
+    <w:lsdException w:name="Light Shading Accent 1" w:uiPriority="60"/>
+    <w:lsdException w:name="Light List Accent 1" w:uiPriority="61"/>
+    <w:lsdException w:name="Light Grid Accent 1" w:uiPriority="62"/>
+    <w:lsdException w:name="Medium Shading 1 Accent 1" w:uiPriority="63"/>
+    <w:lsdException w:name="Medium Shading 2 Accent 1" w:uiPriority="64"/>
+    <w:lsdException w:name="Medium List 1 Accent 1" w:uiPriority="65"/>
+    <w:lsdException w:name="Revision" w:semiHidden="1"/>
+    <w:lsdException w:name="List Paragraph" w:uiPriority="34" w:qFormat="1"/>
+    <w:lsdException w:name="Quote" w:uiPriority="29" w:qFormat="1"/>
+    <w:lsdException w:name="Intense Quote" w:uiPriority="30" w:qFormat="1"/>
+    <w:lsdException w:name="Medium List 2 Accent 1" w:uiPriority="66"/>
+    <w:lsdException w:name="Medium Grid 1 Accent 1" w:uiPriority="67"/>
+    <w:lsdException w:name="Medium Grid 2 Accent 1" w:uiPriority="68"/>
+    <w:lsdException w:name="Medium Grid 3 Accent 1" w:uiPriority="69"/>
+    <w:lsdException w:name="Dark List Accent 1" w:uiPriority="70"/>
+    <w:lsdException w:name="Colorful Shading Accent 1" w:uiPriority="71"/>
+    <w:lsdException w:name="Colorful List Accent 1" w:uiPriority="72"/>
+    <w:lsdException w:name="Colorful Grid Accent 1" w:uiPriority="73"/>
+    <w:lsdException w:name="Light Shading Accent 2" w:uiPriority="60"/>
+    <w:lsdException w:name="Light List Accent 2" w:uiPriority="61"/>
+    <w:lsdException w:name="Light Grid Accent 2" w:uiPriority="62"/>
+    <w:lsdException w:name="Medium Shading 1 Accent 2" w:uiPriority="63"/>
+    <w:lsdException w:name="Medium Shading 2 Accent 2" w:uiPriority="64"/>
+    <w:lsdException w:name="Medium List 1 Accent 2" w:uiPriority="65"/>
+    <w:lsdException w:name="Medium List 2 Accent 2" w:uiPriority="66"/>
+    <w:lsdException w:name="Medium Grid 1 Accent 2" w:uiPriority="67"/>
+    <w:lsdException w:name="Medium Grid 2 Accent 2" w:uiPriority="68"/>
+    <w:lsdException w:name="Medium Grid 3 Accent 2" w:uiPriority="69"/>
+    <w:lsdException w:name="Dark List Accent 2" w:uiPriority="70"/>
+    <w:lsdException w:name="Colorful Shading Accent 2" w:uiPriority="71"/>
+    <w:lsdException w:name="Colorful List Accent 2" w:uiPriority="72"/>
+    <w:lsdException w:name="Colorful Grid Accent 2" w:uiPriority="73"/>
+    <w:lsdException w:name="Light Shading Accent 3" w:uiPriority="60"/>
+    <w:lsdException w:name="Light List Accent 3" w:uiPriority="61"/>
+    <w:lsdException w:name="Light Grid Accent 3" w:uiPriority="62"/>
+    <w:lsdException w:name="Medium Shading 1 Accent 3" w:uiPriority="63"/>
+    <w:lsdException w:name="Medium Shading 2 Accent 3" w:uiPriority="64"/>
+    <w:lsdException w:name="Medium List 1 Accent 3" w:uiPriority="65"/>
+    <w:lsdException w:name="Medium List 2 Accent 3" w:uiPriority="66"/>
+    <w:lsdException w:name="Medium Grid 1 Accent 3" w:uiPriority="67"/>
+    <w:lsdException w:name="Medium Grid 2 Accent 3" w:uiPriority="68"/>
+    <w:lsdException w:name="Medium Grid 3 Accent 3" w:uiPriority="69"/>
+    <w:lsdException w:name="Dark List Accent 3" w:uiPriority="70"/>
+    <w:lsdException w:name="Colorful Shading Accent 3" w:uiPriority="71"/>
+    <w:lsdException w:name="Colorful List Accent 3" w:uiPriority="72"/>
+    <w:lsdException w:name="Colorful Grid Accent 3" w:uiPriority="73"/>
+    <w:lsdException w:name="Light Shading Accent 4" w:uiPriority="60"/>
+    <w:lsdException w:name="Light List Accent 4" w:uiPriority="61"/>
+    <w:lsdException w:name="Light Grid Accent 4" w:uiPriority="62"/>
+    <w:lsdException w:name="Medium Shading 1 Accent 4" w:uiPriority="63"/>
+    <w:lsdException w:name="Medium Shading 2 Accent 4" w:uiPriority="64"/>
+    <w:lsdException w:name="Medium List 1 Accent 4" w:uiPriority="65"/>
+    <w:lsdException w:name="Medium List 2 Accent 4" w:uiPriority="66"/>
+    <w:lsdException w:name="Medium Grid 1 Accent 4" w:uiPriority="67"/>
+    <w:lsdException w:name="Medium Grid 2 Accent 4" w:uiPriority="68"/>
+    <w:lsdException w:name="Medium Grid 3 Accent 4" w:uiPriority="69"/>
+    <w:lsdException w:name="Dark List Accent 4" w:uiPriority="70"/>
+    <w:lsdException w:name="Colorful Shading Accent 4" w:uiPriority="71"/>
+    <w:lsdException w:name="Colorful List Accent 4" w:uiPriority="72"/>
+    <w:lsdException w:name="Colorful Grid Accent 4" w:uiPriority="73"/>
+    <w:lsdException w:name="Light Shading Accent 5" w:uiPriority="60"/>
+    <w:lsdException w:name="Light List Accent 5" w:uiPriority="61"/>
+    <w:lsdException w:name="Light Grid Accent 5" w:uiPriority="62"/>
+    <w:lsdException w:name="Medium Shading 1 Accent 5" w:uiPriority="63"/>
+    <w:lsdException w:name="Medium Shading 2 Accent 5" w:uiPriority="64"/>
+    <w:lsdException w:name="Medium List 1 Accent 5" w:uiPriority="65"/>
+    <w:lsdException w:name="Medium List 2 Accent 5" w:uiPriority="66"/>
+    <w:lsdException w:name="Medium Grid 1 Accent 5" w:uiPriority="67"/>
+    <w:lsdException w:name="Medium Grid 2 Accent 5" w:uiPriority="68"/>
+    <w:lsdException w:name="Medium Grid 3 Accent 5" w:uiPriority="69"/>
+    <w:lsdException w:name="Dark List Accent 5" w:uiPriority="70"/>
+    <w:lsdException w:name="Colorful Shading Accent 5" w:uiPriority="71"/>
+    <w:lsdException w:name="Colorful List Accent 5" w:uiPriority="72"/>
+    <w:lsdException w:name="Colorful Grid Accent 5" w:uiPriority="73"/>
+    <w:lsdException w:name="Light Shading Accent 6" w:uiPriority="60"/>
+    <w:lsdException w:name="Light List Accent 6" w:uiPriority="61"/>
+    <w:lsdException w:name="Light Grid Accent 6" w:uiPriority="62"/>
+    <w:lsdException w:name="Medium Shading 1 Accent 6" w:uiPriority="63"/>
+    <w:lsdException w:name="Medium Shading 2 Accent 6" w:uiPriority="64"/>
+    <w:lsdException w:name="Medium List 1 Accent 6" w:uiPriority="65"/>
+    <w:lsdException w:name="Medium List 2 Accent 6" w:uiPriority="66"/>
+    <w:lsdException w:name="Medium Grid 1 Accent 6" w:uiPriority="67"/>
+    <w:lsdException w:name="Medium Grid 2 Accent 6" w:uiPriority="68"/>
+    <w:lsdException w:name="Medium Grid 3 Accent 6" w:uiPriority="69"/>
+    <w:lsdException w:name="Dark List Accent 6" w:uiPriority="70"/>
+    <w:lsdException w:name="Colorful Shading Accent 6" w:uiPriority="71"/>
+    <w:lsdException w:name="Colorful List Accent 6" w:uiPriority="72"/>
+    <w:lsdException w:name="Colorful Grid Accent 6" w:uiPriority="73"/>
+    <w:lsdException w:name="Subtle Emphasis" w:uiPriority="19" w:qFormat="1"/>
+    <w:lsdException w:name="Intense Emphasis" w:uiPriority="21" w:qFormat="1"/>
+    <w:lsdException w:name="Subtle Reference" w:uiPriority="31" w:qFormat="1"/>
+    <w:lsdException w:name="Intense Reference" w:uiPriority="32" w:qFormat="1"/>
+    <w:lsdException w:name="Book Title" w:uiPriority="33" w:qFormat="1"/>
+    <w:lsdException w:name="Bibliography" w:semiHidden="1" w:uiPriority="37" w:unhideWhenUsed="1"/>
+    <w:lsdException w:name="TOC Heading" w:semiHidden="1" w:uiPriority="39" w:unhideWhenUsed="1" w:qFormat="1"/>
+    <w:lsdException w:name="Plain Table 1" w:uiPriority="41"/>
+    <w:lsdException w:name="Plain Table 2" w:uiPriority="42"/>
+    <w:lsdException w:name="Plain Table 3" w:uiPriority="43"/>
+    <w:lsdException w:name="Plain Table 4" w:uiPriority="44"/>
+    <w:lsdException w:name="Plain Table 5" w:uiPriority="45"/>
+    <w:lsdException w:name="Grid Table Light" w:uiPriority="40"/>
+    <w:lsdException w:name="Grid Table 1 Light" w:uiPriority="46"/>
+    <w:lsdException w:name="Grid Table 2" w:uiPriority="47"/>
+    <w:lsdException w:name="Grid Table 3" w:uiPriority="48"/>
+    <w:lsdException w:name="Grid Table 4" w:uiPriority="49"/>
+    <w:lsdException w:name="Grid Table 5 Dark" w:uiPriority="50"/>
+    <w:lsdException w:name="Grid Table 6 Colorful" w:uiPriority="51"/>
+    <w:lsdException w:name="Grid Table 7 Colorful" w:uiPriority="52"/>
+    <w:lsdException w:name="Grid Table 1 Light Accent 1" w:uiPriority="46"/>
+    <w:lsdException w:name="Grid Table 2 Accent 1" w:uiPriority="47"/>
+    <w:lsdException w:name="Grid Table 3 Accent 1" w:uiPriority="48"/>
+    <w:lsdException w:name="Grid Table 4 Accent 1" w:uiPriority="49"/>
+    <w:lsdException w:name="Grid Table 5 Dark Accent 1" w:uiPriority="50"/>
+    <w:lsdException w:name="Grid Table 6 Colorful Accent 1" w:uiPriority="51"/>
+    <w:lsdException w:name="Grid Table 7 Colorful Accent 1" w:uiPriority="52"/>
+    <w:lsdException w:name="Grid Table 1 Light Accent 2" w:uiPriority="46"/>
+    <w:lsdException w:name="Grid Table 2 Accent 2" w:uiPriority="47"/>
+    <w:lsdException w:name="Grid Table 3 Accent 2" w:uiPriority="48"/>
+    <w:lsdException w:name="Grid Table 4 Accent 2" w:uiPriority="49"/>
+    <w:lsdException w:name="Grid Table 5 Dark Accent 2" w:uiPriority="50"/>
+    <w:lsdException w:name="Grid Table 6 Colorful Accent 2" w:uiPriority="51"/>
+    <w:lsdException w:name="Grid Table 7 Colorful Accent 2" w:uiPriority="52"/>
+    <w:lsdException w:name="Grid Table 1 Light Accent 3" w:uiPriority="46"/>
+    <w:lsdException w:name="Grid Table 2 Accent 3" w:uiPriority="47"/>
+    <w:lsdException w:name="Grid Table 3 Accent 3" w:uiPriority="48"/>
+    <w:lsdException w:name="Grid Table 4 Accent 3" w:uiPriority="49"/>
+    <w:lsdException w:name="Grid Table 5 Dark Accent 3" w:uiPriority="50"/>
+    <w:lsdException w:name="Grid Table 6 Colorful Accent 3" w:uiPriority="51"/>
+    <w:lsdException w:name="Grid Table 7 Colorful Accent 3" w:uiPriority="52"/>
+    <w:lsdException w:name="Grid Table 1 Light Accent 4" w:uiPriority="46"/>
+    <w:lsdException w:name="Grid Table 2 Accent 4" w:uiPriority="47"/>
+    <w:lsdException w:name="Grid Table 3 Accent 4" w:uiPriority="48"/>
+    <w:lsdException w:name="Grid Table 4 Accent 4" w:uiPriority="49"/>
+    <w:lsdException w:name="Grid Table 5 Dark Accent 4" w:uiPriority="50"/>
+    <w:lsdException w:name="Grid Table 6 Colorful Accent 4" w:uiPriority="51"/>
+    <w:lsdException w:name="Grid Table 7 Colorful Accent 4" w:uiPriority="52"/>
+    <w:lsdException w:name="Grid Table 1 Light Accent 5" w:uiPriority="46"/>
+    <w:lsdException w:name="Grid Table 2 Accent 5" w:uiPriority="47"/>
+    <w:lsdException w:name="Grid Table 3 Accent 5" w:uiPriority="48"/>
+    <w:lsdException w:name="Grid Table 4 Accent 5" w:uiPriority="49"/>
+    <w:lsdException w:name="Grid Table 5 Dark Accent 5" w:uiPriority="50"/>
+    <w:lsdException w:name="Grid Table 6 Colorful Accent 5" w:uiPriority="51"/>
+    <w:lsdException w:name="Grid Table 7 Colorful Accent 5" w:uiPriority="52"/>
+    <w:lsdException w:name="Grid Table 1 Light Accent 6" w:uiPriority="46"/>
+    <w:lsdException w:name="Grid Table 2 Accent 6" w:uiPriority="47"/>
+    <w:lsdException w:name="Grid Table 3 Accent 6" w:uiPriority="48"/>
+    <w:lsdException w:name="Grid Table 4 Accent 6" w:uiPriority="49"/>
+    <w:lsdException w:name="Grid Table 5 Dark Accent 6" w:uiPriority="50"/>
+    <w:lsdException w:name="Grid Table 6 Colorful Accent 6" w:uiPriority="51"/>
+    <w:lsdException w:name="Grid Table 7 Colorful Accent 6" w:uiPriority="52"/>
+    <w:lsdException w:name="List Table 1 Light" w:uiPriority="46"/>
+    <w:lsdException w:name="List Table 2" w:uiPriority="47"/>
+    <w:lsdException w:name="List Table 3" w:uiPriority="48"/>
+    <w:lsdException w:name="List Table 4" w:uiPriority="49"/>
+    <w:lsdException w:name="List Table 5 Dark" w:uiPriority="50"/>
+    <w:lsdException w:name="List Table 6 Colorful" w:uiPriority="51"/>
+    <w:lsdException w:name="List Table 7 Colorful" w:uiPriority="52"/>
+    <w:lsdException w:name="List Table 1 Light Accent 1" w:uiPriority="46"/>
+    <w:lsdException w:name="List Table 2 Accent 1" w:uiPriority="47"/>
+    <w:lsdException w:name="List Table 3 Accent 1" w:uiPriority="48"/>
+    <w:lsdException w:name="List Table 4 Accent 1" w:uiPriority="49"/>
+    <w:lsdException w:name="List Table 5 Dark Accent 1" w:uiPriority="50"/>
+    <w:lsdException w:name="List Table 6 Colorful Accent 1" w:uiPriority="51"/>
+    <w:lsdException w:name="List Table 7 Colorful Accent 1" w:uiPriority="52"/>
+    <w:lsdException w:name="List Table 1 Light Accent 2" w:uiPriority="46"/>
+    <w:lsdException w:name="List Table 2 Accent 2" w:uiPriority="47"/>
+    <w:lsdException w:name="List Table 3 Accent 2" w:uiPriority="48"/>
+    <w:lsdException w:name="List Table 4 Accent 2" w:uiPriority="49"/>
+    <w:lsdException w:name="List Table 5 Dark Accent 2" w:uiPriority="50"/>
+    <w:lsdException w:name="List Table 6 Colorful Accent 2" w:uiPriority="51"/>
+    <w:lsdException w:name="List Table 7 Colorful Accent 2" w:uiPriority="52"/>
+    <w:lsdException w:name="List Table 1 Light Accent 3" w:uiPriority="46"/>
+    <w:lsdException w:name="List Table 2 Accent 3" w:uiPriority="47"/>
+    <w:lsdException w:name="List Table 3 Accent 3" w:uiPriority="48"/>
+    <w:lsdException w:name="List Table 4 Accent 3" w:uiPriority="49"/>
+    <w:lsdException w:name="List Table 5 Dark Accent 3" w:uiPriority="50"/>
+    <w:lsdException w:name="List Table 6 Colorful Accent 3" w:uiPriority="51"/>
+    <w:lsdException w:name="List Table 7 Colorful Accent 3" w:uiPriority="52"/>
+    <w:lsdException w:name="List Table 1 Light Accent 4" w:uiPriority="46"/>
+    <w:lsdException w:name="List Table 2 Accent 4" w:uiPriority="47"/>
+    <w:lsdException w:name="List Table 3 Accent 4" w:uiPriority="48"/>
+    <w:lsdException w:name="List Table 4 Accent 4" w:uiPriority="49"/>
+    <w:lsdException w:name="List Table 5 Dark Accent 4" w:uiPriority="50"/>
+    <w:lsdException w:name="List Table 6 Colorful Accent 4" w:uiPriority="51"/>
+    <w:lsdException w:name="List Table 7 Colorful Accent 4" w:uiPriority="52"/>
+    <w:lsdException w:name="List Table 1 Light Accent 5" w:uiPriority="46"/>
+    <w:lsdException w:name="List Table 2 Accent 5" w:uiPriority="47"/>
+    <w:lsdException w:name="List Table 3 Accent 5" w:uiPriority="48"/>
+    <w:lsdException w:name="List Table 4 Accent 5" w:uiPriority="49"/>
+    <w:lsdException w:name="List Table 5 Dark Accent 5" w:uiPriority="50"/>
+    <w:lsdException w:name="List Table 6 Colorful Accent 5" w:uiPriority="51"/>
+    <w:lsdException w:name="List Table 7 Colorful Accent 5" w:uiPriority="52"/>
+    <w:lsdException w:name="List Table 1 Light Accent 6" w:uiPriority="46"/>
+    <w:lsdException w:name="List Table 2 Accent 6" w:uiPriority="47"/>
+    <w:lsdException w:name="List Table 3 Accent 6" w:uiPriority="48"/>
+    <w:lsdException w:name="List Table 4 Accent 6" w:uiPriority="49"/>
+    <w:lsdException w:name="List Table 5 Dark Accent 6" w:uiPriority="50"/>
+    <w:lsdException w:name="List Table 6 Colorful Accent 6" w:uiPriority="51"/>
+    <w:lsdException w:name="List Table 7 Colorful Accent 6" w:uiPriority="52"/>
   </w:latentStyles>
   <w:style w:type="paragraph" w:default="1" w:styleId="Normal">
     <w:name w:val="Normal"/>
@@ -3370,6 +3719,7 @@
       <w:spacing w:after="0" w:line="240" w:lineRule="auto"/>
     </w:pPr>
     <w:tblPr>
+      <w:tblInd w:w="0" w:type="dxa"/>
       <w:tblBorders>
         <w:top w:val="single" w:sz="4" w:space="0" w:color="auto"/>
         <w:left w:val="single" w:sz="4" w:space="0" w:color="auto"/>
@@ -3378,849 +3728,12 @@
         <w:insideH w:val="single" w:sz="4" w:space="0" w:color="auto"/>
         <w:insideV w:val="single" w:sz="4" w:space="0" w:color="auto"/>
       </w:tblBorders>
-    </w:tblPr>
-  </w:style>
-  <w:style w:type="paragraph" w:customStyle="1" w:styleId="Coptic">
-    <w:name w:val="Coptic"/>
-    <w:basedOn w:val="Normal"/>
-    <w:link w:val="CopticChar"/>
-    <w:qFormat/>
-    <w:rsid w:val="00A511D4"/>
-    <w:rPr>
-      <w:rFonts w:ascii="FreeSerifAvvaShenouda" w:hAnsi="FreeSerifAvvaShenouda"/>
-    </w:rPr>
-  </w:style>
-  <w:style w:type="paragraph" w:styleId="BalloonText">
-    <w:name w:val="Balloon Text"/>
-    <w:basedOn w:val="Normal"/>
-    <w:link w:val="BalloonTextChar"/>
-    <w:uiPriority w:val="99"/>
-    <w:semiHidden/>
-    <w:unhideWhenUsed/>
-    <w:rsid w:val="00C35319"/>
-    <w:pPr>
-      <w:spacing w:after="0" w:line="240" w:lineRule="auto"/>
-    </w:pPr>
-    <w:rPr>
-      <w:rFonts w:ascii="Tahoma" w:hAnsi="Tahoma" w:cs="Tahoma"/>
-      <w:sz w:val="16"/>
-      <w:szCs w:val="16"/>
-    </w:rPr>
-  </w:style>
-  <w:style w:type="character" w:customStyle="1" w:styleId="CopticChar">
-    <w:name w:val="Coptic Char"/>
-    <w:basedOn w:val="DefaultParagraphFont"/>
-    <w:link w:val="Coptic"/>
-    <w:rsid w:val="00A511D4"/>
-    <w:rPr>
-      <w:rFonts w:ascii="FreeSerifAvvaShenouda" w:hAnsi="FreeSerifAvvaShenouda"/>
-    </w:rPr>
-  </w:style>
-  <w:style w:type="character" w:customStyle="1" w:styleId="BalloonTextChar">
-    <w:name w:val="Balloon Text Char"/>
-    <w:basedOn w:val="DefaultParagraphFont"/>
-    <w:link w:val="BalloonText"/>
-    <w:uiPriority w:val="99"/>
-    <w:semiHidden/>
-    <w:rsid w:val="00C35319"/>
-    <w:rPr>
-      <w:rFonts w:ascii="Tahoma" w:hAnsi="Tahoma" w:cs="Tahoma"/>
-      <w:sz w:val="16"/>
-      <w:szCs w:val="16"/>
-    </w:rPr>
-  </w:style>
-  <w:style w:type="paragraph" w:customStyle="1" w:styleId="CopticVerse">
-    <w:name w:val="Coptic Verse"/>
-    <w:basedOn w:val="Normal"/>
-    <w:link w:val="CopticVerseChar"/>
-    <w:qFormat/>
-    <w:rsid w:val="00C35319"/>
-    <w:pPr>
-      <w:spacing w:after="240" w:line="360" w:lineRule="exact"/>
-    </w:pPr>
-    <w:rPr>
-      <w:rFonts w:ascii="FreeSerifAvvaShenouda" w:hAnsi="FreeSerifAvvaShenouda" w:cs="Calibri"/>
-      <w:noProof/>
-      <w:sz w:val="24"/>
-    </w:rPr>
-  </w:style>
-  <w:style w:type="character" w:customStyle="1" w:styleId="CopticVerseChar">
-    <w:name w:val="Coptic Verse Char"/>
-    <w:basedOn w:val="DefaultParagraphFont"/>
-    <w:link w:val="CopticVerse"/>
-    <w:rsid w:val="00C35319"/>
-    <w:rPr>
-      <w:rFonts w:ascii="FreeSerifAvvaShenouda" w:hAnsi="FreeSerifAvvaShenouda" w:cs="Calibri"/>
-      <w:noProof/>
-      <w:sz w:val="24"/>
-    </w:rPr>
-  </w:style>
-  <w:style w:type="paragraph" w:customStyle="1" w:styleId="EngEnd">
-    <w:name w:val="EngEnd"/>
-    <w:basedOn w:val="Normal"/>
-    <w:link w:val="EngEndChar"/>
-    <w:qFormat/>
-    <w:rsid w:val="00C35319"/>
-    <w:pPr>
-      <w:spacing w:after="360" w:line="360" w:lineRule="exact"/>
-    </w:pPr>
-    <w:rPr>
-      <w:rFonts w:ascii="Garamond" w:eastAsia="Times New Roman" w:hAnsi="Garamond" w:cs="Times New Roman"/>
-      <w:color w:val="000000"/>
-      <w:sz w:val="24"/>
-      <w:szCs w:val="24"/>
-    </w:rPr>
-  </w:style>
-  <w:style w:type="character" w:customStyle="1" w:styleId="EngEndChar">
-    <w:name w:val="EngEnd Char"/>
-    <w:basedOn w:val="DefaultParagraphFont"/>
-    <w:link w:val="EngEnd"/>
-    <w:rsid w:val="00C35319"/>
-    <w:rPr>
-      <w:rFonts w:ascii="Garamond" w:eastAsia="Times New Roman" w:hAnsi="Garamond" w:cs="Times New Roman"/>
-      <w:color w:val="000000"/>
-      <w:sz w:val="24"/>
-      <w:szCs w:val="24"/>
-    </w:rPr>
-  </w:style>
-  <w:style w:type="character" w:customStyle="1" w:styleId="Heading2Char">
-    <w:name w:val="Heading 2 Char"/>
-    <w:basedOn w:val="DefaultParagraphFont"/>
-    <w:link w:val="Heading2"/>
-    <w:uiPriority w:val="9"/>
-    <w:rsid w:val="00FF381F"/>
-    <w:rPr>
-      <w:rFonts w:ascii="Garamond" w:eastAsiaTheme="majorEastAsia" w:hAnsi="Garamond" w:cstheme="majorBidi"/>
-      <w:b/>
-      <w:bCs/>
-      <w:sz w:val="32"/>
-      <w:szCs w:val="26"/>
-      <w:lang w:val="en-CA"/>
-    </w:rPr>
-  </w:style>
-  <w:style w:type="paragraph" w:customStyle="1" w:styleId="Heading2non-TOC">
-    <w:name w:val="Heading 2 non-TOC"/>
-    <w:basedOn w:val="Heading2"/>
-    <w:link w:val="Heading2non-TOCChar"/>
-    <w:qFormat/>
-    <w:rsid w:val="00FF381F"/>
-    <w:pPr>
-      <w:pageBreakBefore w:val="0"/>
-      <w:spacing w:before="0"/>
-      <w:outlineLvl w:val="9"/>
-    </w:pPr>
-    <w:rPr>
-      <w:rFonts w:ascii="FreeSerifAvvaShenouda" w:hAnsi="FreeSerifAvvaShenouda" w:cs="FreeSerifAvvaShenouda"/>
-      <w:noProof/>
-    </w:rPr>
-  </w:style>
-  <w:style w:type="character" w:customStyle="1" w:styleId="Heading2non-TOCChar">
-    <w:name w:val="Heading 2 non-TOC Char"/>
-    <w:basedOn w:val="Heading2Char"/>
-    <w:link w:val="Heading2non-TOC"/>
-    <w:rsid w:val="00FF381F"/>
-    <w:rPr>
-      <w:rFonts w:ascii="FreeSerifAvvaShenouda" w:eastAsiaTheme="majorEastAsia" w:hAnsi="FreeSerifAvvaShenouda" w:cs="FreeSerifAvvaShenouda"/>
-      <w:b/>
-      <w:bCs/>
-      <w:noProof/>
-      <w:sz w:val="32"/>
-      <w:szCs w:val="26"/>
-      <w:lang w:val="en-CA"/>
-    </w:rPr>
-  </w:style>
-  <w:style w:type="character" w:customStyle="1" w:styleId="Heading4Char">
-    <w:name w:val="Heading 4 Char"/>
-    <w:basedOn w:val="DefaultParagraphFont"/>
-    <w:link w:val="Heading4"/>
-    <w:uiPriority w:val="9"/>
-    <w:rsid w:val="00FF381F"/>
-    <w:rPr>
-      <w:rFonts w:asciiTheme="majorHAnsi" w:eastAsiaTheme="majorEastAsia" w:hAnsiTheme="majorHAnsi" w:cstheme="majorBidi"/>
-      <w:b/>
-      <w:bCs/>
-      <w:i/>
-      <w:iCs/>
-      <w:color w:val="4F81BD" w:themeColor="accent1"/>
-    </w:rPr>
-  </w:style>
-  <w:style w:type="paragraph" w:customStyle="1" w:styleId="Heading3non-TOC">
-    <w:name w:val="Heading 3 non-TOC"/>
-    <w:basedOn w:val="Heading3"/>
-    <w:link w:val="Heading3non-TOCChar"/>
-    <w:qFormat/>
-    <w:rsid w:val="00FF381F"/>
-    <w:pPr>
-      <w:spacing w:before="0" w:after="240" w:line="276" w:lineRule="auto"/>
-      <w:jc w:val="center"/>
-      <w:outlineLvl w:val="9"/>
-    </w:pPr>
-    <w:rPr>
-      <w:rFonts w:ascii="FreeSerifAvvaShenouda" w:hAnsi="FreeSerifAvvaShenouda" w:cs="FreeSerifAvvaShenouda"/>
-      <w:color w:val="auto"/>
-      <w:sz w:val="28"/>
-      <w:lang w:val="en-CA"/>
-    </w:rPr>
-  </w:style>
-  <w:style w:type="character" w:customStyle="1" w:styleId="Heading3non-TOCChar">
-    <w:name w:val="Heading 3 non-TOC Char"/>
-    <w:basedOn w:val="Heading3Char"/>
-    <w:link w:val="Heading3non-TOC"/>
-    <w:rsid w:val="00FF381F"/>
-    <w:rPr>
-      <w:rFonts w:ascii="FreeSerifAvvaShenouda" w:eastAsiaTheme="majorEastAsia" w:hAnsi="FreeSerifAvvaShenouda" w:cs="FreeSerifAvvaShenouda"/>
-      <w:b/>
-      <w:bCs/>
-      <w:color w:val="4F81BD" w:themeColor="accent1"/>
-      <w:sz w:val="28"/>
-      <w:lang w:val="en-CA"/>
-    </w:rPr>
-  </w:style>
-  <w:style w:type="character" w:customStyle="1" w:styleId="Heading3Char">
-    <w:name w:val="Heading 3 Char"/>
-    <w:basedOn w:val="DefaultParagraphFont"/>
-    <w:link w:val="Heading3"/>
-    <w:uiPriority w:val="9"/>
-    <w:semiHidden/>
-    <w:rsid w:val="00FF381F"/>
-    <w:rPr>
-      <w:rFonts w:asciiTheme="majorHAnsi" w:eastAsiaTheme="majorEastAsia" w:hAnsiTheme="majorHAnsi" w:cstheme="majorBidi"/>
-      <w:b/>
-      <w:bCs/>
-      <w:color w:val="4F81BD" w:themeColor="accent1"/>
-    </w:rPr>
-  </w:style>
-  <w:style w:type="character" w:styleId="CommentReference">
-    <w:name w:val="annotation reference"/>
-    <w:basedOn w:val="DefaultParagraphFont"/>
-    <w:semiHidden/>
-    <w:unhideWhenUsed/>
-    <w:rsid w:val="00F75DA5"/>
-    <w:rPr>
-      <w:sz w:val="16"/>
-      <w:szCs w:val="16"/>
-    </w:rPr>
-  </w:style>
-  <w:style w:type="paragraph" w:styleId="CommentText">
-    <w:name w:val="annotation text"/>
-    <w:basedOn w:val="Normal"/>
-    <w:link w:val="CommentTextChar"/>
-    <w:semiHidden/>
-    <w:unhideWhenUsed/>
-    <w:rsid w:val="00F75DA5"/>
-    <w:pPr>
-      <w:spacing w:line="240" w:lineRule="auto"/>
-    </w:pPr>
-    <w:rPr>
-      <w:rFonts w:ascii="Garamond" w:hAnsi="Garamond"/>
-      <w:sz w:val="20"/>
-      <w:szCs w:val="20"/>
-      <w:lang w:val="en-CA"/>
-    </w:rPr>
-  </w:style>
-  <w:style w:type="character" w:customStyle="1" w:styleId="CommentTextChar">
-    <w:name w:val="Comment Text Char"/>
-    <w:basedOn w:val="DefaultParagraphFont"/>
-    <w:link w:val="CommentText"/>
-    <w:uiPriority w:val="99"/>
-    <w:semiHidden/>
-    <w:rsid w:val="00F75DA5"/>
-    <w:rPr>
-      <w:rFonts w:ascii="Garamond" w:hAnsi="Garamond"/>
-      <w:sz w:val="20"/>
-      <w:szCs w:val="20"/>
-      <w:lang w:val="en-CA"/>
-    </w:rPr>
-  </w:style>
-  <w:style w:type="paragraph" w:customStyle="1" w:styleId="CopticInd">
-    <w:name w:val="CopticInd"/>
-    <w:basedOn w:val="Normal"/>
-    <w:link w:val="CopticIndChar"/>
-    <w:qFormat/>
-    <w:rsid w:val="00F75DA5"/>
-    <w:pPr>
-      <w:spacing w:after="0" w:line="360" w:lineRule="exact"/>
-      <w:ind w:firstLine="144"/>
-      <w:jc w:val="left"/>
-    </w:pPr>
-    <w:rPr>
-      <w:rFonts w:ascii="FreeSerifAvvaShenouda" w:hAnsi="FreeSerifAvvaShenouda" w:cs="Calibri"/>
-      <w:noProof/>
-      <w:sz w:val="24"/>
-    </w:rPr>
-  </w:style>
-  <w:style w:type="character" w:customStyle="1" w:styleId="CopticIndChar">
-    <w:name w:val="CopticInd Char"/>
-    <w:basedOn w:val="DefaultParagraphFont"/>
-    <w:link w:val="CopticInd"/>
-    <w:rsid w:val="00F75DA5"/>
-    <w:rPr>
-      <w:rFonts w:ascii="FreeSerifAvvaShenouda" w:hAnsi="FreeSerifAvvaShenouda" w:cs="Calibri"/>
-      <w:noProof/>
-      <w:sz w:val="24"/>
-    </w:rPr>
-  </w:style>
-  <w:style w:type="paragraph" w:customStyle="1" w:styleId="EngInd">
-    <w:name w:val="EngInd"/>
-    <w:basedOn w:val="Normal"/>
-    <w:link w:val="EngIndChar"/>
-    <w:qFormat/>
-    <w:rsid w:val="00F75DA5"/>
-    <w:pPr>
-      <w:spacing w:after="0" w:line="360" w:lineRule="exact"/>
-      <w:ind w:firstLine="144"/>
-      <w:contextualSpacing/>
-      <w:jc w:val="left"/>
-    </w:pPr>
-    <w:rPr>
-      <w:rFonts w:ascii="Garamond" w:eastAsia="Times New Roman" w:hAnsi="Garamond" w:cs="Times New Roman"/>
-      <w:color w:val="000000"/>
-      <w:sz w:val="24"/>
-      <w:szCs w:val="24"/>
-    </w:rPr>
-  </w:style>
-  <w:style w:type="character" w:customStyle="1" w:styleId="EngIndChar">
-    <w:name w:val="EngInd Char"/>
-    <w:basedOn w:val="DefaultParagraphFont"/>
-    <w:link w:val="EngInd"/>
-    <w:rsid w:val="00F75DA5"/>
-    <w:rPr>
-      <w:rFonts w:ascii="Garamond" w:eastAsia="Times New Roman" w:hAnsi="Garamond" w:cs="Times New Roman"/>
-      <w:color w:val="000000"/>
-      <w:sz w:val="24"/>
-      <w:szCs w:val="24"/>
-    </w:rPr>
-  </w:style>
-  <w:style w:type="paragraph" w:styleId="Title">
-    <w:name w:val="Title"/>
-    <w:basedOn w:val="Normal"/>
-    <w:next w:val="Normal"/>
-    <w:link w:val="TitleChar"/>
-    <w:uiPriority w:val="10"/>
-    <w:qFormat/>
-    <w:rsid w:val="00F75DA5"/>
-    <w:pPr>
-      <w:framePr w:wrap="around" w:vAnchor="text" w:hAnchor="text" w:y="1"/>
-      <w:pBdr>
-        <w:bottom w:val="single" w:sz="8" w:space="4" w:color="4F81BD" w:themeColor="accent1"/>
-      </w:pBdr>
-      <w:spacing w:after="300" w:line="480" w:lineRule="auto"/>
-      <w:contextualSpacing/>
-      <w:jc w:val="center"/>
-    </w:pPr>
-    <w:rPr>
-      <w:rFonts w:asciiTheme="majorHAnsi" w:eastAsiaTheme="majorEastAsia" w:hAnsiTheme="majorHAnsi" w:cstheme="majorBidi"/>
-      <w:spacing w:val="5"/>
-      <w:kern w:val="28"/>
-      <w:sz w:val="52"/>
-      <w:szCs w:val="52"/>
-      <w:lang w:val="en-CA"/>
-    </w:rPr>
-  </w:style>
-  <w:style w:type="character" w:customStyle="1" w:styleId="TitleChar">
-    <w:name w:val="Title Char"/>
-    <w:basedOn w:val="DefaultParagraphFont"/>
-    <w:link w:val="Title"/>
-    <w:uiPriority w:val="10"/>
-    <w:rsid w:val="00F75DA5"/>
-    <w:rPr>
-      <w:rFonts w:asciiTheme="majorHAnsi" w:eastAsiaTheme="majorEastAsia" w:hAnsiTheme="majorHAnsi" w:cstheme="majorBidi"/>
-      <w:spacing w:val="5"/>
-      <w:kern w:val="28"/>
-      <w:sz w:val="52"/>
-      <w:szCs w:val="52"/>
-      <w:lang w:val="en-CA"/>
-    </w:rPr>
-  </w:style>
-  <w:style w:type="paragraph" w:styleId="CommentSubject">
-    <w:name w:val="annotation subject"/>
-    <w:basedOn w:val="CommentText"/>
-    <w:next w:val="CommentText"/>
-    <w:link w:val="CommentSubjectChar"/>
-    <w:uiPriority w:val="99"/>
-    <w:semiHidden/>
-    <w:unhideWhenUsed/>
-    <w:rsid w:val="004F6B02"/>
-    <w:rPr>
-      <w:rFonts w:ascii="Times New Roman" w:hAnsi="Times New Roman"/>
-      <w:b/>
-      <w:bCs/>
-      <w:lang w:val="en-US"/>
-    </w:rPr>
-  </w:style>
-  <w:style w:type="character" w:customStyle="1" w:styleId="CommentSubjectChar">
-    <w:name w:val="Comment Subject Char"/>
-    <w:basedOn w:val="CommentTextChar"/>
-    <w:link w:val="CommentSubject"/>
-    <w:uiPriority w:val="99"/>
-    <w:semiHidden/>
-    <w:rsid w:val="004F6B02"/>
-    <w:rPr>
-      <w:rFonts w:ascii="Times New Roman" w:hAnsi="Times New Roman"/>
-      <w:b/>
-      <w:bCs/>
-      <w:sz w:val="20"/>
-      <w:szCs w:val="20"/>
-      <w:lang w:val="en-CA"/>
-    </w:rPr>
-  </w:style>
-  <w:style w:type="paragraph" w:customStyle="1" w:styleId="EngIndEnd">
-    <w:name w:val="EngIndEnd"/>
-    <w:basedOn w:val="Normal"/>
-    <w:link w:val="EngIndEndChar"/>
-    <w:qFormat/>
-    <w:rsid w:val="007704BE"/>
-    <w:pPr>
-      <w:spacing w:after="360" w:line="360" w:lineRule="exact"/>
-      <w:ind w:firstLine="144"/>
-      <w:jc w:val="left"/>
-    </w:pPr>
-    <w:rPr>
-      <w:rFonts w:ascii="Garamond" w:hAnsi="Garamond" w:cs="Times New Roman"/>
-      <w:color w:val="000000"/>
-      <w:sz w:val="24"/>
-      <w:szCs w:val="24"/>
-    </w:rPr>
-  </w:style>
-  <w:style w:type="character" w:customStyle="1" w:styleId="EngIndEndChar">
-    <w:name w:val="EngIndEnd Char"/>
-    <w:basedOn w:val="DefaultParagraphFont"/>
-    <w:link w:val="EngIndEnd"/>
-    <w:rsid w:val="007704BE"/>
-    <w:rPr>
-      <w:rFonts w:ascii="Garamond" w:hAnsi="Garamond" w:cs="Times New Roman"/>
-      <w:color w:val="000000"/>
-      <w:sz w:val="24"/>
-      <w:szCs w:val="24"/>
-    </w:rPr>
-  </w:style>
-  <w:style w:type="paragraph" w:customStyle="1" w:styleId="CoptIndEnd">
-    <w:name w:val="CoptIndEnd"/>
-    <w:basedOn w:val="Normal"/>
-    <w:link w:val="CoptIndEndChar"/>
-    <w:qFormat/>
-    <w:rsid w:val="007704BE"/>
-    <w:pPr>
-      <w:spacing w:after="360" w:line="360" w:lineRule="exact"/>
-      <w:ind w:firstLine="144"/>
-      <w:jc w:val="left"/>
-    </w:pPr>
-    <w:rPr>
-      <w:rFonts w:ascii="FreeSerifAvvaShenouda" w:hAnsi="FreeSerifAvvaShenouda" w:cs="Calibri"/>
-      <w:noProof/>
-      <w:sz w:val="24"/>
-    </w:rPr>
-  </w:style>
-  <w:style w:type="character" w:customStyle="1" w:styleId="CoptIndEndChar">
-    <w:name w:val="CoptIndEnd Char"/>
-    <w:basedOn w:val="DefaultParagraphFont"/>
-    <w:link w:val="CoptIndEnd"/>
-    <w:rsid w:val="007704BE"/>
-    <w:rPr>
-      <w:rFonts w:ascii="FreeSerifAvvaShenouda" w:hAnsi="FreeSerifAvvaShenouda" w:cs="Calibri"/>
-      <w:noProof/>
-      <w:sz w:val="24"/>
-    </w:rPr>
-  </w:style>
-  <w:style w:type="paragraph" w:customStyle="1" w:styleId="EnglishHangEndNoCoptic">
-    <w:name w:val="English Hang End No Coptic"/>
-    <w:basedOn w:val="Normal"/>
-    <w:qFormat/>
-    <w:rsid w:val="005F6E4D"/>
-    <w:pPr>
-      <w:spacing w:after="240" w:line="240" w:lineRule="auto"/>
-      <w:ind w:left="432" w:hanging="432"/>
-      <w:jc w:val="left"/>
-    </w:pPr>
-    <w:rPr>
-      <w:rFonts w:ascii="Garamond" w:eastAsia="Times New Roman" w:hAnsi="Garamond" w:cs="Times New Roman"/>
-      <w:color w:val="000000"/>
-      <w:sz w:val="24"/>
-      <w:szCs w:val="24"/>
-    </w:rPr>
-  </w:style>
-  <w:style w:type="paragraph" w:customStyle="1" w:styleId="EnglishHangNoCoptic">
-    <w:name w:val="English Hang No Coptic"/>
-    <w:basedOn w:val="Normal"/>
-    <w:qFormat/>
-    <w:rsid w:val="005F6E4D"/>
-    <w:pPr>
-      <w:spacing w:after="0" w:line="240" w:lineRule="auto"/>
-      <w:ind w:left="432" w:hanging="432"/>
-      <w:jc w:val="left"/>
-    </w:pPr>
-    <w:rPr>
-      <w:rFonts w:ascii="Garamond" w:hAnsi="Garamond" w:cs="Times New Roman"/>
-      <w:color w:val="000000"/>
-      <w:sz w:val="24"/>
-      <w:szCs w:val="24"/>
-    </w:rPr>
-  </w:style>
-  <w:style w:type="character" w:styleId="FootnoteReference">
-    <w:name w:val="footnote reference"/>
-    <w:basedOn w:val="DefaultParagraphFont"/>
-    <w:uiPriority w:val="99"/>
-    <w:rsid w:val="005F6E4D"/>
-    <w:rPr>
-      <w:vertAlign w:val="superscript"/>
-    </w:rPr>
-  </w:style>
-  <w:style w:type="paragraph" w:styleId="FootnoteText">
-    <w:name w:val="footnote text"/>
-    <w:basedOn w:val="Normal"/>
-    <w:link w:val="FootnoteTextChar"/>
-    <w:uiPriority w:val="99"/>
-    <w:rsid w:val="005F6E4D"/>
-    <w:pPr>
-      <w:widowControl w:val="0"/>
-      <w:spacing w:after="0" w:line="240" w:lineRule="auto"/>
-      <w:jc w:val="left"/>
-    </w:pPr>
-    <w:rPr>
-      <w:rFonts w:ascii="Cambria" w:eastAsia="Times New Roman" w:hAnsi="Cambria" w:cs="Times New Roman"/>
-      <w:sz w:val="24"/>
-      <w:szCs w:val="20"/>
-    </w:rPr>
-  </w:style>
-  <w:style w:type="character" w:customStyle="1" w:styleId="FootnoteTextChar">
-    <w:name w:val="Footnote Text Char"/>
-    <w:basedOn w:val="DefaultParagraphFont"/>
-    <w:link w:val="FootnoteText"/>
-    <w:uiPriority w:val="99"/>
-    <w:rsid w:val="005F6E4D"/>
-    <w:rPr>
-      <w:rFonts w:ascii="Cambria" w:eastAsia="Times New Roman" w:hAnsi="Cambria" w:cs="Times New Roman"/>
-      <w:sz w:val="24"/>
-      <w:szCs w:val="20"/>
-    </w:rPr>
-  </w:style>
-  <w:style w:type="paragraph" w:customStyle="1" w:styleId="Rubric">
-    <w:name w:val="Rubric"/>
-    <w:basedOn w:val="Normal"/>
-    <w:qFormat/>
-    <w:rsid w:val="002B6312"/>
-    <w:pPr>
-      <w:spacing w:line="276" w:lineRule="auto"/>
-    </w:pPr>
-    <w:rPr>
-      <w:rFonts w:ascii="Garamond" w:hAnsi="Garamond"/>
-      <w:i/>
-      <w:sz w:val="24"/>
-      <w:lang w:val="en-CA"/>
-    </w:rPr>
-  </w:style>
-  <w:style w:type="paragraph" w:customStyle="1" w:styleId="footnote">
-    <w:name w:val="footnote"/>
-    <w:basedOn w:val="FootnoteText"/>
-    <w:link w:val="footnoteChar"/>
-    <w:qFormat/>
-    <w:rsid w:val="002B6312"/>
-    <w:rPr>
-      <w:rFonts w:ascii="Garamond" w:hAnsi="Garamond"/>
-      <w:sz w:val="18"/>
-    </w:rPr>
-  </w:style>
-  <w:style w:type="character" w:customStyle="1" w:styleId="footnoteChar">
-    <w:name w:val="footnote Char"/>
-    <w:basedOn w:val="FootnoteTextChar"/>
-    <w:link w:val="footnote"/>
-    <w:rsid w:val="002B6312"/>
-    <w:rPr>
-      <w:rFonts w:ascii="Garamond" w:eastAsia="Times New Roman" w:hAnsi="Garamond" w:cs="Times New Roman"/>
-      <w:sz w:val="18"/>
-      <w:szCs w:val="20"/>
-    </w:rPr>
-  </w:style>
-</w:styles>
-</file>
-
-<file path=word/stylesWithEffects.xml><?xml version="1.0" encoding="utf-8"?>
-<w:styles xmlns:wpc="http://schemas.microsoft.com/office/word/2010/wordprocessingCanvas" xmlns:mc="http://schemas.openxmlformats.org/markup-compatibility/2006" xmlns:o="urn:schemas-microsoft-com:office:office" xmlns:r="http://schemas.openxmlformats.org/officeDocument/2006/relationships" xmlns:m="http://schemas.openxmlformats.org/officeDocument/2006/math" xmlns:v="urn:schemas-microsoft-com:vml" xmlns:wp14="http://schemas.microsoft.com/office/word/2010/wordprocessingDrawing" xmlns:wp="http://schemas.openxmlformats.org/drawingml/2006/wordprocessingDrawing" xmlns:w10="urn:schemas-microsoft-com:office:word" xmlns:w="http://schemas.openxmlformats.org/wordprocessingml/2006/main" xmlns:w14="http://schemas.microsoft.com/office/word/2010/wordml" xmlns:wpg="http://schemas.microsoft.com/office/word/2010/wordprocessingGroup" xmlns:wpi="http://schemas.microsoft.com/office/word/2010/wordprocessingInk" xmlns:wne="http://schemas.microsoft.com/office/word/2006/wordml" xmlns:wps="http://schemas.microsoft.com/office/word/2010/wordprocessingShape" mc:Ignorable="w14 wp14">
-  <w:docDefaults>
-    <w:rPrDefault>
-      <w:rPr>
-        <w:rFonts w:asciiTheme="minorHAnsi" w:eastAsiaTheme="minorHAnsi" w:hAnsiTheme="minorHAnsi" w:cstheme="minorBidi"/>
-        <w:sz w:val="22"/>
-        <w:szCs w:val="22"/>
-        <w:lang w:val="en-US" w:eastAsia="en-US" w:bidi="ar-SA"/>
-      </w:rPr>
-    </w:rPrDefault>
-    <w:pPrDefault>
-      <w:pPr>
-        <w:spacing w:after="200" w:line="276" w:lineRule="auto"/>
-      </w:pPr>
-    </w:pPrDefault>
-  </w:docDefaults>
-  <w:latentStyles w:defLockedState="0" w:defUIPriority="99" w:defSemiHidden="1" w:defUnhideWhenUsed="1" w:defQFormat="0" w:count="267">
-    <w:lsdException w:name="Normal" w:semiHidden="0" w:uiPriority="0" w:unhideWhenUsed="0" w:qFormat="1"/>
-    <w:lsdException w:name="heading 1" w:semiHidden="0" w:uiPriority="9" w:unhideWhenUsed="0" w:qFormat="1"/>
-    <w:lsdException w:name="heading 2" w:uiPriority="9" w:qFormat="1"/>
-    <w:lsdException w:name="heading 3" w:uiPriority="9" w:qFormat="1"/>
-    <w:lsdException w:name="heading 4" w:uiPriority="9" w:qFormat="1"/>
-    <w:lsdException w:name="heading 5" w:uiPriority="9" w:qFormat="1"/>
-    <w:lsdException w:name="heading 6" w:uiPriority="9" w:qFormat="1"/>
-    <w:lsdException w:name="heading 7" w:uiPriority="9" w:qFormat="1"/>
-    <w:lsdException w:name="heading 8" w:uiPriority="9" w:qFormat="1"/>
-    <w:lsdException w:name="heading 9" w:uiPriority="9" w:qFormat="1"/>
-    <w:lsdException w:name="toc 1" w:uiPriority="39"/>
-    <w:lsdException w:name="toc 2" w:uiPriority="39"/>
-    <w:lsdException w:name="toc 3" w:uiPriority="39"/>
-    <w:lsdException w:name="toc 4" w:uiPriority="39"/>
-    <w:lsdException w:name="toc 5" w:uiPriority="39"/>
-    <w:lsdException w:name="toc 6" w:uiPriority="39"/>
-    <w:lsdException w:name="toc 7" w:uiPriority="39"/>
-    <w:lsdException w:name="toc 8" w:uiPriority="39"/>
-    <w:lsdException w:name="toc 9" w:uiPriority="39"/>
-    <w:lsdException w:name="annotation text" w:uiPriority="0"/>
-    <w:lsdException w:name="caption" w:uiPriority="35" w:qFormat="1"/>
-    <w:lsdException w:name="annotation reference" w:uiPriority="0"/>
-    <w:lsdException w:name="Title" w:semiHidden="0" w:uiPriority="10" w:unhideWhenUsed="0" w:qFormat="1"/>
-    <w:lsdException w:name="Default Paragraph Font" w:uiPriority="1"/>
-    <w:lsdException w:name="Subtitle" w:semiHidden="0" w:uiPriority="11" w:unhideWhenUsed="0" w:qFormat="1"/>
-    <w:lsdException w:name="Strong" w:semiHidden="0" w:uiPriority="22" w:unhideWhenUsed="0" w:qFormat="1"/>
-    <w:lsdException w:name="Emphasis" w:semiHidden="0" w:uiPriority="20" w:unhideWhenUsed="0" w:qFormat="1"/>
-    <w:lsdException w:name="Table Grid" w:semiHidden="0" w:uiPriority="59" w:unhideWhenUsed="0"/>
-    <w:lsdException w:name="Placeholder Text" w:unhideWhenUsed="0"/>
-    <w:lsdException w:name="No Spacing" w:semiHidden="0" w:uiPriority="1" w:unhideWhenUsed="0" w:qFormat="1"/>
-    <w:lsdException w:name="Light Shading" w:semiHidden="0" w:uiPriority="60" w:unhideWhenUsed="0"/>
-    <w:lsdException w:name="Light List" w:semiHidden="0" w:uiPriority="61" w:unhideWhenUsed="0"/>
-    <w:lsdException w:name="Light Grid" w:semiHidden="0" w:uiPriority="62" w:unhideWhenUsed="0"/>
-    <w:lsdException w:name="Medium Shading 1" w:semiHidden="0" w:uiPriority="63" w:unhideWhenUsed="0"/>
-    <w:lsdException w:name="Medium Shading 2" w:semiHidden="0" w:uiPriority="64" w:unhideWhenUsed="0"/>
-    <w:lsdException w:name="Medium List 1" w:semiHidden="0" w:uiPriority="65" w:unhideWhenUsed="0"/>
-    <w:lsdException w:name="Medium List 2" w:semiHidden="0" w:uiPriority="66" w:unhideWhenUsed="0"/>
-    <w:lsdException w:name="Medium Grid 1" w:semiHidden="0" w:uiPriority="67" w:unhideWhenUsed="0"/>
-    <w:lsdException w:name="Medium Grid 2" w:semiHidden="0" w:uiPriority="68" w:unhideWhenUsed="0"/>
-    <w:lsdException w:name="Medium Grid 3" w:semiHidden="0" w:uiPriority="69" w:unhideWhenUsed="0"/>
-    <w:lsdException w:name="Dark List" w:semiHidden="0" w:uiPriority="70" w:unhideWhenUsed="0"/>
-    <w:lsdException w:name="Colorful Shading" w:semiHidden="0" w:uiPriority="71" w:unhideWhenUsed="0"/>
-    <w:lsdException w:name="Colorful List" w:semiHidden="0" w:uiPriority="72" w:unhideWhenUsed="0"/>
-    <w:lsdException w:name="Colorful Grid" w:semiHidden="0" w:uiPriority="73" w:unhideWhenUsed="0"/>
-    <w:lsdException w:name="Light Shading Accent 1" w:semiHidden="0" w:uiPriority="60" w:unhideWhenUsed="0"/>
-    <w:lsdException w:name="Light List Accent 1" w:semiHidden="0" w:uiPriority="61" w:unhideWhenUsed="0"/>
-    <w:lsdException w:name="Light Grid Accent 1" w:semiHidden="0" w:uiPriority="62" w:unhideWhenUsed="0"/>
-    <w:lsdException w:name="Medium Shading 1 Accent 1" w:semiHidden="0" w:uiPriority="63" w:unhideWhenUsed="0"/>
-    <w:lsdException w:name="Medium Shading 2 Accent 1" w:semiHidden="0" w:uiPriority="64" w:unhideWhenUsed="0"/>
-    <w:lsdException w:name="Medium List 1 Accent 1" w:semiHidden="0" w:uiPriority="65" w:unhideWhenUsed="0"/>
-    <w:lsdException w:name="Revision" w:unhideWhenUsed="0"/>
-    <w:lsdException w:name="List Paragraph" w:semiHidden="0" w:uiPriority="34" w:unhideWhenUsed="0" w:qFormat="1"/>
-    <w:lsdException w:name="Quote" w:semiHidden="0" w:uiPriority="29" w:unhideWhenUsed="0" w:qFormat="1"/>
-    <w:lsdException w:name="Intense Quote" w:semiHidden="0" w:uiPriority="30" w:unhideWhenUsed="0" w:qFormat="1"/>
-    <w:lsdException w:name="Medium List 2 Accent 1" w:semiHidden="0" w:uiPriority="66" w:unhideWhenUsed="0"/>
-    <w:lsdException w:name="Medium Grid 1 Accent 1" w:semiHidden="0" w:uiPriority="67" w:unhideWhenUsed="0"/>
-    <w:lsdException w:name="Medium Grid 2 Accent 1" w:semiHidden="0" w:uiPriority="68" w:unhideWhenUsed="0"/>
-    <w:lsdException w:name="Medium Grid 3 Accent 1" w:semiHidden="0" w:uiPriority="69" w:unhideWhenUsed="0"/>
-    <w:lsdException w:name="Dark List Accent 1" w:semiHidden="0" w:uiPriority="70" w:unhideWhenUsed="0"/>
-    <w:lsdException w:name="Colorful Shading Accent 1" w:semiHidden="0" w:uiPriority="71" w:unhideWhenUsed="0"/>
-    <w:lsdException w:name="Colorful List Accent 1" w:semiHidden="0" w:uiPriority="72" w:unhideWhenUsed="0"/>
-    <w:lsdException w:name="Colorful Grid Accent 1" w:semiHidden="0" w:uiPriority="73" w:unhideWhenUsed="0"/>
-    <w:lsdException w:name="Light Shading Accent 2" w:semiHidden="0" w:uiPriority="60" w:unhideWhenUsed="0"/>
-    <w:lsdException w:name="Light List Accent 2" w:semiHidden="0" w:uiPriority="61" w:unhideWhenUsed="0"/>
-    <w:lsdException w:name="Light Grid Accent 2" w:semiHidden="0" w:uiPriority="62" w:unhideWhenUsed="0"/>
-    <w:lsdException w:name="Medium Shading 1 Accent 2" w:semiHidden="0" w:uiPriority="63" w:unhideWhenUsed="0"/>
-    <w:lsdException w:name="Medium Shading 2 Accent 2" w:semiHidden="0" w:uiPriority="64" w:unhideWhenUsed="0"/>
-    <w:lsdException w:name="Medium List 1 Accent 2" w:semiHidden="0" w:uiPriority="65" w:unhideWhenUsed="0"/>
-    <w:lsdException w:name="Medium List 2 Accent 2" w:semiHidden="0" w:uiPriority="66" w:unhideWhenUsed="0"/>
-    <w:lsdException w:name="Medium Grid 1 Accent 2" w:semiHidden="0" w:uiPriority="67" w:unhideWhenUsed="0"/>
-    <w:lsdException w:name="Medium Grid 2 Accent 2" w:semiHidden="0" w:uiPriority="68" w:unhideWhenUsed="0"/>
-    <w:lsdException w:name="Medium Grid 3 Accent 2" w:semiHidden="0" w:uiPriority="69" w:unhideWhenUsed="0"/>
-    <w:lsdException w:name="Dark List Accent 2" w:semiHidden="0" w:uiPriority="70" w:unhideWhenUsed="0"/>
-    <w:lsdException w:name="Colorful Shading Accent 2" w:semiHidden="0" w:uiPriority="71" w:unhideWhenUsed="0"/>
-    <w:lsdException w:name="Colorful List Accent 2" w:semiHidden="0" w:uiPriority="72" w:unhideWhenUsed="0"/>
-    <w:lsdException w:name="Colorful Grid Accent 2" w:semiHidden="0" w:uiPriority="73" w:unhideWhenUsed="0"/>
-    <w:lsdException w:name="Light Shading Accent 3" w:semiHidden="0" w:uiPriority="60" w:unhideWhenUsed="0"/>
-    <w:lsdException w:name="Light List Accent 3" w:semiHidden="0" w:uiPriority="61" w:unhideWhenUsed="0"/>
-    <w:lsdException w:name="Light Grid Accent 3" w:semiHidden="0" w:uiPriority="62" w:unhideWhenUsed="0"/>
-    <w:lsdException w:name="Medium Shading 1 Accent 3" w:semiHidden="0" w:uiPriority="63" w:unhideWhenUsed="0"/>
-    <w:lsdException w:name="Medium Shading 2 Accent 3" w:semiHidden="0" w:uiPriority="64" w:unhideWhenUsed="0"/>
-    <w:lsdException w:name="Medium List 1 Accent 3" w:semiHidden="0" w:uiPriority="65" w:unhideWhenUsed="0"/>
-    <w:lsdException w:name="Medium List 2 Accent 3" w:semiHidden="0" w:uiPriority="66" w:unhideWhenUsed="0"/>
-    <w:lsdException w:name="Medium Grid 1 Accent 3" w:semiHidden="0" w:uiPriority="67" w:unhideWhenUsed="0"/>
-    <w:lsdException w:name="Medium Grid 2 Accent 3" w:semiHidden="0" w:uiPriority="68" w:unhideWhenUsed="0"/>
-    <w:lsdException w:name="Medium Grid 3 Accent 3" w:semiHidden="0" w:uiPriority="69" w:unhideWhenUsed="0"/>
-    <w:lsdException w:name="Dark List Accent 3" w:semiHidden="0" w:uiPriority="70" w:unhideWhenUsed="0"/>
-    <w:lsdException w:name="Colorful Shading Accent 3" w:semiHidden="0" w:uiPriority="71" w:unhideWhenUsed="0"/>
-    <w:lsdException w:name="Colorful List Accent 3" w:semiHidden="0" w:uiPriority="72" w:unhideWhenUsed="0"/>
-    <w:lsdException w:name="Colorful Grid Accent 3" w:semiHidden="0" w:uiPriority="73" w:unhideWhenUsed="0"/>
-    <w:lsdException w:name="Light Shading Accent 4" w:semiHidden="0" w:uiPriority="60" w:unhideWhenUsed="0"/>
-    <w:lsdException w:name="Light List Accent 4" w:semiHidden="0" w:uiPriority="61" w:unhideWhenUsed="0"/>
-    <w:lsdException w:name="Light Grid Accent 4" w:semiHidden="0" w:uiPriority="62" w:unhideWhenUsed="0"/>
-    <w:lsdException w:name="Medium Shading 1 Accent 4" w:semiHidden="0" w:uiPriority="63" w:unhideWhenUsed="0"/>
-    <w:lsdException w:name="Medium Shading 2 Accent 4" w:semiHidden="0" w:uiPriority="64" w:unhideWhenUsed="0"/>
-    <w:lsdException w:name="Medium List 1 Accent 4" w:semiHidden="0" w:uiPriority="65" w:unhideWhenUsed="0"/>
-    <w:lsdException w:name="Medium List 2 Accent 4" w:semiHidden="0" w:uiPriority="66" w:unhideWhenUsed="0"/>
-    <w:lsdException w:name="Medium Grid 1 Accent 4" w:semiHidden="0" w:uiPriority="67" w:unhideWhenUsed="0"/>
-    <w:lsdException w:name="Medium Grid 2 Accent 4" w:semiHidden="0" w:uiPriority="68" w:unhideWhenUsed="0"/>
-    <w:lsdException w:name="Medium Grid 3 Accent 4" w:semiHidden="0" w:uiPriority="69" w:unhideWhenUsed="0"/>
-    <w:lsdException w:name="Dark List Accent 4" w:semiHidden="0" w:uiPriority="70" w:unhideWhenUsed="0"/>
-    <w:lsdException w:name="Colorful Shading Accent 4" w:semiHidden="0" w:uiPriority="71" w:unhideWhenUsed="0"/>
-    <w:lsdException w:name="Colorful List Accent 4" w:semiHidden="0" w:uiPriority="72" w:unhideWhenUsed="0"/>
-    <w:lsdException w:name="Colorful Grid Accent 4" w:semiHidden="0" w:uiPriority="73" w:unhideWhenUsed="0"/>
-    <w:lsdException w:name="Light Shading Accent 5" w:semiHidden="0" w:uiPriority="60" w:unhideWhenUsed="0"/>
-    <w:lsdException w:name="Light List Accent 5" w:semiHidden="0" w:uiPriority="61" w:unhideWhenUsed="0"/>
-    <w:lsdException w:name="Light Grid Accent 5" w:semiHidden="0" w:uiPriority="62" w:unhideWhenUsed="0"/>
-    <w:lsdException w:name="Medium Shading 1 Accent 5" w:semiHidden="0" w:uiPriority="63" w:unhideWhenUsed="0"/>
-    <w:lsdException w:name="Medium Shading 2 Accent 5" w:semiHidden="0" w:uiPriority="64" w:unhideWhenUsed="0"/>
-    <w:lsdException w:name="Medium List 1 Accent 5" w:semiHidden="0" w:uiPriority="65" w:unhideWhenUsed="0"/>
-    <w:lsdException w:name="Medium List 2 Accent 5" w:semiHidden="0" w:uiPriority="66" w:unhideWhenUsed="0"/>
-    <w:lsdException w:name="Medium Grid 1 Accent 5" w:semiHidden="0" w:uiPriority="67" w:unhideWhenUsed="0"/>
-    <w:lsdException w:name="Medium Grid 2 Accent 5" w:semiHidden="0" w:uiPriority="68" w:unhideWhenUsed="0"/>
-    <w:lsdException w:name="Medium Grid 3 Accent 5" w:semiHidden="0" w:uiPriority="69" w:unhideWhenUsed="0"/>
-    <w:lsdException w:name="Dark List Accent 5" w:semiHidden="0" w:uiPriority="70" w:unhideWhenUsed="0"/>
-    <w:lsdException w:name="Colorful Shading Accent 5" w:semiHidden="0" w:uiPriority="71" w:unhideWhenUsed="0"/>
-    <w:lsdException w:name="Colorful List Accent 5" w:semiHidden="0" w:uiPriority="72" w:unhideWhenUsed="0"/>
-    <w:lsdException w:name="Colorful Grid Accent 5" w:semiHidden="0" w:uiPriority="73" w:unhideWhenUsed="0"/>
-    <w:lsdException w:name="Light Shading Accent 6" w:semiHidden="0" w:uiPriority="60" w:unhideWhenUsed="0"/>
-    <w:lsdException w:name="Light List Accent 6" w:semiHidden="0" w:uiPriority="61" w:unhideWhenUsed="0"/>
-    <w:lsdException w:name="Light Grid Accent 6" w:semiHidden="0" w:uiPriority="62" w:unhideWhenUsed="0"/>
-    <w:lsdException w:name="Medium Shading 1 Accent 6" w:semiHidden="0" w:uiPriority="63" w:unhideWhenUsed="0"/>
-    <w:lsdException w:name="Medium Shading 2 Accent 6" w:semiHidden="0" w:uiPriority="64" w:unhideWhenUsed="0"/>
-    <w:lsdException w:name="Medium List 1 Accent 6" w:semiHidden="0" w:uiPriority="65" w:unhideWhenUsed="0"/>
-    <w:lsdException w:name="Medium List 2 Accent 6" w:semiHidden="0" w:uiPriority="66" w:unhideWhenUsed="0"/>
-    <w:lsdException w:name="Medium Grid 1 Accent 6" w:semiHidden="0" w:uiPriority="67" w:unhideWhenUsed="0"/>
-    <w:lsdException w:name="Medium Grid 2 Accent 6" w:semiHidden="0" w:uiPriority="68" w:unhideWhenUsed="0"/>
-    <w:lsdException w:name="Medium Grid 3 Accent 6" w:semiHidden="0" w:uiPriority="69" w:unhideWhenUsed="0"/>
-    <w:lsdException w:name="Dark List Accent 6" w:semiHidden="0" w:uiPriority="70" w:unhideWhenUsed="0"/>
-    <w:lsdException w:name="Colorful Shading Accent 6" w:semiHidden="0" w:uiPriority="71" w:unhideWhenUsed="0"/>
-    <w:lsdException w:name="Colorful List Accent 6" w:semiHidden="0" w:uiPriority="72" w:unhideWhenUsed="0"/>
-    <w:lsdException w:name="Colorful Grid Accent 6" w:semiHidden="0" w:uiPriority="73" w:unhideWhenUsed="0"/>
-    <w:lsdException w:name="Subtle Emphasis" w:semiHidden="0" w:uiPriority="19" w:unhideWhenUsed="0" w:qFormat="1"/>
-    <w:lsdException w:name="Intense Emphasis" w:semiHidden="0" w:uiPriority="21" w:unhideWhenUsed="0" w:qFormat="1"/>
-    <w:lsdException w:name="Subtle Reference" w:semiHidden="0" w:uiPriority="31" w:unhideWhenUsed="0" w:qFormat="1"/>
-    <w:lsdException w:name="Intense Reference" w:semiHidden="0" w:uiPriority="32" w:unhideWhenUsed="0" w:qFormat="1"/>
-    <w:lsdException w:name="Book Title" w:semiHidden="0" w:uiPriority="33" w:unhideWhenUsed="0" w:qFormat="1"/>
-    <w:lsdException w:name="Bibliography" w:uiPriority="37"/>
-    <w:lsdException w:name="TOC Heading" w:uiPriority="39" w:qFormat="1"/>
-  </w:latentStyles>
-  <w:style w:type="paragraph" w:default="1" w:styleId="Normal">
-    <w:name w:val="Normal"/>
-    <w:qFormat/>
-    <w:rsid w:val="00A511D4"/>
-    <w:pPr>
-      <w:spacing w:line="320" w:lineRule="exact"/>
-      <w:jc w:val="both"/>
-    </w:pPr>
-    <w:rPr>
-      <w:rFonts w:ascii="Times New Roman" w:hAnsi="Times New Roman"/>
-    </w:rPr>
-  </w:style>
-  <w:style w:type="paragraph" w:styleId="Heading2">
-    <w:name w:val="heading 2"/>
-    <w:basedOn w:val="Normal"/>
-    <w:next w:val="Normal"/>
-    <w:link w:val="Heading2Char"/>
-    <w:uiPriority w:val="9"/>
-    <w:unhideWhenUsed/>
-    <w:qFormat/>
-    <w:rsid w:val="00FF381F"/>
-    <w:pPr>
-      <w:keepNext/>
-      <w:keepLines/>
-      <w:pageBreakBefore/>
-      <w:spacing w:before="200" w:after="360" w:line="276" w:lineRule="auto"/>
-      <w:jc w:val="center"/>
-      <w:outlineLvl w:val="1"/>
-    </w:pPr>
-    <w:rPr>
-      <w:rFonts w:ascii="Garamond" w:eastAsiaTheme="majorEastAsia" w:hAnsi="Garamond" w:cstheme="majorBidi"/>
-      <w:b/>
-      <w:bCs/>
-      <w:sz w:val="32"/>
-      <w:szCs w:val="26"/>
-      <w:lang w:val="en-CA"/>
-    </w:rPr>
-  </w:style>
-  <w:style w:type="paragraph" w:styleId="Heading3">
-    <w:name w:val="heading 3"/>
-    <w:basedOn w:val="Normal"/>
-    <w:next w:val="Normal"/>
-    <w:link w:val="Heading3Char"/>
-    <w:uiPriority w:val="9"/>
-    <w:semiHidden/>
-    <w:unhideWhenUsed/>
-    <w:qFormat/>
-    <w:rsid w:val="00FF381F"/>
-    <w:pPr>
-      <w:keepNext/>
-      <w:keepLines/>
-      <w:spacing w:before="200" w:after="0"/>
-      <w:outlineLvl w:val="2"/>
-    </w:pPr>
-    <w:rPr>
-      <w:rFonts w:asciiTheme="majorHAnsi" w:eastAsiaTheme="majorEastAsia" w:hAnsiTheme="majorHAnsi" w:cstheme="majorBidi"/>
-      <w:b/>
-      <w:bCs/>
-      <w:color w:val="4F81BD" w:themeColor="accent1"/>
-    </w:rPr>
-  </w:style>
-  <w:style w:type="paragraph" w:styleId="Heading4">
-    <w:name w:val="heading 4"/>
-    <w:basedOn w:val="Normal"/>
-    <w:next w:val="Normal"/>
-    <w:link w:val="Heading4Char"/>
-    <w:uiPriority w:val="9"/>
-    <w:unhideWhenUsed/>
-    <w:qFormat/>
-    <w:rsid w:val="00FF381F"/>
-    <w:pPr>
-      <w:keepNext/>
-      <w:keepLines/>
-      <w:spacing w:before="200" w:after="0"/>
-      <w:outlineLvl w:val="3"/>
-    </w:pPr>
-    <w:rPr>
-      <w:rFonts w:asciiTheme="majorHAnsi" w:eastAsiaTheme="majorEastAsia" w:hAnsiTheme="majorHAnsi" w:cstheme="majorBidi"/>
-      <w:b/>
-      <w:bCs/>
-      <w:i/>
-      <w:iCs/>
-      <w:color w:val="4F81BD" w:themeColor="accent1"/>
-    </w:rPr>
-  </w:style>
-  <w:style w:type="character" w:default="1" w:styleId="DefaultParagraphFont">
-    <w:name w:val="Default Paragraph Font"/>
-    <w:uiPriority w:val="1"/>
-    <w:semiHidden/>
-    <w:unhideWhenUsed/>
-  </w:style>
-  <w:style w:type="table" w:default="1" w:styleId="TableNormal">
-    <w:name w:val="Normal Table"/>
-    <w:uiPriority w:val="99"/>
-    <w:semiHidden/>
-    <w:unhideWhenUsed/>
-    <w:tblPr>
-      <w:tblInd w:w="0" w:type="dxa"/>
       <w:tblCellMar>
         <w:top w:w="0" w:type="dxa"/>
         <w:left w:w="108" w:type="dxa"/>
         <w:bottom w:w="0" w:type="dxa"/>
         <w:right w:w="108" w:type="dxa"/>
       </w:tblCellMar>
-    </w:tblPr>
-  </w:style>
-  <w:style w:type="numbering" w:default="1" w:styleId="NoList">
-    <w:name w:val="No List"/>
-    <w:uiPriority w:val="99"/>
-    <w:semiHidden/>
-    <w:unhideWhenUsed/>
-  </w:style>
-  <w:style w:type="table" w:styleId="TableGrid">
-    <w:name w:val="Table Grid"/>
-    <w:basedOn w:val="TableNormal"/>
-    <w:uiPriority w:val="59"/>
-    <w:rsid w:val="00941DA9"/>
-    <w:pPr>
-      <w:spacing w:after="0" w:line="240" w:lineRule="auto"/>
-    </w:pPr>
-    <w:tblPr>
-      <w:tblBorders>
-        <w:top w:val="single" w:sz="4" w:space="0" w:color="auto"/>
-        <w:left w:val="single" w:sz="4" w:space="0" w:color="auto"/>
-        <w:bottom w:val="single" w:sz="4" w:space="0" w:color="auto"/>
-        <w:right w:val="single" w:sz="4" w:space="0" w:color="auto"/>
-        <w:insideH w:val="single" w:sz="4" w:space="0" w:color="auto"/>
-        <w:insideV w:val="single" w:sz="4" w:space="0" w:color="auto"/>
-      </w:tblBorders>
     </w:tblPr>
   </w:style>
   <w:style w:type="paragraph" w:customStyle="1" w:styleId="Coptic">
@@ -5065,7 +4578,7 @@
 </file>
 
 <file path=customXml/itemProps1.xml><?xml version="1.0" encoding="utf-8"?>
-<ds:datastoreItem xmlns:ds="http://schemas.openxmlformats.org/officeDocument/2006/customXml" ds:itemID="{407D157F-2889-4200-BFD2-37826411DD3E}">
+<ds:datastoreItem xmlns:ds="http://schemas.openxmlformats.org/officeDocument/2006/customXml" ds:itemID="{B1C49B2F-B482-6046-9246-13860F02889D}">
   <ds:schemaRefs>
     <ds:schemaRef ds:uri="http://schemas.openxmlformats.org/officeDocument/2006/bibliography"/>
   </ds:schemaRefs>

</xml_diff>

<commit_message>
Added Coverdale Ps 61-70
</commit_message>
<xml_diff>
--- a/Psalms/061.docx
+++ b/Psalms/061.docx
@@ -1,6 +1,6 @@
 
 <file path=word/document.xml><?xml version="1.0" encoding="utf-8"?>
-<w:document xmlns:wpc="http://schemas.microsoft.com/office/word/2010/wordprocessingCanvas" xmlns:mo="http://schemas.microsoft.com/office/mac/office/2008/main" xmlns:mc="http://schemas.openxmlformats.org/markup-compatibility/2006" xmlns:mv="urn:schemas-microsoft-com:mac:vml" xmlns:o="urn:schemas-microsoft-com:office:office" xmlns:r="http://schemas.openxmlformats.org/officeDocument/2006/relationships" xmlns:m="http://schemas.openxmlformats.org/officeDocument/2006/math" xmlns:v="urn:schemas-microsoft-com:vml" xmlns:wp14="http://schemas.microsoft.com/office/word/2010/wordprocessingDrawing" xmlns:wp="http://schemas.openxmlformats.org/drawingml/2006/wordprocessingDrawing" xmlns:w10="urn:schemas-microsoft-com:office:word" xmlns:w="http://schemas.openxmlformats.org/wordprocessingml/2006/main" xmlns:w14="http://schemas.microsoft.com/office/word/2010/wordml" xmlns:w15="http://schemas.microsoft.com/office/word/2012/wordml" xmlns:wpg="http://schemas.microsoft.com/office/word/2010/wordprocessingGroup" xmlns:wpi="http://schemas.microsoft.com/office/word/2010/wordprocessingInk" xmlns:wne="http://schemas.microsoft.com/office/word/2006/wordml" xmlns:wps="http://schemas.microsoft.com/office/word/2010/wordprocessingShape" mc:Ignorable="w14 w15 wp14">
+<w:document xmlns:wpc="http://schemas.microsoft.com/office/word/2010/wordprocessingCanvas" xmlns:cx="http://schemas.microsoft.com/office/drawing/2014/chartex" xmlns:cx1="http://schemas.microsoft.com/office/drawing/2015/9/8/chartex" xmlns:mc="http://schemas.openxmlformats.org/markup-compatibility/2006" xmlns:o="urn:schemas-microsoft-com:office:office" xmlns:r="http://schemas.openxmlformats.org/officeDocument/2006/relationships" xmlns:m="http://schemas.openxmlformats.org/officeDocument/2006/math" xmlns:v="urn:schemas-microsoft-com:vml" xmlns:wp14="http://schemas.microsoft.com/office/word/2010/wordprocessingDrawing" xmlns:wp="http://schemas.openxmlformats.org/drawingml/2006/wordprocessingDrawing" xmlns:w10="urn:schemas-microsoft-com:office:word" xmlns:w="http://schemas.openxmlformats.org/wordprocessingml/2006/main" xmlns:w14="http://schemas.microsoft.com/office/word/2010/wordml" xmlns:w15="http://schemas.microsoft.com/office/word/2012/wordml" xmlns:w16se="http://schemas.microsoft.com/office/word/2015/wordml/symex" xmlns:wpg="http://schemas.microsoft.com/office/word/2010/wordprocessingGroup" xmlns:wpi="http://schemas.microsoft.com/office/word/2010/wordprocessingInk" xmlns:wne="http://schemas.microsoft.com/office/word/2006/wordml" xmlns:wps="http://schemas.microsoft.com/office/word/2010/wordprocessingShape" mc:Ignorable="w14 w15 w16se wp14">
   <w:body>
     <w:p>
       <w:pPr>
@@ -36,19 +36,19 @@
         <w:tblLook w:val="0420" w:firstRow="1" w:lastRow="0" w:firstColumn="0" w:lastColumn="0" w:noHBand="0" w:noVBand="1"/>
       </w:tblPr>
       <w:tblGrid>
-        <w:gridCol w:w="3649"/>
-        <w:gridCol w:w="3557"/>
-        <w:gridCol w:w="3633"/>
-        <w:gridCol w:w="3569"/>
-        <w:gridCol w:w="3604"/>
-        <w:gridCol w:w="3668"/>
-        <w:gridCol w:w="3668"/>
-        <w:gridCol w:w="3668"/>
+        <w:gridCol w:w="3627"/>
+        <w:gridCol w:w="3627"/>
+        <w:gridCol w:w="3627"/>
+        <w:gridCol w:w="3627"/>
+        <w:gridCol w:w="3627"/>
+        <w:gridCol w:w="3627"/>
+        <w:gridCol w:w="3627"/>
+        <w:gridCol w:w="3627"/>
       </w:tblGrid>
       <w:tr>
         <w:tc>
           <w:tcPr>
-            <w:tcW w:w="629" w:type="pct"/>
+            <w:tcW w:w="625" w:type="pct"/>
           </w:tcPr>
           <w:p>
             <w:r>
@@ -58,7 +58,7 @@
         </w:tc>
         <w:tc>
           <w:tcPr>
-            <w:tcW w:w="613" w:type="pct"/>
+            <w:tcW w:w="625" w:type="pct"/>
           </w:tcPr>
           <w:p>
             <w:r>
@@ -68,17 +68,17 @@
         </w:tc>
         <w:tc>
           <w:tcPr>
-            <w:tcW w:w="626" w:type="pct"/>
-          </w:tcPr>
-          <w:p>
-            <w:r>
-              <w:t>AI</w:t>
-            </w:r>
-          </w:p>
-        </w:tc>
-        <w:tc>
-          <w:tcPr>
-            <w:tcW w:w="615" w:type="pct"/>
+            <w:tcW w:w="625" w:type="pct"/>
+          </w:tcPr>
+          <w:p>
+            <w:r>
+              <w:t>Coverdale</w:t>
+            </w:r>
+          </w:p>
+        </w:tc>
+        <w:tc>
+          <w:tcPr>
+            <w:tcW w:w="625" w:type="pct"/>
           </w:tcPr>
           <w:p>
             <w:r>
@@ -88,7 +88,7 @@
         </w:tc>
         <w:tc>
           <w:tcPr>
-            <w:tcW w:w="621" w:type="pct"/>
+            <w:tcW w:w="625" w:type="pct"/>
           </w:tcPr>
           <w:p>
             <w:r>
@@ -98,7 +98,7 @@
         </w:tc>
         <w:tc>
           <w:tcPr>
-            <w:tcW w:w="632" w:type="pct"/>
+            <w:tcW w:w="625" w:type="pct"/>
           </w:tcPr>
           <w:p>
             <w:r>
@@ -108,7 +108,7 @@
         </w:tc>
         <w:tc>
           <w:tcPr>
-            <w:tcW w:w="632" w:type="pct"/>
+            <w:tcW w:w="625" w:type="pct"/>
           </w:tcPr>
           <w:p>
             <w:r>
@@ -118,7 +118,7 @@
         </w:tc>
         <w:tc>
           <w:tcPr>
-            <w:tcW w:w="632" w:type="pct"/>
+            <w:tcW w:w="625" w:type="pct"/>
           </w:tcPr>
           <w:p>
             <w:r>
@@ -130,14 +130,22 @@
       <w:tr>
         <w:tc>
           <w:tcPr>
-            <w:tcW w:w="629" w:type="pct"/>
+            <w:tcW w:w="625" w:type="pct"/>
           </w:tcPr>
           <w:p>
             <w:pPr>
               <w:pStyle w:val="Rubric"/>
             </w:pPr>
             <w:r>
-              <w:t>1 (For Jeduthun. A Psalm by David)</w:t>
+              <w:t xml:space="preserve">1 (For </w:t>
+            </w:r>
+            <w:proofErr w:type="spellStart"/>
+            <w:r>
+              <w:t>Jeduthun</w:t>
+            </w:r>
+            <w:proofErr w:type="spellEnd"/>
+            <w:r>
+              <w:t>. A Psalm by David)</w:t>
             </w:r>
           </w:p>
           <w:p>
@@ -148,7 +156,7 @@
         </w:tc>
         <w:tc>
           <w:tcPr>
-            <w:tcW w:w="613" w:type="pct"/>
+            <w:tcW w:w="625" w:type="pct"/>
           </w:tcPr>
           <w:p>
             <w:pPr>
@@ -161,18 +169,26 @@
               <w:t>For the end; f</w:t>
             </w:r>
             <w:r>
-              <w:t>or Jeduthun. A Psalm by David)</w:t>
-            </w:r>
-          </w:p>
-          <w:p>
-            <w:pPr>
-              <w:pStyle w:val="EngIndEnd"/>
-            </w:pPr>
-          </w:p>
-        </w:tc>
-        <w:tc>
-          <w:tcPr>
-            <w:tcW w:w="626" w:type="pct"/>
+              <w:t xml:space="preserve">or </w:t>
+            </w:r>
+            <w:proofErr w:type="spellStart"/>
+            <w:r>
+              <w:t>Jeduthun</w:t>
+            </w:r>
+            <w:proofErr w:type="spellEnd"/>
+            <w:r>
+              <w:t>. A Psalm by David)</w:t>
+            </w:r>
+          </w:p>
+          <w:p>
+            <w:pPr>
+              <w:pStyle w:val="EngIndEnd"/>
+            </w:pPr>
+          </w:p>
+        </w:tc>
+        <w:tc>
+          <w:tcPr>
+            <w:tcW w:w="625" w:type="pct"/>
           </w:tcPr>
           <w:p>
             <w:r>
@@ -182,7 +198,7 @@
         </w:tc>
         <w:tc>
           <w:tcPr>
-            <w:tcW w:w="615" w:type="pct"/>
+            <w:tcW w:w="625" w:type="pct"/>
           </w:tcPr>
           <w:p>
             <w:r>
@@ -192,43 +208,75 @@
         </w:tc>
         <w:tc>
           <w:tcPr>
-            <w:tcW w:w="621" w:type="pct"/>
-          </w:tcPr>
-          <w:p>
-            <w:r>
-              <w:t>Unto the end, for Jeduthun, a Psalm of David.</w:t>
-            </w:r>
-          </w:p>
-        </w:tc>
-        <w:tc>
-          <w:tcPr>
-            <w:tcW w:w="632" w:type="pct"/>
-          </w:tcPr>
-          <w:p>
-            <w:pPr>
-              <w:pStyle w:val="EngIndEnd"/>
-            </w:pPr>
-            <w:r>
-              <w:t>Regarding completion. Over Idithoun. A Psalm. Pertaining to Dauid.</w:t>
-            </w:r>
-          </w:p>
-        </w:tc>
-        <w:tc>
-          <w:tcPr>
-            <w:tcW w:w="632" w:type="pct"/>
-          </w:tcPr>
-          <w:p>
-            <w:pPr>
-              <w:pStyle w:val="EngIndEnd"/>
-            </w:pPr>
-            <w:r>
-              <w:t>For the end, a Psalm of David for Idithun.</w:t>
-            </w:r>
-          </w:p>
-        </w:tc>
-        <w:tc>
-          <w:tcPr>
-            <w:tcW w:w="632" w:type="pct"/>
+            <w:tcW w:w="625" w:type="pct"/>
+          </w:tcPr>
+          <w:p>
+            <w:r>
+              <w:t xml:space="preserve">Unto the end, for </w:t>
+            </w:r>
+            <w:proofErr w:type="spellStart"/>
+            <w:r>
+              <w:t>Jeduthun</w:t>
+            </w:r>
+            <w:proofErr w:type="spellEnd"/>
+            <w:r>
+              <w:t>, a Psalm of David.</w:t>
+            </w:r>
+          </w:p>
+        </w:tc>
+        <w:tc>
+          <w:tcPr>
+            <w:tcW w:w="625" w:type="pct"/>
+          </w:tcPr>
+          <w:p>
+            <w:pPr>
+              <w:pStyle w:val="EngIndEnd"/>
+            </w:pPr>
+            <w:r>
+              <w:t xml:space="preserve">Regarding completion. Over </w:t>
+            </w:r>
+            <w:proofErr w:type="spellStart"/>
+            <w:r>
+              <w:t>Idithoun</w:t>
+            </w:r>
+            <w:proofErr w:type="spellEnd"/>
+            <w:r>
+              <w:t xml:space="preserve">. A Psalm. Pertaining to </w:t>
+            </w:r>
+            <w:proofErr w:type="spellStart"/>
+            <w:r>
+              <w:t>Dauid</w:t>
+            </w:r>
+            <w:proofErr w:type="spellEnd"/>
+            <w:r>
+              <w:t>.</w:t>
+            </w:r>
+          </w:p>
+        </w:tc>
+        <w:tc>
+          <w:tcPr>
+            <w:tcW w:w="625" w:type="pct"/>
+          </w:tcPr>
+          <w:p>
+            <w:pPr>
+              <w:pStyle w:val="EngIndEnd"/>
+            </w:pPr>
+            <w:r>
+              <w:t xml:space="preserve">For the end, a Psalm of David for </w:t>
+            </w:r>
+            <w:proofErr w:type="spellStart"/>
+            <w:r>
+              <w:t>Idithun</w:t>
+            </w:r>
+            <w:proofErr w:type="spellEnd"/>
+            <w:r>
+              <w:t>.</w:t>
+            </w:r>
+          </w:p>
+        </w:tc>
+        <w:tc>
+          <w:tcPr>
+            <w:tcW w:w="625" w:type="pct"/>
           </w:tcPr>
           <w:p>
             <w:pPr>
@@ -250,7 +298,29 @@
                 <w:szCs w:val="24"/>
                 <w:shd w:val="clear" w:color="auto" w:fill="FFFFFF"/>
               </w:rPr>
-              <w:t>For the End, for Jeduthun; a psalm by David.</w:t>
+              <w:t xml:space="preserve">For the End, for </w:t>
+            </w:r>
+            <w:proofErr w:type="spellStart"/>
+            <w:r>
+              <w:rPr>
+                <w:rFonts w:ascii="Tahoma" w:eastAsia="Times New Roman" w:hAnsi="Tahoma" w:cs="Tahoma"/>
+                <w:color w:val="2E1308"/>
+                <w:sz w:val="24"/>
+                <w:szCs w:val="24"/>
+                <w:shd w:val="clear" w:color="auto" w:fill="FFFFFF"/>
+              </w:rPr>
+              <w:t>Jeduthun</w:t>
+            </w:r>
+            <w:proofErr w:type="spellEnd"/>
+            <w:r>
+              <w:rPr>
+                <w:rFonts w:ascii="Tahoma" w:eastAsia="Times New Roman" w:hAnsi="Tahoma" w:cs="Tahoma"/>
+                <w:color w:val="2E1308"/>
+                <w:sz w:val="24"/>
+                <w:szCs w:val="24"/>
+                <w:shd w:val="clear" w:color="auto" w:fill="FFFFFF"/>
+              </w:rPr>
+              <w:t>; a psalm by David.</w:t>
             </w:r>
           </w:p>
         </w:tc>
@@ -258,7 +328,7 @@
       <w:tr>
         <w:tc>
           <w:tcPr>
-            <w:tcW w:w="629" w:type="pct"/>
+            <w:tcW w:w="625" w:type="pct"/>
           </w:tcPr>
           <w:p>
             <w:pPr>
@@ -285,7 +355,7 @@
         </w:tc>
         <w:tc>
           <w:tcPr>
-            <w:tcW w:w="613" w:type="pct"/>
+            <w:tcW w:w="625" w:type="pct"/>
           </w:tcPr>
           <w:p>
             <w:pPr>
@@ -327,19 +397,43 @@
         </w:tc>
         <w:tc>
           <w:tcPr>
-            <w:tcW w:w="626" w:type="pct"/>
+            <w:tcW w:w="625" w:type="pct"/>
+          </w:tcPr>
+          <w:p>
+            <w:r>
+              <w:t xml:space="preserve">My soul truly </w:t>
+            </w:r>
+            <w:proofErr w:type="spellStart"/>
+            <w:r>
+              <w:t>waiteth</w:t>
+            </w:r>
+            <w:proofErr w:type="spellEnd"/>
+            <w:r>
+              <w:t xml:space="preserve"> still upon God; for of him cometh my</w:t>
+            </w:r>
+          </w:p>
+          <w:p>
+            <w:proofErr w:type="gramStart"/>
+            <w:r>
+              <w:t>salvation</w:t>
+            </w:r>
+            <w:proofErr w:type="gramEnd"/>
+            <w:r>
+              <w:t>.</w:t>
+            </w:r>
+            <w:bookmarkStart w:id="0" w:name="_GoBack"/>
+            <w:bookmarkEnd w:id="0"/>
+          </w:p>
+        </w:tc>
+        <w:tc>
+          <w:tcPr>
+            <w:tcW w:w="625" w:type="pct"/>
           </w:tcPr>
           <w:p/>
         </w:tc>
         <w:tc>
           <w:tcPr>
-            <w:tcW w:w="615" w:type="pct"/>
-          </w:tcPr>
-          <w:p/>
-        </w:tc>
-        <w:tc>
-          <w:tcPr>
-            <w:tcW w:w="621" w:type="pct"/>
+            <w:tcW w:w="625" w:type="pct"/>
           </w:tcPr>
           <w:p>
             <w:r>
@@ -359,7 +453,7 @@
         </w:tc>
         <w:tc>
           <w:tcPr>
-            <w:tcW w:w="632" w:type="pct"/>
+            <w:tcW w:w="625" w:type="pct"/>
           </w:tcPr>
           <w:p>
             <w:pPr>
@@ -380,7 +474,7 @@
         </w:tc>
         <w:tc>
           <w:tcPr>
-            <w:tcW w:w="632" w:type="pct"/>
+            <w:tcW w:w="625" w:type="pct"/>
           </w:tcPr>
           <w:p>
             <w:pPr>
@@ -393,7 +487,7 @@
         </w:tc>
         <w:tc>
           <w:tcPr>
-            <w:tcW w:w="632" w:type="pct"/>
+            <w:tcW w:w="625" w:type="pct"/>
           </w:tcPr>
           <w:p>
             <w:pPr>
@@ -446,14 +540,22 @@
       <w:tr>
         <w:tc>
           <w:tcPr>
-            <w:tcW w:w="629" w:type="pct"/>
-          </w:tcPr>
-          <w:p>
-            <w:pPr>
-              <w:pStyle w:val="EnglishHangNoCoptic"/>
-            </w:pPr>
-            <w:r>
-              <w:t>3 For He is my God and my Saviour;</w:t>
+            <w:tcW w:w="625" w:type="pct"/>
+          </w:tcPr>
+          <w:p>
+            <w:pPr>
+              <w:pStyle w:val="EnglishHangNoCoptic"/>
+            </w:pPr>
+            <w:r>
+              <w:t xml:space="preserve">3 For He is my God and my </w:t>
+            </w:r>
+            <w:proofErr w:type="spellStart"/>
+            <w:r>
+              <w:t>Saviour</w:t>
+            </w:r>
+            <w:proofErr w:type="spellEnd"/>
+            <w:r>
+              <w:t>;</w:t>
             </w:r>
           </w:p>
           <w:p>
@@ -482,7 +584,7 @@
         </w:tc>
         <w:tc>
           <w:tcPr>
-            <w:tcW w:w="613" w:type="pct"/>
+            <w:tcW w:w="625" w:type="pct"/>
           </w:tcPr>
           <w:p>
             <w:pPr>
@@ -492,7 +594,15 @@
               <w:t xml:space="preserve">3 </w:t>
             </w:r>
             <w:r>
-              <w:t>For He is my God and my Saviour,</w:t>
+              <w:t xml:space="preserve">For He is my God and my </w:t>
+            </w:r>
+            <w:proofErr w:type="spellStart"/>
+            <w:r>
+              <w:t>Saviour</w:t>
+            </w:r>
+            <w:proofErr w:type="spellEnd"/>
+            <w:r>
+              <w:t>,</w:t>
             </w:r>
           </w:p>
           <w:p>
@@ -530,23 +640,47 @@
         </w:tc>
         <w:tc>
           <w:tcPr>
-            <w:tcW w:w="626" w:type="pct"/>
+            <w:tcW w:w="625" w:type="pct"/>
+          </w:tcPr>
+          <w:p>
+            <w:r>
+              <w:t>He verily is my strength and my salvation; he is my</w:t>
+            </w:r>
+          </w:p>
+          <w:p>
+            <w:proofErr w:type="spellStart"/>
+            <w:proofErr w:type="gramStart"/>
+            <w:r>
+              <w:t>defence</w:t>
+            </w:r>
+            <w:proofErr w:type="spellEnd"/>
+            <w:proofErr w:type="gramEnd"/>
+            <w:r>
+              <w:t>, so that I shall not greatly fall.</w:t>
+            </w:r>
+          </w:p>
+        </w:tc>
+        <w:tc>
+          <w:tcPr>
+            <w:tcW w:w="625" w:type="pct"/>
           </w:tcPr>
           <w:p/>
         </w:tc>
         <w:tc>
           <w:tcPr>
-            <w:tcW w:w="615" w:type="pct"/>
-          </w:tcPr>
-          <w:p/>
-        </w:tc>
-        <w:tc>
-          <w:tcPr>
-            <w:tcW w:w="621" w:type="pct"/>
-          </w:tcPr>
-          <w:p>
-            <w:r>
-              <w:t>Yea, He is my God, and my Saviour, He is my defender; I shall no more be</w:t>
+            <w:tcW w:w="625" w:type="pct"/>
+          </w:tcPr>
+          <w:p>
+            <w:r>
+              <w:t xml:space="preserve">Yea, He is my God, and my </w:t>
+            </w:r>
+            <w:proofErr w:type="spellStart"/>
+            <w:r>
+              <w:t>Saviour</w:t>
+            </w:r>
+            <w:proofErr w:type="spellEnd"/>
+            <w:r>
+              <w:t>, He is my defender; I shall no more be</w:t>
             </w:r>
             <w:r>
               <w:t xml:space="preserve"> moved.</w:t>
@@ -555,7 +689,7 @@
         </w:tc>
         <w:tc>
           <w:tcPr>
-            <w:tcW w:w="632" w:type="pct"/>
+            <w:tcW w:w="625" w:type="pct"/>
           </w:tcPr>
           <w:p>
             <w:pPr>
@@ -576,20 +710,28 @@
         </w:tc>
         <w:tc>
           <w:tcPr>
-            <w:tcW w:w="632" w:type="pct"/>
-          </w:tcPr>
-          <w:p>
-            <w:pPr>
-              <w:pStyle w:val="EngIndEnd"/>
-            </w:pPr>
-            <w:r>
-              <w:t>For he is my God, and my saviour; my helper, I shall not be moved very much.</w:t>
-            </w:r>
-          </w:p>
-        </w:tc>
-        <w:tc>
-          <w:tcPr>
-            <w:tcW w:w="632" w:type="pct"/>
+            <w:tcW w:w="625" w:type="pct"/>
+          </w:tcPr>
+          <w:p>
+            <w:pPr>
+              <w:pStyle w:val="EngIndEnd"/>
+            </w:pPr>
+            <w:r>
+              <w:t xml:space="preserve">For he is my God, and my </w:t>
+            </w:r>
+            <w:proofErr w:type="spellStart"/>
+            <w:r>
+              <w:t>saviour</w:t>
+            </w:r>
+            <w:proofErr w:type="spellEnd"/>
+            <w:r>
+              <w:t>; my helper, I shall not be moved very much.</w:t>
+            </w:r>
+          </w:p>
+        </w:tc>
+        <w:tc>
+          <w:tcPr>
+            <w:tcW w:w="625" w:type="pct"/>
           </w:tcPr>
           <w:p>
             <w:pPr>
@@ -642,7 +784,7 @@
       <w:tr>
         <w:tc>
           <w:tcPr>
-            <w:tcW w:w="629" w:type="pct"/>
+            <w:tcW w:w="625" w:type="pct"/>
           </w:tcPr>
           <w:p>
             <w:pPr>
@@ -678,7 +820,7 @@
         </w:tc>
         <w:tc>
           <w:tcPr>
-            <w:tcW w:w="613" w:type="pct"/>
+            <w:tcW w:w="625" w:type="pct"/>
           </w:tcPr>
           <w:p>
             <w:pPr>
@@ -721,19 +863,38 @@
         </w:tc>
         <w:tc>
           <w:tcPr>
-            <w:tcW w:w="626" w:type="pct"/>
+            <w:tcW w:w="625" w:type="pct"/>
+          </w:tcPr>
+          <w:p>
+            <w:r>
+              <w:t>How long will ye imagine mischief against every man? Ye</w:t>
+            </w:r>
+          </w:p>
+          <w:p>
+            <w:r>
+              <w:t>shall be slain all the sort of you; yea, as a tottering wall shall</w:t>
+            </w:r>
+          </w:p>
+          <w:p>
+            <w:proofErr w:type="gramStart"/>
+            <w:r>
+              <w:t>ye</w:t>
+            </w:r>
+            <w:proofErr w:type="gramEnd"/>
+            <w:r>
+              <w:t xml:space="preserve"> be, and like a broken hedge.</w:t>
+            </w:r>
+          </w:p>
+        </w:tc>
+        <w:tc>
+          <w:tcPr>
+            <w:tcW w:w="625" w:type="pct"/>
           </w:tcPr>
           <w:p/>
         </w:tc>
         <w:tc>
           <w:tcPr>
-            <w:tcW w:w="615" w:type="pct"/>
-          </w:tcPr>
-          <w:p/>
-        </w:tc>
-        <w:tc>
-          <w:tcPr>
-            <w:tcW w:w="621" w:type="pct"/>
+            <w:tcW w:w="625" w:type="pct"/>
           </w:tcPr>
           <w:p>
             <w:r>
@@ -743,7 +904,7 @@
         </w:tc>
         <w:tc>
           <w:tcPr>
-            <w:tcW w:w="632" w:type="pct"/>
+            <w:tcW w:w="625" w:type="pct"/>
           </w:tcPr>
           <w:p>
             <w:pPr>
@@ -772,7 +933,7 @@
         </w:tc>
         <w:tc>
           <w:tcPr>
-            <w:tcW w:w="632" w:type="pct"/>
+            <w:tcW w:w="625" w:type="pct"/>
           </w:tcPr>
           <w:p>
             <w:pPr>
@@ -785,7 +946,7 @@
         </w:tc>
         <w:tc>
           <w:tcPr>
-            <w:tcW w:w="632" w:type="pct"/>
+            <w:tcW w:w="625" w:type="pct"/>
           </w:tcPr>
           <w:p>
             <w:pPr>
@@ -861,14 +1022,22 @@
       <w:tr>
         <w:tc>
           <w:tcPr>
-            <w:tcW w:w="629" w:type="pct"/>
-          </w:tcPr>
-          <w:p>
-            <w:pPr>
-              <w:pStyle w:val="EnglishHangNoCoptic"/>
-            </w:pPr>
-            <w:r>
-              <w:t>5 They only plan to impugn my honour;</w:t>
+            <w:tcW w:w="625" w:type="pct"/>
+          </w:tcPr>
+          <w:p>
+            <w:pPr>
+              <w:pStyle w:val="EnglishHangNoCoptic"/>
+            </w:pPr>
+            <w:r>
+              <w:t xml:space="preserve">5 They only plan to impugn my </w:t>
+            </w:r>
+            <w:proofErr w:type="spellStart"/>
+            <w:r>
+              <w:t>honour</w:t>
+            </w:r>
+            <w:proofErr w:type="spellEnd"/>
+            <w:r>
+              <w:t>;</w:t>
             </w:r>
           </w:p>
           <w:p>
@@ -914,7 +1083,7 @@
         </w:tc>
         <w:tc>
           <w:tcPr>
-            <w:tcW w:w="613" w:type="pct"/>
+            <w:tcW w:w="625" w:type="pct"/>
           </w:tcPr>
           <w:p>
             <w:pPr>
@@ -934,7 +1103,15 @@
               <w:t>ned</w:t>
             </w:r>
             <w:r>
-              <w:t xml:space="preserve"> to impugn my honour;</w:t>
+              <w:t xml:space="preserve"> to impugn my </w:t>
+            </w:r>
+            <w:proofErr w:type="spellStart"/>
+            <w:r>
+              <w:t>honour</w:t>
+            </w:r>
+            <w:proofErr w:type="spellEnd"/>
+            <w:r>
+              <w:t>;</w:t>
             </w:r>
           </w:p>
           <w:p>
@@ -993,19 +1170,53 @@
         </w:tc>
         <w:tc>
           <w:tcPr>
-            <w:tcW w:w="626" w:type="pct"/>
+            <w:tcW w:w="625" w:type="pct"/>
+          </w:tcPr>
+          <w:p>
+            <w:r>
+              <w:lastRenderedPageBreak/>
+              <w:t>Their device is only how to</w:t>
+            </w:r>
+          </w:p>
+          <w:p>
+            <w:proofErr w:type="gramStart"/>
+            <w:r>
+              <w:t>put</w:t>
+            </w:r>
+            <w:proofErr w:type="gramEnd"/>
+            <w:r>
+              <w:t xml:space="preserve"> him out whom God will exalt; </w:t>
+            </w:r>
+            <w:r>
+              <w:lastRenderedPageBreak/>
+              <w:t>their delight is in lies.</w:t>
+            </w:r>
+          </w:p>
+          <w:p>
+            <w:r>
+              <w:t>They give good words with their mouth, but curse with their</w:t>
+            </w:r>
+          </w:p>
+          <w:p>
+            <w:proofErr w:type="gramStart"/>
+            <w:r>
+              <w:t>heart</w:t>
+            </w:r>
+            <w:proofErr w:type="gramEnd"/>
+            <w:r>
+              <w:t>.</w:t>
+            </w:r>
+          </w:p>
+        </w:tc>
+        <w:tc>
+          <w:tcPr>
+            <w:tcW w:w="625" w:type="pct"/>
           </w:tcPr>
           <w:p/>
         </w:tc>
         <w:tc>
           <w:tcPr>
-            <w:tcW w:w="615" w:type="pct"/>
-          </w:tcPr>
-          <w:p/>
-        </w:tc>
-        <w:tc>
-          <w:tcPr>
-            <w:tcW w:w="621" w:type="pct"/>
+            <w:tcW w:w="625" w:type="pct"/>
           </w:tcPr>
           <w:p>
             <w:r>
@@ -1013,13 +1224,21 @@
             </w:r>
             <w:r>
               <w:lastRenderedPageBreak/>
-              <w:t>they spake good words with their mouth, but cursed with their heart.</w:t>
-            </w:r>
-          </w:p>
-        </w:tc>
-        <w:tc>
-          <w:tcPr>
-            <w:tcW w:w="632" w:type="pct"/>
+              <w:t xml:space="preserve">they </w:t>
+            </w:r>
+            <w:proofErr w:type="spellStart"/>
+            <w:r>
+              <w:t>spake</w:t>
+            </w:r>
+            <w:proofErr w:type="spellEnd"/>
+            <w:r>
+              <w:t xml:space="preserve"> good words with their mouth, but cursed with their heart.</w:t>
+            </w:r>
+          </w:p>
+        </w:tc>
+        <w:tc>
+          <w:tcPr>
+            <w:tcW w:w="625" w:type="pct"/>
           </w:tcPr>
           <w:p>
             <w:pPr>
@@ -1067,12 +1286,28 @@
         </w:tc>
         <w:tc>
           <w:tcPr>
-            <w:tcW w:w="632" w:type="pct"/>
+            <w:tcW w:w="625" w:type="pct"/>
           </w:tcPr>
           <w:p>
             <w:r>
               <w:lastRenderedPageBreak/>
-              <w:t xml:space="preserve">They only took counsel to set at nought mine honour: I ran in thirst: </w:t>
+              <w:t xml:space="preserve">They only took counsel to set at </w:t>
+            </w:r>
+            <w:proofErr w:type="spellStart"/>
+            <w:r>
+              <w:t>nought</w:t>
+            </w:r>
+            <w:proofErr w:type="spellEnd"/>
+            <w:r>
+              <w:t xml:space="preserve"> mine </w:t>
+            </w:r>
+            <w:proofErr w:type="spellStart"/>
+            <w:r>
+              <w:t>honour</w:t>
+            </w:r>
+            <w:proofErr w:type="spellEnd"/>
+            <w:r>
+              <w:t xml:space="preserve">: I ran in thirst: </w:t>
             </w:r>
             <w:r>
               <w:lastRenderedPageBreak/>
@@ -1082,7 +1317,7 @@
         </w:tc>
         <w:tc>
           <w:tcPr>
-            <w:tcW w:w="632" w:type="pct"/>
+            <w:tcW w:w="625" w:type="pct"/>
           </w:tcPr>
           <w:p>
             <w:pPr>
@@ -1183,7 +1418,7 @@
       <w:tr>
         <w:tc>
           <w:tcPr>
-            <w:tcW w:w="629" w:type="pct"/>
+            <w:tcW w:w="625" w:type="pct"/>
           </w:tcPr>
           <w:p>
             <w:pPr>
@@ -1211,7 +1446,7 @@
         </w:tc>
         <w:tc>
           <w:tcPr>
-            <w:tcW w:w="613" w:type="pct"/>
+            <w:tcW w:w="625" w:type="pct"/>
           </w:tcPr>
           <w:p>
             <w:pPr>
@@ -1250,19 +1485,33 @@
         </w:tc>
         <w:tc>
           <w:tcPr>
-            <w:tcW w:w="626" w:type="pct"/>
+            <w:tcW w:w="625" w:type="pct"/>
+          </w:tcPr>
+          <w:p>
+            <w:r>
+              <w:t>Nevertheless, my soul, wait thou still upon God; for</w:t>
+            </w:r>
+          </w:p>
+          <w:p>
+            <w:proofErr w:type="gramStart"/>
+            <w:r>
+              <w:t>my</w:t>
+            </w:r>
+            <w:proofErr w:type="gramEnd"/>
+            <w:r>
+              <w:t xml:space="preserve"> hope is in him.</w:t>
+            </w:r>
+          </w:p>
+        </w:tc>
+        <w:tc>
+          <w:tcPr>
+            <w:tcW w:w="625" w:type="pct"/>
           </w:tcPr>
           <w:p/>
         </w:tc>
         <w:tc>
           <w:tcPr>
-            <w:tcW w:w="615" w:type="pct"/>
-          </w:tcPr>
-          <w:p/>
-        </w:tc>
-        <w:tc>
-          <w:tcPr>
-            <w:tcW w:w="621" w:type="pct"/>
+            <w:tcW w:w="625" w:type="pct"/>
           </w:tcPr>
           <w:p>
             <w:r>
@@ -1272,7 +1521,7 @@
         </w:tc>
         <w:tc>
           <w:tcPr>
-            <w:tcW w:w="632" w:type="pct"/>
+            <w:tcW w:w="625" w:type="pct"/>
           </w:tcPr>
           <w:p>
             <w:pPr>
@@ -1293,30 +1542,33 @@
         </w:tc>
         <w:tc>
           <w:tcPr>
-            <w:tcW w:w="632" w:type="pct"/>
-          </w:tcPr>
-          <w:p>
-            <w:pPr>
-              <w:pStyle w:val="EngIndEnd"/>
-            </w:pPr>
+            <w:tcW w:w="625" w:type="pct"/>
+          </w:tcPr>
+          <w:p>
+            <w:pPr>
+              <w:pStyle w:val="EngIndEnd"/>
+            </w:pPr>
+            <w:r>
+              <w:t xml:space="preserve">Nevertheless do thou, my soul, </w:t>
+            </w:r>
             <w:proofErr w:type="gramStart"/>
             <w:r>
-              <w:t>Nevertheless</w:t>
+              <w:t>be subjected</w:t>
             </w:r>
             <w:proofErr w:type="gramEnd"/>
             <w:r>
-              <w:t xml:space="preserve"> do thou, my soul, be subjected to God; for of him is my patient hope.</w:t>
-            </w:r>
-          </w:p>
-          <w:p>
-            <w:pPr>
-              <w:pStyle w:val="EngIndEnd"/>
-            </w:pPr>
-          </w:p>
-        </w:tc>
-        <w:tc>
-          <w:tcPr>
-            <w:tcW w:w="632" w:type="pct"/>
+              <w:t xml:space="preserve"> to God; for of him is my patient hope.</w:t>
+            </w:r>
+          </w:p>
+          <w:p>
+            <w:pPr>
+              <w:pStyle w:val="EngIndEnd"/>
+            </w:pPr>
+          </w:p>
+        </w:tc>
+        <w:tc>
+          <w:tcPr>
+            <w:tcW w:w="625" w:type="pct"/>
           </w:tcPr>
           <w:p>
             <w:pPr>
@@ -1369,14 +1621,22 @@
       <w:tr>
         <w:tc>
           <w:tcPr>
-            <w:tcW w:w="629" w:type="pct"/>
-          </w:tcPr>
-          <w:p>
-            <w:pPr>
-              <w:pStyle w:val="EnglishHangNoCoptic"/>
-            </w:pPr>
-            <w:r>
-              <w:t>7 For He is my God and my Saviour;</w:t>
+            <w:tcW w:w="625" w:type="pct"/>
+          </w:tcPr>
+          <w:p>
+            <w:pPr>
+              <w:pStyle w:val="EnglishHangNoCoptic"/>
+            </w:pPr>
+            <w:r>
+              <w:t xml:space="preserve">7 For He is my God and my </w:t>
+            </w:r>
+            <w:proofErr w:type="spellStart"/>
+            <w:r>
+              <w:t>Saviour</w:t>
+            </w:r>
+            <w:proofErr w:type="spellEnd"/>
+            <w:r>
+              <w:t>;</w:t>
             </w:r>
           </w:p>
           <w:p>
@@ -1385,26 +1645,33 @@
             </w:pPr>
             <w:r>
               <w:tab/>
-              <w:t xml:space="preserve">He is my </w:t>
             </w:r>
             <w:proofErr w:type="gramStart"/>
             <w:r>
-              <w:t>Protector,</w:t>
+              <w:t>He is my Protector</w:t>
             </w:r>
             <w:proofErr w:type="gramEnd"/>
             <w:r>
-              <w:t xml:space="preserve"> I will not yield.</w:t>
-            </w:r>
-          </w:p>
-          <w:p>
-            <w:pPr>
-              <w:pStyle w:val="EnglishHangNoCoptic"/>
-            </w:pPr>
-          </w:p>
-        </w:tc>
-        <w:tc>
-          <w:tcPr>
-            <w:tcW w:w="613" w:type="pct"/>
+              <w:t xml:space="preserve">, </w:t>
+            </w:r>
+            <w:proofErr w:type="gramStart"/>
+            <w:r>
+              <w:t>I will not yield</w:t>
+            </w:r>
+            <w:proofErr w:type="gramEnd"/>
+            <w:r>
+              <w:t>.</w:t>
+            </w:r>
+          </w:p>
+          <w:p>
+            <w:pPr>
+              <w:pStyle w:val="EnglishHangNoCoptic"/>
+            </w:pPr>
+          </w:p>
+        </w:tc>
+        <w:tc>
+          <w:tcPr>
+            <w:tcW w:w="625" w:type="pct"/>
           </w:tcPr>
           <w:p>
             <w:pPr>
@@ -1414,7 +1681,15 @@
               <w:t xml:space="preserve">7 </w:t>
             </w:r>
             <w:r>
-              <w:t>For He is my God and my Saviour,</w:t>
+              <w:t xml:space="preserve">For He is my God and my </w:t>
+            </w:r>
+            <w:proofErr w:type="spellStart"/>
+            <w:r>
+              <w:t>Saviour</w:t>
+            </w:r>
+            <w:proofErr w:type="spellEnd"/>
+            <w:r>
+              <w:t>,</w:t>
             </w:r>
           </w:p>
           <w:p>
@@ -1445,29 +1720,59 @@
         </w:tc>
         <w:tc>
           <w:tcPr>
-            <w:tcW w:w="626" w:type="pct"/>
+            <w:tcW w:w="625" w:type="pct"/>
+          </w:tcPr>
+          <w:p>
+            <w:r>
+              <w:t>He truly is my strength and my salvation;</w:t>
+            </w:r>
+          </w:p>
+          <w:p>
+            <w:proofErr w:type="gramStart"/>
+            <w:r>
+              <w:t>he</w:t>
+            </w:r>
+            <w:proofErr w:type="gramEnd"/>
+            <w:r>
+              <w:t xml:space="preserve"> is my </w:t>
+            </w:r>
+            <w:proofErr w:type="spellStart"/>
+            <w:r>
+              <w:t>defence</w:t>
+            </w:r>
+            <w:proofErr w:type="spellEnd"/>
+            <w:r>
+              <w:t>, so that I shall not fall.</w:t>
+            </w:r>
+          </w:p>
+        </w:tc>
+        <w:tc>
+          <w:tcPr>
+            <w:tcW w:w="625" w:type="pct"/>
           </w:tcPr>
           <w:p/>
         </w:tc>
         <w:tc>
           <w:tcPr>
-            <w:tcW w:w="615" w:type="pct"/>
-          </w:tcPr>
-          <w:p/>
-        </w:tc>
-        <w:tc>
-          <w:tcPr>
-            <w:tcW w:w="621" w:type="pct"/>
-          </w:tcPr>
-          <w:p>
-            <w:r>
-              <w:t>Yea, He is my God, and my Saviour, He is my defender; I shall no more be moved.</w:t>
-            </w:r>
-          </w:p>
-        </w:tc>
-        <w:tc>
-          <w:tcPr>
-            <w:tcW w:w="632" w:type="pct"/>
+            <w:tcW w:w="625" w:type="pct"/>
+          </w:tcPr>
+          <w:p>
+            <w:r>
+              <w:t xml:space="preserve">Yea, He is my God, and my </w:t>
+            </w:r>
+            <w:proofErr w:type="spellStart"/>
+            <w:r>
+              <w:t>Saviour</w:t>
+            </w:r>
+            <w:proofErr w:type="spellEnd"/>
+            <w:r>
+              <w:t>, He is my defender; I shall no more be moved.</w:t>
+            </w:r>
+          </w:p>
+        </w:tc>
+        <w:tc>
+          <w:tcPr>
+            <w:tcW w:w="625" w:type="pct"/>
           </w:tcPr>
           <w:p>
             <w:pPr>
@@ -1488,20 +1793,28 @@
         </w:tc>
         <w:tc>
           <w:tcPr>
-            <w:tcW w:w="632" w:type="pct"/>
-          </w:tcPr>
-          <w:p>
-            <w:pPr>
-              <w:pStyle w:val="EngIndEnd"/>
-            </w:pPr>
-            <w:r>
-              <w:t>For he is my God and my Saviour; my helper, I shall not be moved.</w:t>
-            </w:r>
-          </w:p>
-        </w:tc>
-        <w:tc>
-          <w:tcPr>
-            <w:tcW w:w="632" w:type="pct"/>
+            <w:tcW w:w="625" w:type="pct"/>
+          </w:tcPr>
+          <w:p>
+            <w:pPr>
+              <w:pStyle w:val="EngIndEnd"/>
+            </w:pPr>
+            <w:r>
+              <w:t xml:space="preserve">For he is my God and my </w:t>
+            </w:r>
+            <w:proofErr w:type="spellStart"/>
+            <w:r>
+              <w:t>Saviour</w:t>
+            </w:r>
+            <w:proofErr w:type="spellEnd"/>
+            <w:r>
+              <w:t>; my helper, I shall not be moved.</w:t>
+            </w:r>
+          </w:p>
+        </w:tc>
+        <w:tc>
+          <w:tcPr>
+            <w:tcW w:w="625" w:type="pct"/>
           </w:tcPr>
           <w:p>
             <w:pPr>
@@ -1554,7 +1867,7 @@
       <w:tr>
         <w:tc>
           <w:tcPr>
-            <w:tcW w:w="629" w:type="pct"/>
+            <w:tcW w:w="625" w:type="pct"/>
           </w:tcPr>
           <w:p>
             <w:pPr>
@@ -1599,7 +1912,7 @@
         </w:tc>
         <w:tc>
           <w:tcPr>
-            <w:tcW w:w="613" w:type="pct"/>
+            <w:tcW w:w="625" w:type="pct"/>
           </w:tcPr>
           <w:p>
             <w:pPr>
@@ -1641,19 +1954,33 @@
         </w:tc>
         <w:tc>
           <w:tcPr>
-            <w:tcW w:w="626" w:type="pct"/>
+            <w:tcW w:w="625" w:type="pct"/>
+          </w:tcPr>
+          <w:p>
+            <w:r>
+              <w:t>In God is my health</w:t>
+            </w:r>
+          </w:p>
+          <w:p>
+            <w:proofErr w:type="gramStart"/>
+            <w:r>
+              <w:t>and</w:t>
+            </w:r>
+            <w:proofErr w:type="gramEnd"/>
+            <w:r>
+              <w:t xml:space="preserve"> my glory, the rock of my might; and in God is my trust.</w:t>
+            </w:r>
+          </w:p>
+        </w:tc>
+        <w:tc>
+          <w:tcPr>
+            <w:tcW w:w="625" w:type="pct"/>
           </w:tcPr>
           <w:p/>
         </w:tc>
         <w:tc>
           <w:tcPr>
-            <w:tcW w:w="615" w:type="pct"/>
-          </w:tcPr>
-          <w:p/>
-        </w:tc>
-        <w:tc>
-          <w:tcPr>
-            <w:tcW w:w="621" w:type="pct"/>
+            <w:tcW w:w="625" w:type="pct"/>
           </w:tcPr>
           <w:p>
             <w:r>
@@ -1663,7 +1990,7 @@
         </w:tc>
         <w:tc>
           <w:tcPr>
-            <w:tcW w:w="632" w:type="pct"/>
+            <w:tcW w:w="625" w:type="pct"/>
           </w:tcPr>
           <w:p>
             <w:pPr>
@@ -1684,7 +2011,7 @@
         </w:tc>
         <w:tc>
           <w:tcPr>
-            <w:tcW w:w="632" w:type="pct"/>
+            <w:tcW w:w="625" w:type="pct"/>
           </w:tcPr>
           <w:p>
             <w:pPr>
@@ -1697,7 +2024,7 @@
         </w:tc>
         <w:tc>
           <w:tcPr>
-            <w:tcW w:w="632" w:type="pct"/>
+            <w:tcW w:w="625" w:type="pct"/>
           </w:tcPr>
           <w:p>
             <w:pPr>
@@ -1750,7 +2077,7 @@
       <w:tr>
         <w:tc>
           <w:tcPr>
-            <w:tcW w:w="629" w:type="pct"/>
+            <w:tcW w:w="625" w:type="pct"/>
           </w:tcPr>
           <w:p>
             <w:pPr>
@@ -1796,7 +2123,7 @@
         </w:tc>
         <w:tc>
           <w:tcPr>
-            <w:tcW w:w="613" w:type="pct"/>
+            <w:tcW w:w="625" w:type="pct"/>
           </w:tcPr>
           <w:p>
             <w:pPr>
@@ -1853,19 +2180,38 @@
         </w:tc>
         <w:tc>
           <w:tcPr>
-            <w:tcW w:w="626" w:type="pct"/>
+            <w:tcW w:w="625" w:type="pct"/>
+          </w:tcPr>
+          <w:p>
+            <w:r>
+              <w:lastRenderedPageBreak/>
+              <w:t>O put your trust in him always, ye people; pour out your</w:t>
+            </w:r>
+          </w:p>
+          <w:p>
+            <w:proofErr w:type="gramStart"/>
+            <w:r>
+              <w:t>hearts</w:t>
+            </w:r>
+            <w:proofErr w:type="gramEnd"/>
+            <w:r>
+              <w:t xml:space="preserve"> before him, for God is our </w:t>
+            </w:r>
+            <w:r>
+              <w:lastRenderedPageBreak/>
+              <w:t>hope.</w:t>
+            </w:r>
+          </w:p>
+        </w:tc>
+        <w:tc>
+          <w:tcPr>
+            <w:tcW w:w="625" w:type="pct"/>
           </w:tcPr>
           <w:p/>
         </w:tc>
         <w:tc>
           <w:tcPr>
-            <w:tcW w:w="615" w:type="pct"/>
-          </w:tcPr>
-          <w:p/>
-        </w:tc>
-        <w:tc>
-          <w:tcPr>
-            <w:tcW w:w="621" w:type="pct"/>
+            <w:tcW w:w="625" w:type="pct"/>
           </w:tcPr>
           <w:p>
             <w:r>
@@ -1879,7 +2225,7 @@
         </w:tc>
         <w:tc>
           <w:tcPr>
-            <w:tcW w:w="632" w:type="pct"/>
+            <w:tcW w:w="625" w:type="pct"/>
           </w:tcPr>
           <w:p>
             <w:pPr>
@@ -1922,7 +2268,7 @@
         </w:tc>
         <w:tc>
           <w:tcPr>
-            <w:tcW w:w="632" w:type="pct"/>
+            <w:tcW w:w="625" w:type="pct"/>
           </w:tcPr>
           <w:p>
             <w:pPr>
@@ -1940,7 +2286,7 @@
         </w:tc>
         <w:tc>
           <w:tcPr>
-            <w:tcW w:w="632" w:type="pct"/>
+            <w:tcW w:w="625" w:type="pct"/>
           </w:tcPr>
           <w:p>
             <w:pPr>
@@ -2051,7 +2397,7 @@
       <w:tr>
         <w:tc>
           <w:tcPr>
-            <w:tcW w:w="629" w:type="pct"/>
+            <w:tcW w:w="625" w:type="pct"/>
           </w:tcPr>
           <w:p>
             <w:pPr>
@@ -2118,7 +2464,7 @@
         </w:tc>
         <w:tc>
           <w:tcPr>
-            <w:tcW w:w="613" w:type="pct"/>
+            <w:tcW w:w="625" w:type="pct"/>
           </w:tcPr>
           <w:p>
             <w:pPr>
@@ -2206,19 +2552,61 @@
         </w:tc>
         <w:tc>
           <w:tcPr>
-            <w:tcW w:w="626" w:type="pct"/>
+            <w:tcW w:w="625" w:type="pct"/>
+          </w:tcPr>
+          <w:p>
+            <w:r>
+              <w:t>As for the children of</w:t>
+            </w:r>
+          </w:p>
+          <w:p>
+            <w:proofErr w:type="gramStart"/>
+            <w:r>
+              <w:t>men</w:t>
+            </w:r>
+            <w:proofErr w:type="gramEnd"/>
+            <w:r>
+              <w:t>, they are but vanity; the children of men are deceitful.</w:t>
+            </w:r>
+          </w:p>
+          <w:p>
+            <w:r>
+              <w:t xml:space="preserve">Upon the </w:t>
+            </w:r>
+            <w:proofErr w:type="gramStart"/>
+            <w:r>
+              <w:t>weights</w:t>
+            </w:r>
+            <w:proofErr w:type="gramEnd"/>
+            <w:r>
+              <w:t xml:space="preserve"> they are altogether lighter than vanity itself.</w:t>
+            </w:r>
+          </w:p>
+          <w:p>
+            <w:r>
+              <w:t>O trust not in wrong and robbery; give not yourselves</w:t>
+            </w:r>
+          </w:p>
+          <w:p>
+            <w:proofErr w:type="gramStart"/>
+            <w:r>
+              <w:t>unto</w:t>
+            </w:r>
+            <w:proofErr w:type="gramEnd"/>
+            <w:r>
+              <w:t xml:space="preserve"> vanity.</w:t>
+            </w:r>
+          </w:p>
+        </w:tc>
+        <w:tc>
+          <w:tcPr>
+            <w:tcW w:w="625" w:type="pct"/>
           </w:tcPr>
           <w:p/>
         </w:tc>
         <w:tc>
           <w:tcPr>
-            <w:tcW w:w="615" w:type="pct"/>
-          </w:tcPr>
-          <w:p/>
-        </w:tc>
-        <w:tc>
-          <w:tcPr>
-            <w:tcW w:w="621" w:type="pct"/>
+            <w:tcW w:w="625" w:type="pct"/>
           </w:tcPr>
           <w:p>
             <w:r>
@@ -2228,7 +2616,7 @@
         </w:tc>
         <w:tc>
           <w:tcPr>
-            <w:tcW w:w="632" w:type="pct"/>
+            <w:tcW w:w="625" w:type="pct"/>
           </w:tcPr>
           <w:p>
             <w:pPr>
@@ -2257,7 +2645,7 @@
         </w:tc>
         <w:tc>
           <w:tcPr>
-            <w:tcW w:w="632" w:type="pct"/>
+            <w:tcW w:w="625" w:type="pct"/>
           </w:tcPr>
           <w:p>
             <w:pPr>
@@ -2272,7 +2660,7 @@
         </w:tc>
         <w:tc>
           <w:tcPr>
-            <w:tcW w:w="632" w:type="pct"/>
+            <w:tcW w:w="625" w:type="pct"/>
           </w:tcPr>
           <w:p>
             <w:pPr>
@@ -2348,7 +2736,7 @@
       <w:tr>
         <w:tc>
           <w:tcPr>
-            <w:tcW w:w="629" w:type="pct"/>
+            <w:tcW w:w="625" w:type="pct"/>
           </w:tcPr>
           <w:p>
             <w:pPr>
@@ -2393,7 +2781,7 @@
         </w:tc>
         <w:tc>
           <w:tcPr>
-            <w:tcW w:w="613" w:type="pct"/>
+            <w:tcW w:w="625" w:type="pct"/>
           </w:tcPr>
           <w:p>
             <w:pPr>
@@ -2458,23 +2846,14 @@
         </w:tc>
         <w:tc>
           <w:tcPr>
-            <w:tcW w:w="626" w:type="pct"/>
-          </w:tcPr>
-          <w:p/>
-        </w:tc>
-        <w:tc>
-          <w:tcPr>
-            <w:tcW w:w="615" w:type="pct"/>
-          </w:tcPr>
-          <w:p/>
-        </w:tc>
-        <w:tc>
-          <w:tcPr>
-            <w:tcW w:w="621" w:type="pct"/>
-          </w:tcPr>
-          <w:p>
-            <w:r>
-              <w:t>O trust not in wrong and do not imagine robbery; if riches increase, set not your heart upon them.</w:t>
+            <w:tcW w:w="625" w:type="pct"/>
+          </w:tcPr>
+          <w:p>
+            <w:r>
+              <w:t xml:space="preserve">If riches increase, </w:t>
+            </w:r>
+            <w:r>
+              <w:t xml:space="preserve">set not your heart upon them. </w:t>
             </w:r>
           </w:p>
           <w:p/>
@@ -2482,53 +2861,77 @@
           <w:p/>
           <w:p>
             <w:pPr>
-              <w:ind w:firstLine="720"/>
-            </w:pPr>
-          </w:p>
-        </w:tc>
-        <w:tc>
-          <w:tcPr>
-            <w:tcW w:w="632" w:type="pct"/>
-          </w:tcPr>
-          <w:p>
-            <w:pPr>
-              <w:pStyle w:val="EngIndEnd"/>
-            </w:pPr>
-            <w:r>
-              <w:t>Put no hope in wrong,</w:t>
-            </w:r>
-          </w:p>
-          <w:p>
-            <w:pPr>
-              <w:pStyle w:val="EngIndEnd"/>
-            </w:pPr>
-            <w:r>
-              <w:t>and do not long for what is robbed;</w:t>
-            </w:r>
-          </w:p>
-          <w:p>
-            <w:pPr>
-              <w:pStyle w:val="EngIndEnd"/>
-            </w:pPr>
-            <w:r>
-              <w:t>wealth, if it flows, do not add heart [set your heart on it].</w:t>
-            </w:r>
-          </w:p>
-        </w:tc>
-        <w:tc>
-          <w:tcPr>
-            <w:tcW w:w="632" w:type="pct"/>
-          </w:tcPr>
-          <w:p>
-            <w:pPr>
-              <w:pStyle w:val="EngIndEnd"/>
-            </w:pPr>
-            <w:r>
-              <w:t>Trust not in unrighteousness, and lust not after robberies: if wealth should flow in, set not your heart upon it.</w:t>
+              <w:jc w:val="center"/>
+            </w:pPr>
+          </w:p>
+        </w:tc>
+        <w:tc>
+          <w:tcPr>
+            <w:tcW w:w="625" w:type="pct"/>
+          </w:tcPr>
+          <w:p/>
+        </w:tc>
+        <w:tc>
+          <w:tcPr>
+            <w:tcW w:w="625" w:type="pct"/>
+          </w:tcPr>
+          <w:p>
+            <w:r>
+              <w:t>O trust not in wrong and do not imagine robbery; if riches increase, set not your heart upon them.</w:t>
             </w:r>
           </w:p>
           <w:p/>
           <w:p/>
+          <w:p/>
+          <w:p>
+            <w:pPr>
+              <w:ind w:firstLine="720"/>
+            </w:pPr>
+          </w:p>
+        </w:tc>
+        <w:tc>
+          <w:tcPr>
+            <w:tcW w:w="625" w:type="pct"/>
+          </w:tcPr>
+          <w:p>
+            <w:pPr>
+              <w:pStyle w:val="EngIndEnd"/>
+            </w:pPr>
+            <w:r>
+              <w:t>Put no hope in wrong,</w:t>
+            </w:r>
+          </w:p>
+          <w:p>
+            <w:pPr>
+              <w:pStyle w:val="EngIndEnd"/>
+            </w:pPr>
+            <w:r>
+              <w:t>and do not long for what is robbed;</w:t>
+            </w:r>
+          </w:p>
+          <w:p>
+            <w:pPr>
+              <w:pStyle w:val="EngIndEnd"/>
+            </w:pPr>
+            <w:r>
+              <w:t>wealth, if it flows, do not add heart [set your heart on it].</w:t>
+            </w:r>
+          </w:p>
+        </w:tc>
+        <w:tc>
+          <w:tcPr>
+            <w:tcW w:w="625" w:type="pct"/>
+          </w:tcPr>
+          <w:p>
+            <w:pPr>
+              <w:pStyle w:val="EngIndEnd"/>
+            </w:pPr>
+            <w:r>
+              <w:t>Trust not in unrighteousness, and lust not after robberies: if wealth should flow in, set not your heart upon it.</w:t>
+            </w:r>
+          </w:p>
+          <w:p/>
+          <w:p/>
           <w:p>
             <w:pPr>
               <w:pStyle w:val="EngIndEnd"/>
@@ -2540,7 +2943,7 @@
         </w:tc>
         <w:tc>
           <w:tcPr>
-            <w:tcW w:w="632" w:type="pct"/>
+            <w:tcW w:w="625" w:type="pct"/>
           </w:tcPr>
           <w:p>
             <w:pPr>
@@ -2639,7 +3042,7 @@
       <w:tr>
         <w:tc>
           <w:tcPr>
-            <w:tcW w:w="629" w:type="pct"/>
+            <w:tcW w:w="625" w:type="pct"/>
           </w:tcPr>
           <w:p>
             <w:pPr>
@@ -2660,6 +3063,7 @@
               <w:pStyle w:val="EnglishHangEndNoCoptic"/>
             </w:pPr>
             <w:r>
+              <w:lastRenderedPageBreak/>
               <w:tab/>
               <w:t>That power belongs to God.</w:t>
             </w:r>
@@ -2672,45 +3076,66 @@
         </w:tc>
         <w:tc>
           <w:tcPr>
-            <w:tcW w:w="613" w:type="pct"/>
-          </w:tcPr>
-          <w:p>
-            <w:pPr>
-              <w:pStyle w:val="EngIndEnd"/>
-            </w:pPr>
-          </w:p>
-        </w:tc>
-        <w:tc>
-          <w:tcPr>
-            <w:tcW w:w="626" w:type="pct"/>
+            <w:tcW w:w="625" w:type="pct"/>
+          </w:tcPr>
+          <w:p>
+            <w:pPr>
+              <w:pStyle w:val="EngIndEnd"/>
+            </w:pPr>
+          </w:p>
+        </w:tc>
+        <w:tc>
+          <w:tcPr>
+            <w:tcW w:w="625" w:type="pct"/>
           </w:tcPr>
           <w:p/>
         </w:tc>
         <w:tc>
           <w:tcPr>
-            <w:tcW w:w="615" w:type="pct"/>
+            <w:tcW w:w="625" w:type="pct"/>
           </w:tcPr>
           <w:p/>
         </w:tc>
         <w:tc>
           <w:tcPr>
-            <w:tcW w:w="621" w:type="pct"/>
-          </w:tcPr>
-          <w:p>
-            <w:r>
-              <w:t>God spake once, and twice I have heard the same, that power belongeth unto God,</w:t>
-            </w:r>
-          </w:p>
-        </w:tc>
-        <w:tc>
-          <w:tcPr>
-            <w:tcW w:w="632" w:type="pct"/>
-          </w:tcPr>
-          <w:p>
-            <w:pPr>
-              <w:pStyle w:val="EngIndEnd"/>
-            </w:pPr>
-            <w:r>
+            <w:tcW w:w="625" w:type="pct"/>
+          </w:tcPr>
+          <w:p>
+            <w:r>
+              <w:t xml:space="preserve">God </w:t>
+            </w:r>
+            <w:proofErr w:type="spellStart"/>
+            <w:r>
+              <w:t>spake</w:t>
+            </w:r>
+            <w:proofErr w:type="spellEnd"/>
+            <w:r>
+              <w:t xml:space="preserve"> once, and twice I have heard the same, that power </w:t>
+            </w:r>
+            <w:proofErr w:type="spellStart"/>
+            <w:r>
+              <w:t>belongeth</w:t>
+            </w:r>
+            <w:proofErr w:type="spellEnd"/>
+            <w:r>
+              <w:t xml:space="preserve"> </w:t>
+            </w:r>
+            <w:r>
+              <w:lastRenderedPageBreak/>
+              <w:t>unto God,</w:t>
+            </w:r>
+          </w:p>
+        </w:tc>
+        <w:tc>
+          <w:tcPr>
+            <w:tcW w:w="625" w:type="pct"/>
+          </w:tcPr>
+          <w:p>
+            <w:pPr>
+              <w:pStyle w:val="EngIndEnd"/>
+            </w:pPr>
+            <w:r>
+              <w:lastRenderedPageBreak/>
               <w:t>Once God spoke;</w:t>
             </w:r>
           </w:p>
@@ -2726,7 +3151,7 @@
         </w:tc>
         <w:tc>
           <w:tcPr>
-            <w:tcW w:w="632" w:type="pct"/>
+            <w:tcW w:w="625" w:type="pct"/>
           </w:tcPr>
           <w:p>
             <w:pPr>
@@ -2734,17 +3159,17 @@
             </w:pPr>
             <w:r>
               <w:lastRenderedPageBreak/>
-              <w:t xml:space="preserve">God has spoken once, and I have heard these two things, that power is </w:t>
+              <w:t xml:space="preserve">God has spoken once, and I have heard these two things, that power </w:t>
             </w:r>
             <w:r>
               <w:lastRenderedPageBreak/>
-              <w:t>of God;</w:t>
-            </w:r>
-          </w:p>
-        </w:tc>
-        <w:tc>
-          <w:tcPr>
-            <w:tcW w:w="632" w:type="pct"/>
+              <w:t>is of God;</w:t>
+            </w:r>
+          </w:p>
+        </w:tc>
+        <w:tc>
+          <w:tcPr>
+            <w:tcW w:w="625" w:type="pct"/>
           </w:tcPr>
           <w:p>
             <w:pPr>
@@ -2798,14 +3223,13 @@
       <w:tr>
         <w:tc>
           <w:tcPr>
-            <w:tcW w:w="629" w:type="pct"/>
-          </w:tcPr>
-          <w:p>
-            <w:pPr>
-              <w:pStyle w:val="EnglishHangNoCoptic"/>
-            </w:pPr>
-            <w:r>
-              <w:lastRenderedPageBreak/>
+            <w:tcW w:w="625" w:type="pct"/>
+          </w:tcPr>
+          <w:p>
+            <w:pPr>
+              <w:pStyle w:val="EnglishHangNoCoptic"/>
+            </w:pPr>
+            <w:r>
               <w:t xml:space="preserve">13 And to </w:t>
             </w:r>
             <w:r>
@@ -2853,7 +3277,7 @@
         </w:tc>
         <w:tc>
           <w:tcPr>
-            <w:tcW w:w="613" w:type="pct"/>
+            <w:tcW w:w="625" w:type="pct"/>
           </w:tcPr>
           <w:p>
             <w:pPr>
@@ -2913,35 +3337,76 @@
             <w:pPr>
               <w:pStyle w:val="EngIndEnd"/>
             </w:pPr>
-            <w:bookmarkStart w:id="0" w:name="_GoBack"/>
-            <w:bookmarkEnd w:id="0"/>
-          </w:p>
-        </w:tc>
-        <w:tc>
-          <w:tcPr>
-            <w:tcW w:w="626" w:type="pct"/>
+          </w:p>
+        </w:tc>
+        <w:tc>
+          <w:tcPr>
+            <w:tcW w:w="625" w:type="pct"/>
+          </w:tcPr>
+          <w:p>
+            <w:r>
+              <w:t>God spoke once, and twice I have also heard the same, that</w:t>
+            </w:r>
+          </w:p>
+          <w:p>
+            <w:r>
+              <w:t xml:space="preserve">power </w:t>
+            </w:r>
+            <w:proofErr w:type="spellStart"/>
+            <w:r>
+              <w:t>belongeth</w:t>
+            </w:r>
+            <w:proofErr w:type="spellEnd"/>
+            <w:r>
+              <w:t xml:space="preserve"> unto God, and that thou, Lord, art merciful;</w:t>
+            </w:r>
+          </w:p>
+          <w:p>
+            <w:proofErr w:type="gramStart"/>
+            <w:r>
+              <w:t>for</w:t>
+            </w:r>
+            <w:proofErr w:type="gramEnd"/>
+            <w:r>
+              <w:t xml:space="preserve"> thou </w:t>
+            </w:r>
+            <w:proofErr w:type="spellStart"/>
+            <w:r>
+              <w:t>rewardest</w:t>
+            </w:r>
+            <w:proofErr w:type="spellEnd"/>
+            <w:r>
+              <w:t xml:space="preserve"> every man according to his work.</w:t>
+            </w:r>
+          </w:p>
+        </w:tc>
+        <w:tc>
+          <w:tcPr>
+            <w:tcW w:w="625" w:type="pct"/>
           </w:tcPr>
           <w:p/>
         </w:tc>
         <w:tc>
           <w:tcPr>
-            <w:tcW w:w="615" w:type="pct"/>
-          </w:tcPr>
-          <w:p/>
-        </w:tc>
-        <w:tc>
-          <w:tcPr>
-            <w:tcW w:w="621" w:type="pct"/>
-          </w:tcPr>
-          <w:p>
-            <w:r>
-              <w:t>And Thine, O Lord, is the mercy; for Thou rewardest every man according to his work.</w:t>
-            </w:r>
-          </w:p>
-        </w:tc>
-        <w:tc>
-          <w:tcPr>
-            <w:tcW w:w="632" w:type="pct"/>
+            <w:tcW w:w="625" w:type="pct"/>
+          </w:tcPr>
+          <w:p>
+            <w:r>
+              <w:t xml:space="preserve">And Thine, O Lord, is the mercy; for Thou </w:t>
+            </w:r>
+            <w:proofErr w:type="spellStart"/>
+            <w:r>
+              <w:t>rewardest</w:t>
+            </w:r>
+            <w:proofErr w:type="spellEnd"/>
+            <w:r>
+              <w:t xml:space="preserve"> every man according to his work.</w:t>
+            </w:r>
+          </w:p>
+        </w:tc>
+        <w:tc>
+          <w:tcPr>
+            <w:tcW w:w="625" w:type="pct"/>
           </w:tcPr>
           <w:p>
             <w:pPr>
@@ -2970,7 +3435,7 @@
         </w:tc>
         <w:tc>
           <w:tcPr>
-            <w:tcW w:w="632" w:type="pct"/>
+            <w:tcW w:w="625" w:type="pct"/>
           </w:tcPr>
           <w:p>
             <w:pPr>
@@ -2983,7 +3448,7 @@
         </w:tc>
         <w:tc>
           <w:tcPr>
-            <w:tcW w:w="632" w:type="pct"/>
+            <w:tcW w:w="625" w:type="pct"/>
           </w:tcPr>
           <w:p>
             <w:pPr>
@@ -3051,7 +3516,7 @@
 </file>
 
 <file path=word/endnotes.xml><?xml version="1.0" encoding="utf-8"?>
-<w:endnotes xmlns:wpc="http://schemas.microsoft.com/office/word/2010/wordprocessingCanvas" xmlns:mo="http://schemas.microsoft.com/office/mac/office/2008/main" xmlns:mc="http://schemas.openxmlformats.org/markup-compatibility/2006" xmlns:mv="urn:schemas-microsoft-com:mac:vml" xmlns:o="urn:schemas-microsoft-com:office:office" xmlns:r="http://schemas.openxmlformats.org/officeDocument/2006/relationships" xmlns:m="http://schemas.openxmlformats.org/officeDocument/2006/math" xmlns:v="urn:schemas-microsoft-com:vml" xmlns:wp14="http://schemas.microsoft.com/office/word/2010/wordprocessingDrawing" xmlns:wp="http://schemas.openxmlformats.org/drawingml/2006/wordprocessingDrawing" xmlns:w10="urn:schemas-microsoft-com:office:word" xmlns:w="http://schemas.openxmlformats.org/wordprocessingml/2006/main" xmlns:w14="http://schemas.microsoft.com/office/word/2010/wordml" xmlns:w15="http://schemas.microsoft.com/office/word/2012/wordml" xmlns:wpg="http://schemas.microsoft.com/office/word/2010/wordprocessingGroup" xmlns:wpi="http://schemas.microsoft.com/office/word/2010/wordprocessingInk" xmlns:wne="http://schemas.microsoft.com/office/word/2006/wordml" xmlns:wps="http://schemas.microsoft.com/office/word/2010/wordprocessingShape" mc:Ignorable="w14 w15 wp14">
+<w:endnotes xmlns:wpc="http://schemas.microsoft.com/office/word/2010/wordprocessingCanvas" xmlns:cx="http://schemas.microsoft.com/office/drawing/2014/chartex" xmlns:cx1="http://schemas.microsoft.com/office/drawing/2015/9/8/chartex" xmlns:mc="http://schemas.openxmlformats.org/markup-compatibility/2006" xmlns:o="urn:schemas-microsoft-com:office:office" xmlns:r="http://schemas.openxmlformats.org/officeDocument/2006/relationships" xmlns:m="http://schemas.openxmlformats.org/officeDocument/2006/math" xmlns:v="urn:schemas-microsoft-com:vml" xmlns:wp14="http://schemas.microsoft.com/office/word/2010/wordprocessingDrawing" xmlns:wp="http://schemas.openxmlformats.org/drawingml/2006/wordprocessingDrawing" xmlns:w10="urn:schemas-microsoft-com:office:word" xmlns:w="http://schemas.openxmlformats.org/wordprocessingml/2006/main" xmlns:w14="http://schemas.microsoft.com/office/word/2010/wordml" xmlns:w15="http://schemas.microsoft.com/office/word/2012/wordml" xmlns:w16se="http://schemas.microsoft.com/office/word/2015/wordml/symex" xmlns:wpg="http://schemas.microsoft.com/office/word/2010/wordprocessingGroup" xmlns:wpi="http://schemas.microsoft.com/office/word/2010/wordprocessingInk" xmlns:wne="http://schemas.microsoft.com/office/word/2006/wordml" xmlns:wps="http://schemas.microsoft.com/office/word/2010/wordprocessingShape" mc:Ignorable="w14 w15 w16se wp14">
   <w:endnote w:type="separator" w:id="-1">
     <w:p>
       <w:pPr>
@@ -3076,7 +3541,7 @@
 </file>
 
 <file path=word/footnotes.xml><?xml version="1.0" encoding="utf-8"?>
-<w:footnotes xmlns:wpc="http://schemas.microsoft.com/office/word/2010/wordprocessingCanvas" xmlns:mo="http://schemas.microsoft.com/office/mac/office/2008/main" xmlns:mc="http://schemas.openxmlformats.org/markup-compatibility/2006" xmlns:mv="urn:schemas-microsoft-com:mac:vml" xmlns:o="urn:schemas-microsoft-com:office:office" xmlns:r="http://schemas.openxmlformats.org/officeDocument/2006/relationships" xmlns:m="http://schemas.openxmlformats.org/officeDocument/2006/math" xmlns:v="urn:schemas-microsoft-com:vml" xmlns:wp14="http://schemas.microsoft.com/office/word/2010/wordprocessingDrawing" xmlns:wp="http://schemas.openxmlformats.org/drawingml/2006/wordprocessingDrawing" xmlns:w10="urn:schemas-microsoft-com:office:word" xmlns:w="http://schemas.openxmlformats.org/wordprocessingml/2006/main" xmlns:w14="http://schemas.microsoft.com/office/word/2010/wordml" xmlns:w15="http://schemas.microsoft.com/office/word/2012/wordml" xmlns:wpg="http://schemas.microsoft.com/office/word/2010/wordprocessingGroup" xmlns:wpi="http://schemas.microsoft.com/office/word/2010/wordprocessingInk" xmlns:wne="http://schemas.microsoft.com/office/word/2006/wordml" xmlns:wps="http://schemas.microsoft.com/office/word/2010/wordprocessingShape" mc:Ignorable="w14 w15 wp14">
+<w:footnotes xmlns:wpc="http://schemas.microsoft.com/office/word/2010/wordprocessingCanvas" xmlns:cx="http://schemas.microsoft.com/office/drawing/2014/chartex" xmlns:cx1="http://schemas.microsoft.com/office/drawing/2015/9/8/chartex" xmlns:mc="http://schemas.openxmlformats.org/markup-compatibility/2006" xmlns:o="urn:schemas-microsoft-com:office:office" xmlns:r="http://schemas.openxmlformats.org/officeDocument/2006/relationships" xmlns:m="http://schemas.openxmlformats.org/officeDocument/2006/math" xmlns:v="urn:schemas-microsoft-com:vml" xmlns:wp14="http://schemas.microsoft.com/office/word/2010/wordprocessingDrawing" xmlns:wp="http://schemas.openxmlformats.org/drawingml/2006/wordprocessingDrawing" xmlns:w10="urn:schemas-microsoft-com:office:word" xmlns:w="http://schemas.openxmlformats.org/wordprocessingml/2006/main" xmlns:w14="http://schemas.microsoft.com/office/word/2010/wordml" xmlns:w15="http://schemas.microsoft.com/office/word/2012/wordml" xmlns:w16se="http://schemas.microsoft.com/office/word/2015/wordml/symex" xmlns:wpg="http://schemas.microsoft.com/office/word/2010/wordprocessingGroup" xmlns:wpi="http://schemas.microsoft.com/office/word/2010/wordprocessingInk" xmlns:wne="http://schemas.microsoft.com/office/word/2006/wordml" xmlns:wps="http://schemas.microsoft.com/office/word/2010/wordprocessingShape" mc:Ignorable="w14 w15 w16se wp14">
   <w:footnote w:type="separator" w:id="-1">
     <w:p>
       <w:pPr>
@@ -3200,7 +3665,7 @@
 </file>
 
 <file path=word/styles.xml><?xml version="1.0" encoding="utf-8"?>
-<w:styles xmlns:mc="http://schemas.openxmlformats.org/markup-compatibility/2006" xmlns:r="http://schemas.openxmlformats.org/officeDocument/2006/relationships" xmlns:w="http://schemas.openxmlformats.org/wordprocessingml/2006/main" xmlns:w14="http://schemas.microsoft.com/office/word/2010/wordml" xmlns:w15="http://schemas.microsoft.com/office/word/2012/wordml" mc:Ignorable="w14 w15">
+<w:styles xmlns:mc="http://schemas.openxmlformats.org/markup-compatibility/2006" xmlns:r="http://schemas.openxmlformats.org/officeDocument/2006/relationships" xmlns:w="http://schemas.openxmlformats.org/wordprocessingml/2006/main" xmlns:w14="http://schemas.microsoft.com/office/word/2010/wordml" xmlns:w15="http://schemas.microsoft.com/office/word/2012/wordml" xmlns:w16se="http://schemas.microsoft.com/office/word/2015/wordml/symex" mc:Ignorable="w14 w15 w16se">
   <w:docDefaults>
     <w:rPrDefault>
       <w:rPr>
@@ -3216,7 +3681,7 @@
       </w:pPr>
     </w:pPrDefault>
   </w:docDefaults>
-  <w:latentStyles w:defLockedState="0" w:defUIPriority="99" w:defSemiHidden="0" w:defUnhideWhenUsed="0" w:defQFormat="0" w:count="380">
+  <w:latentStyles w:defLockedState="0" w:defUIPriority="99" w:defSemiHidden="0" w:defUnhideWhenUsed="0" w:defQFormat="0" w:count="371">
     <w:lsdException w:name="Normal" w:uiPriority="0" w:qFormat="1"/>
     <w:lsdException w:name="heading 1" w:uiPriority="9" w:qFormat="1"/>
     <w:lsdException w:name="heading 2" w:semiHidden="1" w:uiPriority="9" w:unhideWhenUsed="1" w:qFormat="1"/>
@@ -3373,15 +3838,6 @@
     <w:lsdException w:name="Balloon Text" w:semiHidden="1" w:unhideWhenUsed="1"/>
     <w:lsdException w:name="Table Grid" w:uiPriority="59"/>
     <w:lsdException w:name="Table Theme" w:semiHidden="1" w:unhideWhenUsed="1"/>
-    <w:lsdException w:name="Note Level 1" w:semiHidden="1" w:unhideWhenUsed="1"/>
-    <w:lsdException w:name="Note Level 2" w:semiHidden="1" w:unhideWhenUsed="1"/>
-    <w:lsdException w:name="Note Level 3" w:semiHidden="1" w:unhideWhenUsed="1"/>
-    <w:lsdException w:name="Note Level 4" w:semiHidden="1" w:unhideWhenUsed="1"/>
-    <w:lsdException w:name="Note Level 5" w:semiHidden="1" w:unhideWhenUsed="1"/>
-    <w:lsdException w:name="Note Level 6" w:semiHidden="1" w:unhideWhenUsed="1"/>
-    <w:lsdException w:name="Note Level 7" w:semiHidden="1" w:unhideWhenUsed="1"/>
-    <w:lsdException w:name="Note Level 8" w:semiHidden="1" w:unhideWhenUsed="1"/>
-    <w:lsdException w:name="Note Level 9" w:semiHidden="1" w:unhideWhenUsed="1"/>
     <w:lsdException w:name="Placeholder Text" w:semiHidden="1"/>
     <w:lsdException w:name="No Spacing" w:uiPriority="1" w:qFormat="1"/>
     <w:lsdException w:name="Light Shading" w:uiPriority="60"/>
@@ -3719,7 +4175,6 @@
       <w:spacing w:after="0" w:line="240" w:lineRule="auto"/>
     </w:pPr>
     <w:tblPr>
-      <w:tblInd w:w="0" w:type="dxa"/>
       <w:tblBorders>
         <w:top w:val="single" w:sz="4" w:space="0" w:color="auto"/>
         <w:left w:val="single" w:sz="4" w:space="0" w:color="auto"/>
@@ -3728,12 +4183,6 @@
         <w:insideH w:val="single" w:sz="4" w:space="0" w:color="auto"/>
         <w:insideV w:val="single" w:sz="4" w:space="0" w:color="auto"/>
       </w:tblBorders>
-      <w:tblCellMar>
-        <w:top w:w="0" w:type="dxa"/>
-        <w:left w:w="108" w:type="dxa"/>
-        <w:bottom w:w="0" w:type="dxa"/>
-        <w:right w:w="108" w:type="dxa"/>
-      </w:tblCellMar>
     </w:tblPr>
   </w:style>
   <w:style w:type="paragraph" w:customStyle="1" w:styleId="Coptic">
@@ -4578,7 +5027,7 @@
 </file>
 
 <file path=customXml/itemProps1.xml><?xml version="1.0" encoding="utf-8"?>
-<ds:datastoreItem xmlns:ds="http://schemas.openxmlformats.org/officeDocument/2006/customXml" ds:itemID="{B1C49B2F-B482-6046-9246-13860F02889D}">
+<ds:datastoreItem xmlns:ds="http://schemas.openxmlformats.org/officeDocument/2006/customXml" ds:itemID="{FD05EC42-0590-4D2F-9D15-EBC517DC99B1}">
   <ds:schemaRefs>
     <ds:schemaRef ds:uri="http://schemas.openxmlformats.org/officeDocument/2006/bibliography"/>
   </ds:schemaRefs>

</xml_diff>